<commit_message>
need to finish work cited.
</commit_message>
<xml_diff>
--- a/ISEC615_FUND_SC/Assignment1/Webb_Assignment1.docx
+++ b/ISEC615_FUND_SC/Assignment1/Webb_Assignment1.docx
@@ -266,7 +266,8 @@
         </w:rPr>
         <w:sectPr>
           <w:headerReference w:type="default" r:id="rId9"/>
-          <w:headerReference w:type="first" r:id="rId10"/>
+          <w:footerReference w:type="default" r:id="rId10"/>
+          <w:headerReference w:type="first" r:id="rId11"/>
           <w:pgSz w:w="12240" w:h="15840"/>
           <w:pgMar w:top="1440" w:right="1440" w:bottom="1440" w:left="1440" w:header="720" w:footer="720" w:gutter="0"/>
           <w:cols w:space="720"/>
@@ -303,6 +304,361 @@
     </w:p>
     <w:p>
       <w:pPr>
+        <w:pStyle w:val="NormalWeb"/>
+        <w:shd w:val="clear" w:color="auto" w:fill="FFFFFF"/>
+        <w:spacing w:before="0" w:beforeAutospacing="0" w:after="384" w:afterAutospacing="0"/>
+        <w:textAlignment w:val="baseline"/>
+        <w:rPr>
+          <w:rFonts w:ascii="Segoe UI" w:hAnsi="Segoe UI" w:cs="Segoe UI"/>
+          <w:color w:val="808285"/>
+          <w:sz w:val="32"/>
+          <w:szCs w:val="32"/>
+        </w:rPr>
+      </w:pPr>
+      <w:r>
+        <w:rPr>
+          <w:rFonts w:ascii="Segoe UI" w:hAnsi="Segoe UI" w:cs="Segoe UI"/>
+          <w:color w:val="808285"/>
+          <w:sz w:val="32"/>
+          <w:szCs w:val="32"/>
+        </w:rPr>
+        <w:t>Cybersecurity Definitions</w:t>
+      </w:r>
+      <w:r>
+        <w:rPr>
+          <w:rFonts w:ascii="Segoe UI" w:hAnsi="Segoe UI" w:cs="Segoe UI"/>
+          <w:color w:val="808285"/>
+          <w:sz w:val="32"/>
+          <w:szCs w:val="32"/>
+        </w:rPr>
+        <w:t>…………………………………………………</w:t>
+      </w:r>
+      <w:r>
+        <w:rPr>
+          <w:rFonts w:ascii="Segoe UI" w:hAnsi="Segoe UI" w:cs="Segoe UI"/>
+          <w:color w:val="808285"/>
+          <w:sz w:val="32"/>
+          <w:szCs w:val="32"/>
+        </w:rPr>
+        <w:t>………...</w:t>
+      </w:r>
+      <w:r>
+        <w:rPr>
+          <w:rFonts w:ascii="Segoe UI" w:hAnsi="Segoe UI" w:cs="Segoe UI"/>
+          <w:color w:val="808285"/>
+          <w:sz w:val="32"/>
+          <w:szCs w:val="32"/>
+        </w:rPr>
+        <w:t>3</w:t>
+      </w:r>
+    </w:p>
+    <w:p>
+      <w:pPr>
+        <w:pStyle w:val="NormalWeb"/>
+        <w:shd w:val="clear" w:color="auto" w:fill="FFFFFF"/>
+        <w:spacing w:before="0" w:beforeAutospacing="0" w:after="384" w:afterAutospacing="0"/>
+        <w:textAlignment w:val="baseline"/>
+        <w:rPr>
+          <w:rFonts w:ascii="Segoe UI" w:hAnsi="Segoe UI" w:cs="Segoe UI"/>
+          <w:color w:val="808285"/>
+          <w:sz w:val="32"/>
+          <w:szCs w:val="32"/>
+        </w:rPr>
+      </w:pPr>
+      <w:r>
+        <w:rPr>
+          <w:rFonts w:ascii="Segoe UI" w:hAnsi="Segoe UI" w:cs="Segoe UI"/>
+          <w:color w:val="808285"/>
+          <w:sz w:val="32"/>
+          <w:szCs w:val="32"/>
+        </w:rPr>
+        <w:t>Principals of Cybersecurity</w:t>
+      </w:r>
+      <w:r>
+        <w:rPr>
+          <w:rFonts w:ascii="Segoe UI" w:hAnsi="Segoe UI" w:cs="Segoe UI"/>
+          <w:color w:val="808285"/>
+          <w:sz w:val="32"/>
+          <w:szCs w:val="32"/>
+        </w:rPr>
+        <w:t>………………………………………………………..</w:t>
+      </w:r>
+      <w:r>
+        <w:rPr>
+          <w:rFonts w:ascii="Segoe UI" w:hAnsi="Segoe UI" w:cs="Segoe UI"/>
+          <w:color w:val="808285"/>
+          <w:sz w:val="32"/>
+          <w:szCs w:val="32"/>
+        </w:rPr>
+        <w:t>.4</w:t>
+      </w:r>
+    </w:p>
+    <w:p>
+      <w:pPr>
+        <w:pStyle w:val="NormalWeb"/>
+        <w:shd w:val="clear" w:color="auto" w:fill="FFFFFF"/>
+        <w:spacing w:before="0" w:beforeAutospacing="0" w:after="384" w:afterAutospacing="0"/>
+        <w:textAlignment w:val="baseline"/>
+        <w:rPr>
+          <w:rFonts w:ascii="Segoe UI" w:hAnsi="Segoe UI" w:cs="Segoe UI"/>
+          <w:color w:val="808285"/>
+          <w:sz w:val="32"/>
+          <w:szCs w:val="32"/>
+        </w:rPr>
+      </w:pPr>
+      <w:r>
+        <w:rPr>
+          <w:rFonts w:ascii="Segoe UI" w:hAnsi="Segoe UI" w:cs="Segoe UI"/>
+          <w:color w:val="808285"/>
+          <w:sz w:val="32"/>
+          <w:szCs w:val="32"/>
+        </w:rPr>
+        <w:t>Overall Security</w:t>
+      </w:r>
+      <w:r>
+        <w:rPr>
+          <w:rFonts w:ascii="Segoe UI" w:hAnsi="Segoe UI" w:cs="Segoe UI"/>
+          <w:color w:val="808285"/>
+          <w:sz w:val="32"/>
+          <w:szCs w:val="32"/>
+        </w:rPr>
+        <w:t>…………………………………………………………</w:t>
+      </w:r>
+      <w:r>
+        <w:rPr>
+          <w:rFonts w:ascii="Segoe UI" w:hAnsi="Segoe UI" w:cs="Segoe UI"/>
+          <w:color w:val="808285"/>
+          <w:sz w:val="32"/>
+          <w:szCs w:val="32"/>
+        </w:rPr>
+        <w:t>………………</w:t>
+      </w:r>
+      <w:r>
+        <w:rPr>
+          <w:rFonts w:ascii="Segoe UI" w:hAnsi="Segoe UI" w:cs="Segoe UI"/>
+          <w:color w:val="808285"/>
+          <w:sz w:val="32"/>
+          <w:szCs w:val="32"/>
+        </w:rPr>
+        <w:t>.5</w:t>
+      </w:r>
+    </w:p>
+    <w:p>
+      <w:pPr>
+        <w:pStyle w:val="NormalWeb"/>
+        <w:shd w:val="clear" w:color="auto" w:fill="FFFFFF"/>
+        <w:spacing w:before="0" w:beforeAutospacing="0" w:after="384" w:afterAutospacing="0"/>
+        <w:textAlignment w:val="baseline"/>
+        <w:rPr>
+          <w:rFonts w:ascii="Segoe UI" w:hAnsi="Segoe UI" w:cs="Segoe UI"/>
+          <w:color w:val="808285"/>
+          <w:sz w:val="32"/>
+          <w:szCs w:val="32"/>
+        </w:rPr>
+      </w:pPr>
+      <w:r>
+        <w:rPr>
+          <w:rFonts w:ascii="Segoe UI" w:hAnsi="Segoe UI" w:cs="Segoe UI"/>
+          <w:color w:val="808285"/>
+          <w:sz w:val="32"/>
+          <w:szCs w:val="32"/>
+        </w:rPr>
+        <w:t>Secured Operations</w:t>
+      </w:r>
+      <w:r>
+        <w:rPr>
+          <w:rFonts w:ascii="Segoe UI" w:hAnsi="Segoe UI" w:cs="Segoe UI"/>
+          <w:color w:val="808285"/>
+          <w:sz w:val="32"/>
+          <w:szCs w:val="32"/>
+        </w:rPr>
+        <w:t>…………………………………………………………</w:t>
+      </w:r>
+      <w:r>
+        <w:rPr>
+          <w:rFonts w:ascii="Segoe UI" w:hAnsi="Segoe UI" w:cs="Segoe UI"/>
+          <w:color w:val="808285"/>
+          <w:sz w:val="32"/>
+          <w:szCs w:val="32"/>
+        </w:rPr>
+        <w:t>……......</w:t>
+      </w:r>
+      <w:r>
+        <w:rPr>
+          <w:rFonts w:ascii="Segoe UI" w:hAnsi="Segoe UI" w:cs="Segoe UI"/>
+          <w:color w:val="808285"/>
+          <w:sz w:val="32"/>
+          <w:szCs w:val="32"/>
+        </w:rPr>
+        <w:t>6</w:t>
+      </w:r>
+    </w:p>
+    <w:p>
+      <w:pPr>
+        <w:pStyle w:val="NormalWeb"/>
+        <w:shd w:val="clear" w:color="auto" w:fill="FFFFFF"/>
+        <w:spacing w:before="0" w:beforeAutospacing="0" w:after="384" w:afterAutospacing="0"/>
+        <w:textAlignment w:val="baseline"/>
+        <w:rPr>
+          <w:rFonts w:ascii="Segoe UI" w:hAnsi="Segoe UI" w:cs="Segoe UI"/>
+          <w:color w:val="808285"/>
+          <w:sz w:val="32"/>
+          <w:szCs w:val="32"/>
+        </w:rPr>
+      </w:pPr>
+      <w:r>
+        <w:rPr>
+          <w:rFonts w:ascii="Segoe UI" w:hAnsi="Segoe UI" w:cs="Segoe UI"/>
+          <w:color w:val="808285"/>
+          <w:sz w:val="32"/>
+          <w:szCs w:val="32"/>
+        </w:rPr>
+        <w:t>Conclusion</w:t>
+      </w:r>
+      <w:r>
+        <w:rPr>
+          <w:rFonts w:ascii="Segoe UI" w:hAnsi="Segoe UI" w:cs="Segoe UI"/>
+          <w:color w:val="808285"/>
+          <w:sz w:val="32"/>
+          <w:szCs w:val="32"/>
+        </w:rPr>
+        <w:t>……………………………………………………</w:t>
+      </w:r>
+      <w:r>
+        <w:rPr>
+          <w:rFonts w:ascii="Segoe UI" w:hAnsi="Segoe UI" w:cs="Segoe UI"/>
+          <w:color w:val="808285"/>
+          <w:sz w:val="32"/>
+          <w:szCs w:val="32"/>
+        </w:rPr>
+        <w:t>……………………………</w:t>
+      </w:r>
+      <w:r>
+        <w:rPr>
+          <w:rFonts w:ascii="Segoe UI" w:hAnsi="Segoe UI" w:cs="Segoe UI"/>
+          <w:color w:val="808285"/>
+          <w:sz w:val="32"/>
+          <w:szCs w:val="32"/>
+        </w:rPr>
+        <w:t>7</w:t>
+      </w:r>
+      <w:r>
+        <w:rPr>
+          <w:rFonts w:ascii="Segoe UI" w:hAnsi="Segoe UI" w:cs="Segoe UI"/>
+          <w:color w:val="808285"/>
+          <w:sz w:val="32"/>
+          <w:szCs w:val="32"/>
+        </w:rPr>
+        <w:t xml:space="preserve"> </w:t>
+      </w:r>
+      <w:r>
+        <w:rPr>
+          <w:rFonts w:ascii="Segoe UI" w:hAnsi="Segoe UI" w:cs="Segoe UI"/>
+          <w:color w:val="808285"/>
+          <w:sz w:val="32"/>
+          <w:szCs w:val="32"/>
+        </w:rPr>
+        <w:t xml:space="preserve">    </w:t>
+      </w:r>
+    </w:p>
+    <w:p>
+      <w:pPr>
+        <w:pStyle w:val="NormalWeb"/>
+        <w:shd w:val="clear" w:color="auto" w:fill="FFFFFF"/>
+        <w:spacing w:before="0" w:beforeAutospacing="0" w:after="384" w:afterAutospacing="0"/>
+        <w:textAlignment w:val="baseline"/>
+        <w:rPr>
+          <w:rFonts w:ascii="Segoe UI" w:hAnsi="Segoe UI" w:cs="Segoe UI"/>
+          <w:color w:val="808285"/>
+          <w:sz w:val="32"/>
+          <w:szCs w:val="32"/>
+        </w:rPr>
+      </w:pPr>
+      <w:r>
+        <w:rPr>
+          <w:rFonts w:ascii="Segoe UI" w:hAnsi="Segoe UI" w:cs="Segoe UI"/>
+          <w:color w:val="808285"/>
+          <w:sz w:val="32"/>
+          <w:szCs w:val="32"/>
+        </w:rPr>
+        <w:t>Work Cited</w:t>
+      </w:r>
+      <w:r>
+        <w:rPr>
+          <w:rFonts w:ascii="Segoe UI" w:hAnsi="Segoe UI" w:cs="Segoe UI"/>
+          <w:color w:val="808285"/>
+          <w:sz w:val="32"/>
+          <w:szCs w:val="32"/>
+        </w:rPr>
+        <w:t>…………………………………………</w:t>
+      </w:r>
+      <w:r>
+        <w:rPr>
+          <w:rFonts w:ascii="Segoe UI" w:hAnsi="Segoe UI" w:cs="Segoe UI"/>
+          <w:color w:val="808285"/>
+          <w:sz w:val="32"/>
+          <w:szCs w:val="32"/>
+        </w:rPr>
+        <w:t>……………………………………..</w:t>
+      </w:r>
+      <w:r>
+        <w:rPr>
+          <w:rFonts w:ascii="Segoe UI" w:hAnsi="Segoe UI" w:cs="Segoe UI"/>
+          <w:color w:val="808285"/>
+          <w:sz w:val="32"/>
+          <w:szCs w:val="32"/>
+        </w:rPr>
+        <w:t>.8</w:t>
+      </w:r>
+    </w:p>
+    <w:p>
+      <w:pPr>
+        <w:pStyle w:val="NormalWeb"/>
+        <w:shd w:val="clear" w:color="auto" w:fill="FFFFFF"/>
+        <w:spacing w:before="0" w:beforeAutospacing="0" w:after="384" w:afterAutospacing="0"/>
+        <w:textAlignment w:val="baseline"/>
+        <w:rPr>
+          <w:rFonts w:ascii="Segoe UI" w:hAnsi="Segoe UI" w:cs="Segoe UI"/>
+          <w:color w:val="808285"/>
+          <w:sz w:val="32"/>
+          <w:szCs w:val="32"/>
+        </w:rPr>
+      </w:pPr>
+      <w:r>
+        <w:rPr>
+          <w:rFonts w:ascii="Segoe UI" w:hAnsi="Segoe UI" w:cs="Segoe UI"/>
+          <w:color w:val="808285"/>
+          <w:sz w:val="32"/>
+          <w:szCs w:val="32"/>
+        </w:rPr>
+        <w:t>Certificate of Authorship</w:t>
+      </w:r>
+      <w:r>
+        <w:rPr>
+          <w:rFonts w:ascii="Segoe UI" w:hAnsi="Segoe UI" w:cs="Segoe UI"/>
+          <w:color w:val="808285"/>
+          <w:sz w:val="32"/>
+          <w:szCs w:val="32"/>
+        </w:rPr>
+        <w:t>……………………………………………………………9</w:t>
+      </w:r>
+    </w:p>
+    <w:p>
+      <w:pPr>
+        <w:pStyle w:val="NormalWeb"/>
+        <w:shd w:val="clear" w:color="auto" w:fill="FFFFFF"/>
+        <w:spacing w:before="0" w:beforeAutospacing="0" w:after="384" w:afterAutospacing="0"/>
+        <w:textAlignment w:val="baseline"/>
+        <w:rPr>
+          <w:rFonts w:ascii="Segoe UI" w:hAnsi="Segoe UI" w:cs="Segoe UI"/>
+          <w:color w:val="808285"/>
+          <w:sz w:val="32"/>
+          <w:szCs w:val="32"/>
+        </w:rPr>
+      </w:pPr>
+    </w:p>
+    <w:p>
+      <w:pPr>
         <w:rPr>
           <w:rFonts w:ascii="Calibri" w:eastAsia="Times New Roman" w:hAnsi="Calibri" w:cs="Calibri"/>
           <w:sz w:val="24"/>
@@ -368,73 +724,6 @@
     </w:p>
     <w:p>
       <w:pPr>
-        <w:rPr>
-          <w:rFonts w:ascii="Calibri" w:eastAsia="Times New Roman" w:hAnsi="Calibri" w:cs="Calibri"/>
-          <w:sz w:val="24"/>
-          <w:szCs w:val="24"/>
-        </w:rPr>
-      </w:pPr>
-    </w:p>
-    <w:p>
-      <w:pPr>
-        <w:rPr>
-          <w:rFonts w:ascii="Calibri" w:eastAsia="Times New Roman" w:hAnsi="Calibri" w:cs="Calibri"/>
-          <w:sz w:val="24"/>
-          <w:szCs w:val="24"/>
-        </w:rPr>
-      </w:pPr>
-    </w:p>
-    <w:p>
-      <w:pPr>
-        <w:rPr>
-          <w:rFonts w:ascii="Calibri" w:eastAsia="Times New Roman" w:hAnsi="Calibri" w:cs="Calibri"/>
-          <w:sz w:val="24"/>
-          <w:szCs w:val="24"/>
-        </w:rPr>
-      </w:pPr>
-    </w:p>
-    <w:p>
-      <w:pPr>
-        <w:rPr>
-          <w:rFonts w:ascii="Calibri" w:eastAsia="Times New Roman" w:hAnsi="Calibri" w:cs="Calibri"/>
-          <w:sz w:val="24"/>
-          <w:szCs w:val="24"/>
-        </w:rPr>
-      </w:pPr>
-    </w:p>
-    <w:p>
-      <w:pPr>
-        <w:jc w:val="center"/>
-        <w:rPr>
-          <w:rFonts w:ascii="Calibri" w:eastAsia="Times New Roman" w:hAnsi="Calibri" w:cs="Calibri"/>
-          <w:sz w:val="24"/>
-          <w:szCs w:val="24"/>
-        </w:rPr>
-      </w:pPr>
-    </w:p>
-    <w:p>
-      <w:pPr>
-        <w:jc w:val="center"/>
-        <w:rPr>
-          <w:rFonts w:ascii="Calibri" w:eastAsia="Times New Roman" w:hAnsi="Calibri" w:cs="Calibri"/>
-          <w:sz w:val="24"/>
-          <w:szCs w:val="24"/>
-        </w:rPr>
-      </w:pPr>
-    </w:p>
-    <w:p>
-      <w:pPr>
-        <w:jc w:val="center"/>
-        <w:rPr>
-          <w:rFonts w:ascii="Calibri" w:eastAsia="Times New Roman" w:hAnsi="Calibri" w:cs="Calibri"/>
-          <w:sz w:val="24"/>
-          <w:szCs w:val="24"/>
-        </w:rPr>
-      </w:pPr>
-    </w:p>
-    <w:p>
-      <w:pPr>
-        <w:jc w:val="center"/>
         <w:rPr>
           <w:rFonts w:ascii="Calibri" w:eastAsia="Times New Roman" w:hAnsi="Calibri" w:cs="Calibri"/>
           <w:sz w:val="24"/>
@@ -447,14 +736,6 @@
           <w:docGrid w:linePitch="360"/>
         </w:sectPr>
       </w:pPr>
-      <w:r>
-        <w:rPr>
-          <w:rFonts w:ascii="Calibri" w:eastAsia="Times New Roman" w:hAnsi="Calibri" w:cs="Calibri"/>
-          <w:sz w:val="24"/>
-          <w:szCs w:val="24"/>
-        </w:rPr>
-        <w:br w:type="page"/>
-      </w:r>
     </w:p>
     <w:p>
       <w:pPr>
@@ -512,7 +793,7 @@
         </w:rPr>
         <w:t xml:space="preserve">  The </w:t>
       </w:r>
-      <w:hyperlink r:id="rId11" w:tgtFrame="_blank" w:history="1">
+      <w:hyperlink r:id="rId12" w:tgtFrame="_blank" w:history="1">
         <w:r>
           <w:rPr>
             <w:rStyle w:val="Hyperlink"/>
@@ -595,7 +876,29 @@
           <w:szCs w:val="24"/>
           <w:shd w:val="clear" w:color="auto" w:fill="FFFFFF"/>
         </w:rPr>
-        <w:t>”(ItGovernanceUK, 2019). As from government entities</w:t>
+        <w:t>”(</w:t>
+      </w:r>
+      <w:proofErr w:type="spellStart"/>
+      <w:r>
+        <w:rPr>
+          <w:rFonts w:cstheme="minorHAnsi"/>
+          <w:spacing w:val="4"/>
+          <w:sz w:val="24"/>
+          <w:szCs w:val="24"/>
+          <w:shd w:val="clear" w:color="auto" w:fill="FFFFFF"/>
+        </w:rPr>
+        <w:t>ItGovernanceUK</w:t>
+      </w:r>
+      <w:proofErr w:type="spellEnd"/>
+      <w:r>
+        <w:rPr>
+          <w:rFonts w:cstheme="minorHAnsi"/>
+          <w:spacing w:val="4"/>
+          <w:sz w:val="24"/>
+          <w:szCs w:val="24"/>
+          <w:shd w:val="clear" w:color="auto" w:fill="FFFFFF"/>
+        </w:rPr>
+        <w:t>, 2019). As from government entities</w:t>
       </w:r>
       <w:r>
         <w:rPr>
@@ -676,7 +979,29 @@
           <w:szCs w:val="24"/>
           <w:shd w:val="clear" w:color="auto" w:fill="FFFFFF"/>
         </w:rPr>
-        <w:t xml:space="preserve"> 2019.)</w:t>
+        <w:t xml:space="preserve"> </w:t>
+      </w:r>
+      <w:proofErr w:type="gramStart"/>
+      <w:r>
+        <w:rPr>
+          <w:rFonts w:cstheme="minorHAnsi"/>
+          <w:spacing w:val="4"/>
+          <w:sz w:val="24"/>
+          <w:szCs w:val="24"/>
+          <w:shd w:val="clear" w:color="auto" w:fill="FFFFFF"/>
+        </w:rPr>
+        <w:t>2019.</w:t>
+      </w:r>
+      <w:proofErr w:type="gramEnd"/>
+      <w:r>
+        <w:rPr>
+          <w:rFonts w:cstheme="minorHAnsi"/>
+          <w:spacing w:val="4"/>
+          <w:sz w:val="24"/>
+          <w:szCs w:val="24"/>
+          <w:shd w:val="clear" w:color="auto" w:fill="FFFFFF"/>
+        </w:rPr>
+        <w:t>)</w:t>
       </w:r>
     </w:p>
     <w:p>
@@ -810,410 +1135,6 @@
     </w:p>
     <w:p>
       <w:pPr>
-        <w:rPr>
-          <w:rFonts w:ascii="Calibri" w:eastAsia="Times New Roman" w:hAnsi="Calibri" w:cs="Calibri"/>
-          <w:sz w:val="24"/>
-          <w:szCs w:val="24"/>
-        </w:rPr>
-        <w:sectPr>
-          <w:headerReference w:type="default" r:id="rId12"/>
-          <w:pgSz w:w="12240" w:h="15840"/>
-          <w:pgMar w:top="1440" w:right="1440" w:bottom="1440" w:left="1440" w:header="720" w:footer="720" w:gutter="0"/>
-          <w:cols w:space="720"/>
-          <w:docGrid w:linePitch="360"/>
-        </w:sectPr>
-      </w:pPr>
-    </w:p>
-    <w:p>
-      <w:pPr>
-        <w:spacing w:after="0" w:line="240" w:lineRule="auto"/>
-        <w:ind w:firstLine="720"/>
-        <w:rPr>
-          <w:rFonts w:eastAsia="Times New Roman" w:cstheme="minorHAnsi"/>
-          <w:sz w:val="24"/>
-          <w:szCs w:val="24"/>
-        </w:rPr>
-      </w:pPr>
-      <w:r>
-        <w:rPr>
-          <w:rFonts w:ascii="Calibri" w:eastAsia="Times New Roman" w:hAnsi="Calibri" w:cs="Calibri"/>
-          <w:sz w:val="24"/>
-          <w:szCs w:val="24"/>
-        </w:rPr>
-        <w:lastRenderedPageBreak/>
-        <w:tab/>
-      </w:r>
-      <w:r>
-        <w:rPr>
-          <w:rFonts w:eastAsia="Times New Roman" w:cstheme="minorHAnsi"/>
-          <w:sz w:val="24"/>
-          <w:szCs w:val="24"/>
-        </w:rPr>
-        <w:t>In Cybersecurity there is the basic principles of CIA, confidentiality, integrity, and availability.</w:t>
-      </w:r>
-      <w:r>
-        <w:rPr>
-          <w:rFonts w:eastAsia="Times New Roman" w:cstheme="minorHAnsi"/>
-          <w:sz w:val="24"/>
-          <w:szCs w:val="24"/>
-        </w:rPr>
-        <w:t xml:space="preserve"> </w:t>
-      </w:r>
-      <w:r>
-        <w:rPr>
-          <w:rFonts w:eastAsia="Times New Roman" w:cstheme="minorHAnsi"/>
-          <w:sz w:val="24"/>
-          <w:szCs w:val="24"/>
-        </w:rPr>
-        <w:t>These principles all intertwine and directly co</w:t>
-      </w:r>
-      <w:r>
-        <w:rPr>
-          <w:rFonts w:eastAsia="Times New Roman" w:cstheme="minorHAnsi"/>
-          <w:sz w:val="24"/>
-          <w:szCs w:val="24"/>
-        </w:rPr>
-        <w:t>rrelate all with each other. To introduce the relation</w:t>
-      </w:r>
-      <w:r>
-        <w:rPr>
-          <w:rFonts w:eastAsia="Times New Roman" w:cstheme="minorHAnsi"/>
-          <w:sz w:val="24"/>
-          <w:szCs w:val="24"/>
-        </w:rPr>
-        <w:t>ships between these principles w</w:t>
-      </w:r>
-      <w:r>
-        <w:rPr>
-          <w:rFonts w:eastAsia="Times New Roman" w:cstheme="minorHAnsi"/>
-          <w:sz w:val="24"/>
-          <w:szCs w:val="24"/>
-        </w:rPr>
-        <w:t xml:space="preserve">e must first understand what each of them mean. To begin, Portland based </w:t>
-      </w:r>
-      <w:r>
-        <w:rPr>
-          <w:rFonts w:eastAsia="Times New Roman" w:cstheme="minorHAnsi"/>
-          <w:sz w:val="24"/>
-          <w:szCs w:val="24"/>
-        </w:rPr>
-        <w:t>Software Company</w:t>
-      </w:r>
-      <w:r>
-        <w:rPr>
-          <w:rFonts w:eastAsia="Times New Roman" w:cstheme="minorHAnsi"/>
-          <w:sz w:val="24"/>
-          <w:szCs w:val="24"/>
-        </w:rPr>
-        <w:t xml:space="preserve"> Tripwire describes confidentiality as </w:t>
-      </w:r>
-      <w:r>
-        <w:rPr>
-          <w:rFonts w:eastAsia="Times New Roman" w:cstheme="minorHAnsi"/>
-          <w:sz w:val="24"/>
-          <w:szCs w:val="24"/>
-        </w:rPr>
-        <w:t>confidentiality as “</w:t>
-      </w:r>
-      <w:r>
-        <w:rPr>
-          <w:rFonts w:ascii="Helvetica" w:hAnsi="Helvetica" w:cs="Helvetica"/>
-          <w:color w:val="4D4E53"/>
-          <w:sz w:val="26"/>
-          <w:szCs w:val="26"/>
-          <w:shd w:val="clear" w:color="auto" w:fill="FFFFFF"/>
-        </w:rPr>
-        <w:t>The correct level of access should be given to only those people and processes that need it to complete their duties. If no access is required then none should be given.</w:t>
-      </w:r>
-      <w:r>
-        <w:rPr>
-          <w:rFonts w:eastAsia="Times New Roman" w:cstheme="minorHAnsi"/>
-          <w:sz w:val="24"/>
-          <w:szCs w:val="24"/>
-        </w:rPr>
-        <w:t>” (EdonNov,</w:t>
-      </w:r>
-      <w:r>
-        <w:rPr>
-          <w:rFonts w:eastAsia="Times New Roman" w:cstheme="minorHAnsi"/>
-          <w:sz w:val="24"/>
-          <w:szCs w:val="24"/>
-        </w:rPr>
-        <w:t xml:space="preserve"> </w:t>
-      </w:r>
-      <w:r>
-        <w:rPr>
-          <w:rFonts w:eastAsia="Times New Roman" w:cstheme="minorHAnsi"/>
-          <w:sz w:val="24"/>
-          <w:szCs w:val="24"/>
-        </w:rPr>
-        <w:t>2105)</w:t>
-      </w:r>
-      <w:r>
-        <w:rPr>
-          <w:rFonts w:eastAsia="Times New Roman" w:cstheme="minorHAnsi"/>
-          <w:sz w:val="24"/>
-          <w:szCs w:val="24"/>
-        </w:rPr>
-        <w:t>. Essentially,</w:t>
-      </w:r>
-    </w:p>
-    <w:p>
-      <w:pPr>
-        <w:spacing w:after="0" w:line="240" w:lineRule="auto"/>
-        <w:ind w:firstLine="720"/>
-        <w:rPr>
-          <w:rFonts w:eastAsia="Times New Roman" w:cstheme="minorHAnsi"/>
-          <w:sz w:val="24"/>
-          <w:szCs w:val="24"/>
-        </w:rPr>
-      </w:pPr>
-      <w:r>
-        <w:rPr>
-          <w:rFonts w:eastAsia="Times New Roman" w:cstheme="minorHAnsi"/>
-          <w:sz w:val="24"/>
-          <w:szCs w:val="24"/>
-        </w:rPr>
-        <w:t>Nobody</w:t>
-      </w:r>
-      <w:r>
-        <w:rPr>
-          <w:rFonts w:eastAsia="Times New Roman" w:cstheme="minorHAnsi"/>
-          <w:sz w:val="24"/>
-          <w:szCs w:val="24"/>
-        </w:rPr>
-        <w:t xml:space="preserve"> should be able to see what they have no business in. That brings us to the concept of integrity, IT education platform </w:t>
-      </w:r>
-      <w:r>
-        <w:rPr>
-          <w:rFonts w:eastAsia="Times New Roman" w:cstheme="minorHAnsi"/>
-          <w:sz w:val="24"/>
-          <w:szCs w:val="24"/>
-        </w:rPr>
-        <w:t>Techopedia states that integrity is “</w:t>
-      </w:r>
-      <w:r>
-        <w:rPr>
-          <w:rFonts w:ascii="Arial" w:hAnsi="Arial" w:cs="Arial"/>
-          <w:color w:val="333333"/>
-          <w:shd w:val="clear" w:color="auto" w:fill="FFFFFF"/>
-        </w:rPr>
-        <w:t>This means that any changes to the information by an unauthorized user are impossible (or at least detected), and changes by authorized users are tracked.</w:t>
-      </w:r>
-      <w:r>
-        <w:rPr>
-          <w:rFonts w:eastAsia="Times New Roman" w:cstheme="minorHAnsi"/>
-          <w:sz w:val="24"/>
-          <w:szCs w:val="24"/>
-        </w:rPr>
-        <w:t>” (Staff, T 2017.)</w:t>
-      </w:r>
-      <w:r>
-        <w:rPr>
-          <w:rFonts w:eastAsia="Times New Roman" w:cstheme="minorHAnsi"/>
-          <w:sz w:val="24"/>
-          <w:szCs w:val="24"/>
-        </w:rPr>
-        <w:t xml:space="preserve"> For example if you and a colleague both request the same document from an internal resource, but both get back different documents. How would you know which is the correct document? Integrity solves this issue. Lastly this brings us to availability, </w:t>
-      </w:r>
-      <w:r>
-        <w:rPr>
-          <w:rFonts w:eastAsia="Times New Roman" w:cstheme="minorHAnsi"/>
-          <w:sz w:val="24"/>
-          <w:szCs w:val="24"/>
-        </w:rPr>
-        <w:t>it</w:t>
-      </w:r>
-      <w:r>
-        <w:rPr>
-          <w:rFonts w:eastAsia="Times New Roman" w:cstheme="minorHAnsi"/>
-          <w:sz w:val="24"/>
-          <w:szCs w:val="24"/>
-        </w:rPr>
-        <w:t xml:space="preserve"> has been said that availability is “</w:t>
-      </w:r>
-      <w:r>
-        <w:rPr>
-          <w:rFonts w:ascii="Calibri" w:eastAsia="Times New Roman" w:hAnsi="Calibri" w:cs="Calibri"/>
-          <w:sz w:val="24"/>
-          <w:szCs w:val="24"/>
-        </w:rPr>
-        <w:t>data</w:t>
-      </w:r>
-      <w:r>
-        <w:rPr>
-          <w:rFonts w:ascii="Calibri" w:eastAsia="Times New Roman" w:hAnsi="Calibri" w:cs="Calibri"/>
-          <w:sz w:val="24"/>
-          <w:szCs w:val="24"/>
-        </w:rPr>
-        <w:t xml:space="preserve"> that</w:t>
-      </w:r>
-      <w:r>
-        <w:rPr>
-          <w:rFonts w:ascii="Calibri" w:eastAsia="Times New Roman" w:hAnsi="Calibri" w:cs="Calibri"/>
-          <w:sz w:val="24"/>
-          <w:szCs w:val="24"/>
-        </w:rPr>
-        <w:t xml:space="preserve"> can be accessed when needed. A problem such as a hardware failure or a hacking attack might prevent access to data. Security professionals must have solutions to ensure data can be accessed when a problem such as one of these occurs.</w:t>
-      </w:r>
-      <w:r>
-        <w:rPr>
-          <w:rFonts w:eastAsia="Times New Roman" w:cstheme="minorHAnsi"/>
-          <w:sz w:val="24"/>
-          <w:szCs w:val="24"/>
-        </w:rPr>
-        <w:t xml:space="preserve"> </w:t>
-      </w:r>
-      <w:r>
-        <w:rPr>
-          <w:rFonts w:eastAsia="Times New Roman" w:cstheme="minorHAnsi"/>
-          <w:sz w:val="24"/>
-          <w:szCs w:val="24"/>
-        </w:rPr>
-        <w:t>” (Lavendaer, L ,</w:t>
-      </w:r>
-      <w:r>
-        <w:rPr>
-          <w:rFonts w:eastAsia="Times New Roman" w:cstheme="minorHAnsi"/>
-          <w:sz w:val="24"/>
-          <w:szCs w:val="24"/>
-        </w:rPr>
-        <w:t xml:space="preserve"> </w:t>
-      </w:r>
-      <w:r>
-        <w:rPr>
-          <w:rFonts w:eastAsia="Times New Roman" w:cstheme="minorHAnsi"/>
-          <w:sz w:val="24"/>
-          <w:szCs w:val="24"/>
-        </w:rPr>
-        <w:t>2019 pg47)</w:t>
-      </w:r>
-      <w:r>
-        <w:rPr>
-          <w:rFonts w:eastAsia="Times New Roman" w:cstheme="minorHAnsi"/>
-          <w:sz w:val="24"/>
-          <w:szCs w:val="24"/>
-        </w:rPr>
-        <w:t xml:space="preserve"> </w:t>
-      </w:r>
-      <w:r>
-        <w:rPr>
-          <w:rFonts w:eastAsia="Times New Roman" w:cstheme="minorHAnsi"/>
-          <w:sz w:val="24"/>
-          <w:szCs w:val="24"/>
-        </w:rPr>
-        <w:t xml:space="preserve">. For instance, if you have access to important data through a server and that server goes down how else would that important data be </w:t>
-      </w:r>
-      <w:r>
-        <w:rPr>
-          <w:rFonts w:eastAsia="Times New Roman" w:cstheme="minorHAnsi"/>
-          <w:sz w:val="24"/>
-          <w:szCs w:val="24"/>
-        </w:rPr>
-        <w:t>available</w:t>
-      </w:r>
-      <w:r>
-        <w:rPr>
-          <w:rFonts w:eastAsia="Times New Roman" w:cstheme="minorHAnsi"/>
-          <w:sz w:val="24"/>
-          <w:szCs w:val="24"/>
-        </w:rPr>
-        <w:t>? That is why you need to take into account how available information can be.</w:t>
-      </w:r>
-    </w:p>
-    <w:p>
-      <w:pPr>
-        <w:spacing w:after="0" w:line="240" w:lineRule="auto"/>
-        <w:ind w:firstLine="720"/>
-        <w:rPr>
-          <w:rFonts w:eastAsia="Times New Roman" w:cstheme="minorHAnsi"/>
-          <w:sz w:val="24"/>
-          <w:szCs w:val="24"/>
-        </w:rPr>
-      </w:pPr>
-      <w:r>
-        <w:rPr>
-          <w:rFonts w:eastAsia="Times New Roman" w:cstheme="minorHAnsi"/>
-          <w:sz w:val="24"/>
-          <w:szCs w:val="24"/>
-        </w:rPr>
-        <w:t>As you can see all three definitions of the security triad CIA have their own respective components to each forming the whole triad. Confidentiality, keep things on a need to know basis. Integrity, makes sure information has not been changed incorrectly. While Availability brings to the question, how can you access this and what ways?</w:t>
-      </w:r>
-    </w:p>
-    <w:p>
-      <w:pPr>
-        <w:tabs>
-          <w:tab w:val="left" w:pos="2372"/>
-        </w:tabs>
-        <w:rPr>
-          <w:rFonts w:ascii="Calibri" w:eastAsia="Times New Roman" w:hAnsi="Calibri" w:cs="Calibri"/>
-          <w:sz w:val="24"/>
-          <w:szCs w:val="24"/>
-        </w:rPr>
-      </w:pPr>
-    </w:p>
-    <w:p>
-      <w:pPr>
-        <w:tabs>
-          <w:tab w:val="left" w:pos="2372"/>
-        </w:tabs>
-        <w:rPr>
-          <w:rFonts w:ascii="Calibri" w:eastAsia="Times New Roman" w:hAnsi="Calibri" w:cs="Calibri"/>
-          <w:sz w:val="24"/>
-          <w:szCs w:val="24"/>
-        </w:rPr>
-      </w:pPr>
-      <w:r>
-        <w:rPr>
-          <w:rFonts w:ascii="Calibri" w:eastAsia="Times New Roman" w:hAnsi="Calibri" w:cs="Calibri"/>
-          <w:sz w:val="24"/>
-          <w:szCs w:val="24"/>
-        </w:rPr>
-        <w:tab/>
-      </w:r>
-    </w:p>
-    <w:p>
-      <w:pPr>
-        <w:rPr>
-          <w:rFonts w:ascii="Calibri" w:eastAsia="Times New Roman" w:hAnsi="Calibri" w:cs="Calibri"/>
-          <w:sz w:val="24"/>
-          <w:szCs w:val="24"/>
-        </w:rPr>
-      </w:pPr>
-      <w:r>
-        <w:rPr>
-          <w:rFonts w:ascii="Calibri" w:eastAsia="Times New Roman" w:hAnsi="Calibri" w:cs="Calibri"/>
-          <w:sz w:val="24"/>
-          <w:szCs w:val="24"/>
-        </w:rPr>
-        <w:t xml:space="preserve"> </w:t>
-      </w:r>
-      <w:bookmarkStart w:id="0" w:name="_GoBack"/>
-      <w:bookmarkEnd w:id="0"/>
-    </w:p>
-    <w:p>
-      <w:pPr>
-        <w:rPr>
-          <w:rFonts w:ascii="Calibri" w:eastAsia="Times New Roman" w:hAnsi="Calibri" w:cs="Calibri"/>
-          <w:sz w:val="24"/>
-          <w:szCs w:val="24"/>
-        </w:rPr>
-      </w:pPr>
-    </w:p>
-    <w:p>
-      <w:pPr>
-        <w:rPr>
-          <w:rFonts w:ascii="Calibri" w:eastAsia="Times New Roman" w:hAnsi="Calibri" w:cs="Calibri"/>
-          <w:sz w:val="24"/>
-          <w:szCs w:val="24"/>
-        </w:rPr>
-      </w:pPr>
-    </w:p>
-    <w:p>
-      <w:pPr>
-        <w:tabs>
-          <w:tab w:val="left" w:pos="984"/>
-        </w:tabs>
         <w:rPr>
           <w:rFonts w:ascii="Calibri" w:eastAsia="Times New Roman" w:hAnsi="Calibri" w:cs="Calibri"/>
           <w:sz w:val="24"/>
@@ -1230,84 +1151,402 @@
     </w:p>
     <w:p>
       <w:pPr>
+        <w:spacing w:after="0" w:line="240" w:lineRule="auto"/>
+        <w:ind w:firstLine="720"/>
+        <w:rPr>
+          <w:rFonts w:eastAsia="Times New Roman" w:cstheme="minorHAnsi"/>
+          <w:sz w:val="24"/>
+          <w:szCs w:val="24"/>
+        </w:rPr>
+      </w:pPr>
+      <w:r>
+        <w:rPr>
+          <w:rFonts w:ascii="Calibri" w:eastAsia="Times New Roman" w:hAnsi="Calibri" w:cs="Calibri"/>
+          <w:sz w:val="24"/>
+          <w:szCs w:val="24"/>
+        </w:rPr>
+        <w:lastRenderedPageBreak/>
+        <w:tab/>
+      </w:r>
+      <w:r>
+        <w:rPr>
+          <w:rFonts w:eastAsia="Times New Roman" w:cstheme="minorHAnsi"/>
+          <w:sz w:val="24"/>
+          <w:szCs w:val="24"/>
+        </w:rPr>
+        <w:t>In Cybersecurity there is the basic principles of CIA, confidentiality, integrity, and availability.</w:t>
+      </w:r>
+      <w:r>
+        <w:rPr>
+          <w:rFonts w:eastAsia="Times New Roman" w:cstheme="minorHAnsi"/>
+          <w:sz w:val="24"/>
+          <w:szCs w:val="24"/>
+        </w:rPr>
+        <w:t xml:space="preserve"> </w:t>
+      </w:r>
+      <w:r>
+        <w:rPr>
+          <w:rFonts w:eastAsia="Times New Roman" w:cstheme="minorHAnsi"/>
+          <w:sz w:val="24"/>
+          <w:szCs w:val="24"/>
+        </w:rPr>
+        <w:t>These principles all intertwine and directly co</w:t>
+      </w:r>
+      <w:r>
+        <w:rPr>
+          <w:rFonts w:eastAsia="Times New Roman" w:cstheme="minorHAnsi"/>
+          <w:sz w:val="24"/>
+          <w:szCs w:val="24"/>
+        </w:rPr>
+        <w:t>rrelate all with each other. To introduce the relation</w:t>
+      </w:r>
+      <w:r>
+        <w:rPr>
+          <w:rFonts w:eastAsia="Times New Roman" w:cstheme="minorHAnsi"/>
+          <w:sz w:val="24"/>
+          <w:szCs w:val="24"/>
+        </w:rPr>
+        <w:t>ships between these principles w</w:t>
+      </w:r>
+      <w:r>
+        <w:rPr>
+          <w:rFonts w:eastAsia="Times New Roman" w:cstheme="minorHAnsi"/>
+          <w:sz w:val="24"/>
+          <w:szCs w:val="24"/>
+        </w:rPr>
+        <w:t xml:space="preserve">e must first understand what each of them mean. To begin, Portland based </w:t>
+      </w:r>
+      <w:r>
+        <w:rPr>
+          <w:rFonts w:eastAsia="Times New Roman" w:cstheme="minorHAnsi"/>
+          <w:sz w:val="24"/>
+          <w:szCs w:val="24"/>
+        </w:rPr>
+        <w:t>Software Company</w:t>
+      </w:r>
+      <w:r>
+        <w:rPr>
+          <w:rFonts w:eastAsia="Times New Roman" w:cstheme="minorHAnsi"/>
+          <w:sz w:val="24"/>
+          <w:szCs w:val="24"/>
+        </w:rPr>
+        <w:t xml:space="preserve"> Tripwire describes confidentiality as </w:t>
+      </w:r>
+      <w:r>
+        <w:rPr>
+          <w:rFonts w:eastAsia="Times New Roman" w:cstheme="minorHAnsi"/>
+          <w:sz w:val="24"/>
+          <w:szCs w:val="24"/>
+        </w:rPr>
+        <w:t>confidentiality as “</w:t>
+      </w:r>
+      <w:r>
+        <w:rPr>
+          <w:rFonts w:ascii="Helvetica" w:hAnsi="Helvetica" w:cs="Helvetica"/>
+          <w:color w:val="4D4E53"/>
+          <w:sz w:val="26"/>
+          <w:szCs w:val="26"/>
+          <w:shd w:val="clear" w:color="auto" w:fill="FFFFFF"/>
+        </w:rPr>
+        <w:t>The correct level of access should be given to only those people and processes that need it to complete their duties. If no access is required then none should be given.</w:t>
+      </w:r>
+      <w:r>
+        <w:rPr>
+          <w:rFonts w:eastAsia="Times New Roman" w:cstheme="minorHAnsi"/>
+          <w:sz w:val="24"/>
+          <w:szCs w:val="24"/>
+        </w:rPr>
+        <w:t>” (EdonNov,</w:t>
+      </w:r>
+      <w:r>
+        <w:rPr>
+          <w:rFonts w:eastAsia="Times New Roman" w:cstheme="minorHAnsi"/>
+          <w:sz w:val="24"/>
+          <w:szCs w:val="24"/>
+        </w:rPr>
+        <w:t xml:space="preserve"> </w:t>
+      </w:r>
+      <w:r>
+        <w:rPr>
+          <w:rFonts w:eastAsia="Times New Roman" w:cstheme="minorHAnsi"/>
+          <w:sz w:val="24"/>
+          <w:szCs w:val="24"/>
+        </w:rPr>
+        <w:t>2105)</w:t>
+      </w:r>
+      <w:r>
+        <w:rPr>
+          <w:rFonts w:eastAsia="Times New Roman" w:cstheme="minorHAnsi"/>
+          <w:sz w:val="24"/>
+          <w:szCs w:val="24"/>
+        </w:rPr>
+        <w:t>. Essentially,</w:t>
+      </w:r>
+    </w:p>
+    <w:p>
+      <w:pPr>
+        <w:spacing w:after="0" w:line="240" w:lineRule="auto"/>
+        <w:ind w:firstLine="720"/>
+        <w:rPr>
+          <w:rFonts w:eastAsia="Times New Roman" w:cstheme="minorHAnsi"/>
+          <w:sz w:val="24"/>
+          <w:szCs w:val="24"/>
+        </w:rPr>
+      </w:pPr>
+      <w:r>
+        <w:rPr>
+          <w:rFonts w:eastAsia="Times New Roman" w:cstheme="minorHAnsi"/>
+          <w:sz w:val="24"/>
+          <w:szCs w:val="24"/>
+        </w:rPr>
+        <w:t>Nobody</w:t>
+      </w:r>
+      <w:r>
+        <w:rPr>
+          <w:rFonts w:eastAsia="Times New Roman" w:cstheme="minorHAnsi"/>
+          <w:sz w:val="24"/>
+          <w:szCs w:val="24"/>
+        </w:rPr>
+        <w:t xml:space="preserve"> should be able to see what they have no business in. That brings us to the concept of integrity, IT education platform </w:t>
+      </w:r>
+      <w:r>
+        <w:rPr>
+          <w:rFonts w:eastAsia="Times New Roman" w:cstheme="minorHAnsi"/>
+          <w:sz w:val="24"/>
+          <w:szCs w:val="24"/>
+        </w:rPr>
+        <w:t>Techopedia states that integrity is “</w:t>
+      </w:r>
+      <w:r>
+        <w:rPr>
+          <w:rFonts w:ascii="Arial" w:hAnsi="Arial" w:cs="Arial"/>
+          <w:color w:val="333333"/>
+          <w:shd w:val="clear" w:color="auto" w:fill="FFFFFF"/>
+        </w:rPr>
+        <w:t>This means that any changes to the information by an unauthorized user are impossible (or at least detected), and changes by authorized users are tracked.</w:t>
+      </w:r>
+      <w:r>
+        <w:rPr>
+          <w:rFonts w:eastAsia="Times New Roman" w:cstheme="minorHAnsi"/>
+          <w:sz w:val="24"/>
+          <w:szCs w:val="24"/>
+        </w:rPr>
+        <w:t>” (Staff, T 2017.)</w:t>
+      </w:r>
+      <w:r>
+        <w:rPr>
+          <w:rFonts w:eastAsia="Times New Roman" w:cstheme="minorHAnsi"/>
+          <w:sz w:val="24"/>
+          <w:szCs w:val="24"/>
+        </w:rPr>
+        <w:t xml:space="preserve"> For example if you and a colleague both request the same document from an internal resource, but both get back different documents. How would you know which is the correct document? Integrity solves this issue. Lastly this brings us to availability, </w:t>
+      </w:r>
+      <w:r>
+        <w:rPr>
+          <w:rFonts w:eastAsia="Times New Roman" w:cstheme="minorHAnsi"/>
+          <w:sz w:val="24"/>
+          <w:szCs w:val="24"/>
+        </w:rPr>
+        <w:t>it</w:t>
+      </w:r>
+      <w:r>
+        <w:rPr>
+          <w:rFonts w:eastAsia="Times New Roman" w:cstheme="minorHAnsi"/>
+          <w:sz w:val="24"/>
+          <w:szCs w:val="24"/>
+        </w:rPr>
+        <w:t xml:space="preserve"> has been said that availability is “</w:t>
+      </w:r>
+      <w:r>
+        <w:rPr>
+          <w:rFonts w:ascii="Calibri" w:eastAsia="Times New Roman" w:hAnsi="Calibri" w:cs="Calibri"/>
+          <w:sz w:val="24"/>
+          <w:szCs w:val="24"/>
+        </w:rPr>
+        <w:t>data</w:t>
+      </w:r>
+      <w:r>
+        <w:rPr>
+          <w:rFonts w:ascii="Calibri" w:eastAsia="Times New Roman" w:hAnsi="Calibri" w:cs="Calibri"/>
+          <w:sz w:val="24"/>
+          <w:szCs w:val="24"/>
+        </w:rPr>
+        <w:t xml:space="preserve"> that</w:t>
+      </w:r>
+      <w:r>
+        <w:rPr>
+          <w:rFonts w:ascii="Calibri" w:eastAsia="Times New Roman" w:hAnsi="Calibri" w:cs="Calibri"/>
+          <w:sz w:val="24"/>
+          <w:szCs w:val="24"/>
+        </w:rPr>
+        <w:t xml:space="preserve"> can be accessed when needed. A problem such as a hardware failure or a hacking attack might prevent access to data. Security professionals must have solutions to ensure data can be accessed when a problem such as one of these occurs.</w:t>
+      </w:r>
+      <w:r>
+        <w:rPr>
+          <w:rFonts w:eastAsia="Times New Roman" w:cstheme="minorHAnsi"/>
+          <w:sz w:val="24"/>
+          <w:szCs w:val="24"/>
+        </w:rPr>
+        <w:t xml:space="preserve"> </w:t>
+      </w:r>
+      <w:r>
+        <w:rPr>
+          <w:rFonts w:eastAsia="Times New Roman" w:cstheme="minorHAnsi"/>
+          <w:sz w:val="24"/>
+          <w:szCs w:val="24"/>
+        </w:rPr>
+        <w:t xml:space="preserve">” (Lavendaer, </w:t>
+      </w:r>
+      <w:proofErr w:type="gramStart"/>
+      <w:r>
+        <w:rPr>
+          <w:rFonts w:eastAsia="Times New Roman" w:cstheme="minorHAnsi"/>
+          <w:sz w:val="24"/>
+          <w:szCs w:val="24"/>
+        </w:rPr>
+        <w:t>L ,</w:t>
+      </w:r>
+      <w:proofErr w:type="gramEnd"/>
+      <w:r>
+        <w:rPr>
+          <w:rFonts w:eastAsia="Times New Roman" w:cstheme="minorHAnsi"/>
+          <w:sz w:val="24"/>
+          <w:szCs w:val="24"/>
+        </w:rPr>
+        <w:t xml:space="preserve"> </w:t>
+      </w:r>
+      <w:r>
+        <w:rPr>
+          <w:rFonts w:eastAsia="Times New Roman" w:cstheme="minorHAnsi"/>
+          <w:sz w:val="24"/>
+          <w:szCs w:val="24"/>
+        </w:rPr>
+        <w:t>2019 pg47)</w:t>
+      </w:r>
+      <w:r>
+        <w:rPr>
+          <w:rFonts w:eastAsia="Times New Roman" w:cstheme="minorHAnsi"/>
+          <w:sz w:val="24"/>
+          <w:szCs w:val="24"/>
+        </w:rPr>
+        <w:t xml:space="preserve"> </w:t>
+      </w:r>
+      <w:r>
+        <w:rPr>
+          <w:rFonts w:eastAsia="Times New Roman" w:cstheme="minorHAnsi"/>
+          <w:sz w:val="24"/>
+          <w:szCs w:val="24"/>
+        </w:rPr>
+        <w:t xml:space="preserve">. For instance, if you have access to important data through a server and that server goes down how else would that important data be </w:t>
+      </w:r>
+      <w:r>
+        <w:rPr>
+          <w:rFonts w:eastAsia="Times New Roman" w:cstheme="minorHAnsi"/>
+          <w:sz w:val="24"/>
+          <w:szCs w:val="24"/>
+        </w:rPr>
+        <w:t>available</w:t>
+      </w:r>
+      <w:r>
+        <w:rPr>
+          <w:rFonts w:eastAsia="Times New Roman" w:cstheme="minorHAnsi"/>
+          <w:sz w:val="24"/>
+          <w:szCs w:val="24"/>
+        </w:rPr>
+        <w:t>? That is why you need to take into account how available information can be.</w:t>
+      </w:r>
+    </w:p>
+    <w:p>
+      <w:pPr>
+        <w:spacing w:after="0" w:line="240" w:lineRule="auto"/>
+        <w:ind w:firstLine="720"/>
+        <w:rPr>
+          <w:rFonts w:eastAsia="Times New Roman" w:cstheme="minorHAnsi"/>
+          <w:sz w:val="24"/>
+          <w:szCs w:val="24"/>
+        </w:rPr>
+      </w:pPr>
+      <w:r>
+        <w:rPr>
+          <w:rFonts w:eastAsia="Times New Roman" w:cstheme="minorHAnsi"/>
+          <w:sz w:val="24"/>
+          <w:szCs w:val="24"/>
+        </w:rPr>
+        <w:t>As you can see all three definitions of the security triad CIA have their own respective components to each forming the whole triad. Confidentiality, keep things on a need to know basis. Integrity, makes sure information has not been changed incorrectly. While Availability brings to the question, how can you access this and what ways?</w:t>
+      </w:r>
+    </w:p>
+    <w:p>
+      <w:pPr>
+        <w:tabs>
+          <w:tab w:val="left" w:pos="2372"/>
+        </w:tabs>
+        <w:rPr>
+          <w:rFonts w:ascii="Calibri" w:eastAsia="Times New Roman" w:hAnsi="Calibri" w:cs="Calibri"/>
+          <w:sz w:val="24"/>
+          <w:szCs w:val="24"/>
+        </w:rPr>
+      </w:pPr>
+    </w:p>
+    <w:p>
+      <w:pPr>
+        <w:tabs>
+          <w:tab w:val="left" w:pos="2372"/>
+        </w:tabs>
+        <w:rPr>
+          <w:rFonts w:ascii="Calibri" w:eastAsia="Times New Roman" w:hAnsi="Calibri" w:cs="Calibri"/>
+          <w:sz w:val="24"/>
+          <w:szCs w:val="24"/>
+        </w:rPr>
+      </w:pPr>
+      <w:r>
+        <w:rPr>
+          <w:rFonts w:ascii="Calibri" w:eastAsia="Times New Roman" w:hAnsi="Calibri" w:cs="Calibri"/>
+          <w:sz w:val="24"/>
+          <w:szCs w:val="24"/>
+        </w:rPr>
+        <w:tab/>
+      </w:r>
+    </w:p>
+    <w:p>
+      <w:pPr>
+        <w:rPr>
+          <w:rFonts w:ascii="Calibri" w:eastAsia="Times New Roman" w:hAnsi="Calibri" w:cs="Calibri"/>
+          <w:sz w:val="24"/>
+          <w:szCs w:val="24"/>
+        </w:rPr>
+      </w:pPr>
+      <w:r>
+        <w:rPr>
+          <w:rFonts w:ascii="Calibri" w:eastAsia="Times New Roman" w:hAnsi="Calibri" w:cs="Calibri"/>
+          <w:sz w:val="24"/>
+          <w:szCs w:val="24"/>
+        </w:rPr>
+        <w:t xml:space="preserve"> </w:t>
+      </w:r>
+    </w:p>
+    <w:p>
+      <w:pPr>
+        <w:rPr>
+          <w:rFonts w:ascii="Calibri" w:eastAsia="Times New Roman" w:hAnsi="Calibri" w:cs="Calibri"/>
+          <w:sz w:val="24"/>
+          <w:szCs w:val="24"/>
+        </w:rPr>
+      </w:pPr>
+    </w:p>
+    <w:p>
+      <w:pPr>
+        <w:rPr>
+          <w:rFonts w:ascii="Calibri" w:eastAsia="Times New Roman" w:hAnsi="Calibri" w:cs="Calibri"/>
+          <w:sz w:val="24"/>
+          <w:szCs w:val="24"/>
+        </w:rPr>
+      </w:pPr>
+    </w:p>
+    <w:p>
+      <w:pPr>
         <w:tabs>
           <w:tab w:val="left" w:pos="984"/>
         </w:tabs>
-        <w:rPr>
-          <w:rFonts w:ascii="Calibri" w:eastAsia="Times New Roman" w:hAnsi="Calibri" w:cs="Calibri"/>
-          <w:sz w:val="24"/>
-          <w:szCs w:val="24"/>
-        </w:rPr>
-      </w:pPr>
-    </w:p>
-    <w:p>
-      <w:pPr>
-        <w:pStyle w:val="ListParagraph"/>
-        <w:rPr>
-          <w:rFonts w:ascii="Calibri" w:eastAsia="Times New Roman" w:hAnsi="Calibri" w:cs="Calibri"/>
-          <w:sz w:val="24"/>
-          <w:szCs w:val="24"/>
-        </w:rPr>
-      </w:pPr>
-    </w:p>
-    <w:p>
-      <w:pPr>
-        <w:spacing w:after="0" w:line="240" w:lineRule="auto"/>
-        <w:rPr>
-          <w:rFonts w:ascii="Calibri" w:eastAsia="Times New Roman" w:hAnsi="Calibri" w:cs="Calibri"/>
-          <w:sz w:val="24"/>
-          <w:szCs w:val="24"/>
-          <w:highlight w:val="yellow"/>
-        </w:rPr>
-      </w:pPr>
-      <w:r>
-        <w:rPr>
-          <w:rFonts w:ascii="Calibri" w:eastAsia="Times New Roman" w:hAnsi="Calibri" w:cs="Calibri"/>
-          <w:sz w:val="24"/>
-          <w:szCs w:val="24"/>
-          <w:highlight w:val="yellow"/>
-        </w:rPr>
-        <w:t>In your own words (no quotes, but use references), describe how each of the fundamental concepts of the cybersecurity discipline is used to provide overall system security</w:t>
-      </w:r>
-    </w:p>
-    <w:p>
-      <w:pPr>
-        <w:rPr>
-          <w:rFonts w:ascii="Calibri" w:eastAsia="Times New Roman" w:hAnsi="Calibri" w:cs="Calibri"/>
-          <w:sz w:val="24"/>
-          <w:szCs w:val="24"/>
-        </w:rPr>
-      </w:pPr>
-    </w:p>
-    <w:p>
-      <w:pPr>
-        <w:rPr>
-          <w:rFonts w:ascii="Calibri" w:eastAsia="Times New Roman" w:hAnsi="Calibri" w:cs="Calibri"/>
-          <w:sz w:val="24"/>
-          <w:szCs w:val="24"/>
-        </w:rPr>
-      </w:pPr>
-    </w:p>
-    <w:p>
-      <w:pPr>
-        <w:rPr>
-          <w:rFonts w:ascii="Calibri" w:eastAsia="Times New Roman" w:hAnsi="Calibri" w:cs="Calibri"/>
-          <w:sz w:val="24"/>
-          <w:szCs w:val="24"/>
-        </w:rPr>
-      </w:pPr>
-    </w:p>
-    <w:p>
-      <w:pPr>
-        <w:rPr>
-          <w:rFonts w:ascii="Calibri" w:eastAsia="Times New Roman" w:hAnsi="Calibri" w:cs="Calibri"/>
-          <w:sz w:val="24"/>
-          <w:szCs w:val="24"/>
-        </w:rPr>
-      </w:pPr>
-    </w:p>
-    <w:p>
-      <w:pPr>
         <w:rPr>
           <w:rFonts w:ascii="Calibri" w:eastAsia="Times New Roman" w:hAnsi="Calibri" w:cs="Calibri"/>
           <w:sz w:val="24"/>
@@ -1324,169 +1563,353 @@
     </w:p>
     <w:p>
       <w:pPr>
-        <w:rPr>
-          <w:rFonts w:ascii="Calibri" w:eastAsia="Times New Roman" w:hAnsi="Calibri" w:cs="Calibri"/>
-          <w:sz w:val="24"/>
-          <w:szCs w:val="24"/>
-        </w:rPr>
-      </w:pPr>
-      <w:r>
-        <w:rPr>
-          <w:rFonts w:ascii="Calibri" w:eastAsia="Times New Roman" w:hAnsi="Calibri" w:cs="Calibri"/>
-          <w:b/>
-          <w:bCs/>
-          <w:sz w:val="24"/>
-          <w:szCs w:val="24"/>
-          <w:highlight w:val="yellow"/>
-        </w:rPr>
-        <w:lastRenderedPageBreak/>
-        <w:t>:</w:t>
-      </w:r>
-      <w:r>
-        <w:rPr>
-          <w:rFonts w:ascii="Calibri" w:eastAsia="Times New Roman" w:hAnsi="Calibri" w:cs="Calibri"/>
-          <w:sz w:val="24"/>
-          <w:szCs w:val="24"/>
-          <w:highlight w:val="yellow"/>
-        </w:rPr>
-        <w:t> In your own words (no quotes, but use references), describe why each principle is important to security and how it enables the development of security mechanisms that can implement desired security policies in organizations</w:t>
-      </w:r>
-    </w:p>
-    <w:p>
-      <w:pPr>
-        <w:rPr>
-          <w:rFonts w:ascii="Calibri" w:eastAsia="Times New Roman" w:hAnsi="Calibri" w:cs="Calibri"/>
-          <w:sz w:val="24"/>
-          <w:szCs w:val="24"/>
-        </w:rPr>
-      </w:pPr>
-    </w:p>
-    <w:p>
-      <w:pPr>
-        <w:rPr>
-          <w:rFonts w:ascii="Calibri" w:eastAsia="Times New Roman" w:hAnsi="Calibri" w:cs="Calibri"/>
-          <w:sz w:val="24"/>
-          <w:szCs w:val="24"/>
-        </w:rPr>
-      </w:pPr>
-    </w:p>
-    <w:p>
-      <w:pPr>
-        <w:rPr>
-          <w:rFonts w:ascii="Calibri" w:eastAsia="Times New Roman" w:hAnsi="Calibri" w:cs="Calibri"/>
-          <w:sz w:val="24"/>
-          <w:szCs w:val="24"/>
-        </w:rPr>
-      </w:pPr>
-    </w:p>
-    <w:p>
-      <w:pPr>
-        <w:rPr>
-          <w:rFonts w:ascii="Calibri" w:eastAsia="Times New Roman" w:hAnsi="Calibri" w:cs="Calibri"/>
-          <w:sz w:val="24"/>
-          <w:szCs w:val="24"/>
-        </w:rPr>
-      </w:pPr>
-    </w:p>
-    <w:p>
-      <w:pPr>
-        <w:rPr>
-          <w:rFonts w:ascii="Calibri" w:eastAsia="Times New Roman" w:hAnsi="Calibri" w:cs="Calibri"/>
-          <w:sz w:val="24"/>
-          <w:szCs w:val="24"/>
-        </w:rPr>
-      </w:pPr>
-    </w:p>
-    <w:p>
-      <w:pPr>
-        <w:rPr>
-          <w:rFonts w:ascii="Calibri" w:eastAsia="Times New Roman" w:hAnsi="Calibri" w:cs="Calibri"/>
-          <w:sz w:val="24"/>
-          <w:szCs w:val="24"/>
-        </w:rPr>
-      </w:pPr>
-    </w:p>
-    <w:p>
-      <w:pPr>
-        <w:rPr>
-          <w:rFonts w:ascii="Calibri" w:eastAsia="Times New Roman" w:hAnsi="Calibri" w:cs="Calibri"/>
-          <w:sz w:val="24"/>
-          <w:szCs w:val="24"/>
-        </w:rPr>
-      </w:pPr>
-    </w:p>
-    <w:p>
-      <w:pPr>
-        <w:rPr>
-          <w:rFonts w:ascii="Calibri" w:eastAsia="Times New Roman" w:hAnsi="Calibri" w:cs="Calibri"/>
-          <w:sz w:val="24"/>
-          <w:szCs w:val="24"/>
-        </w:rPr>
-      </w:pPr>
-    </w:p>
-    <w:p>
-      <w:pPr>
-        <w:rPr>
-          <w:rFonts w:ascii="Calibri" w:eastAsia="Times New Roman" w:hAnsi="Calibri" w:cs="Calibri"/>
-          <w:sz w:val="24"/>
-          <w:szCs w:val="24"/>
-        </w:rPr>
-      </w:pPr>
-    </w:p>
-    <w:p>
-      <w:pPr>
-        <w:rPr>
-          <w:rFonts w:ascii="Calibri" w:eastAsia="Times New Roman" w:hAnsi="Calibri" w:cs="Calibri"/>
-          <w:sz w:val="24"/>
-          <w:szCs w:val="24"/>
-        </w:rPr>
-      </w:pPr>
-    </w:p>
-    <w:p>
-      <w:pPr>
-        <w:rPr>
-          <w:rFonts w:ascii="Calibri" w:eastAsia="Times New Roman" w:hAnsi="Calibri" w:cs="Calibri"/>
-          <w:sz w:val="24"/>
-          <w:szCs w:val="24"/>
-        </w:rPr>
-      </w:pPr>
-    </w:p>
-    <w:p>
-      <w:pPr>
-        <w:rPr>
-          <w:rFonts w:ascii="Calibri" w:eastAsia="Times New Roman" w:hAnsi="Calibri" w:cs="Calibri"/>
-          <w:sz w:val="24"/>
-          <w:szCs w:val="24"/>
-        </w:rPr>
-      </w:pPr>
-    </w:p>
-    <w:p>
-      <w:pPr>
-        <w:rPr>
-          <w:rFonts w:ascii="Calibri" w:eastAsia="Times New Roman" w:hAnsi="Calibri" w:cs="Calibri"/>
-          <w:sz w:val="24"/>
-          <w:szCs w:val="24"/>
-        </w:rPr>
-      </w:pPr>
-    </w:p>
-    <w:p>
-      <w:pPr>
-        <w:rPr>
-          <w:rFonts w:ascii="Calibri" w:eastAsia="Times New Roman" w:hAnsi="Calibri" w:cs="Calibri"/>
-          <w:sz w:val="24"/>
-          <w:szCs w:val="24"/>
-        </w:rPr>
-      </w:pPr>
-    </w:p>
-    <w:p>
-      <w:pPr>
         <w:tabs>
-          <w:tab w:val="left" w:pos="1129"/>
+          <w:tab w:val="left" w:pos="984"/>
         </w:tabs>
         <w:rPr>
           <w:rFonts w:ascii="Calibri" w:eastAsia="Times New Roman" w:hAnsi="Calibri" w:cs="Calibri"/>
           <w:sz w:val="24"/>
           <w:szCs w:val="24"/>
+        </w:rPr>
+      </w:pPr>
+    </w:p>
+    <w:p>
+      <w:pPr>
+        <w:rPr>
+          <w:rFonts w:ascii="Calibri" w:eastAsia="Times New Roman" w:hAnsi="Calibri" w:cs="Calibri"/>
+          <w:sz w:val="20"/>
+          <w:szCs w:val="20"/>
+        </w:rPr>
+      </w:pPr>
+      <w:r>
+        <w:rPr>
+          <w:rFonts w:ascii="Calibri" w:eastAsia="Times New Roman" w:hAnsi="Calibri" w:cs="Calibri"/>
+          <w:sz w:val="24"/>
+          <w:szCs w:val="24"/>
+        </w:rPr>
+        <w:tab/>
+      </w:r>
+      <w:r>
+        <w:rPr>
+          <w:rFonts w:ascii="Calibri" w:eastAsia="Times New Roman" w:hAnsi="Calibri" w:cs="Calibri"/>
+          <w:sz w:val="20"/>
+          <w:szCs w:val="20"/>
+        </w:rPr>
+        <w:t xml:space="preserve">Earlier we discussed the text book definitions of CIA, but now </w:t>
+      </w:r>
+      <w:r>
+        <w:rPr>
+          <w:rFonts w:ascii="Calibri" w:eastAsia="Times New Roman" w:hAnsi="Calibri" w:cs="Calibri"/>
+          <w:sz w:val="20"/>
+          <w:szCs w:val="20"/>
+        </w:rPr>
+        <w:t>let’s</w:t>
+      </w:r>
+      <w:r>
+        <w:rPr>
+          <w:rFonts w:ascii="Calibri" w:eastAsia="Times New Roman" w:hAnsi="Calibri" w:cs="Calibri"/>
+          <w:sz w:val="20"/>
+          <w:szCs w:val="20"/>
+        </w:rPr>
+        <w:t xml:space="preserve"> discuss how these fundamental concepts are used to provide </w:t>
+      </w:r>
+      <w:r>
+        <w:rPr>
+          <w:rFonts w:ascii="Calibri" w:eastAsia="Times New Roman" w:hAnsi="Calibri" w:cs="Calibri"/>
+          <w:sz w:val="20"/>
+          <w:szCs w:val="20"/>
+        </w:rPr>
+        <w:t>system</w:t>
+      </w:r>
+      <w:r>
+        <w:rPr>
+          <w:rFonts w:ascii="Calibri" w:eastAsia="Times New Roman" w:hAnsi="Calibri" w:cs="Calibri"/>
+          <w:sz w:val="20"/>
+          <w:szCs w:val="20"/>
+        </w:rPr>
+        <w:t xml:space="preserve"> security.</w:t>
+      </w:r>
+    </w:p>
+    <w:p>
+      <w:pPr>
+        <w:rPr>
+          <w:rFonts w:ascii="Calibri" w:eastAsia="Times New Roman" w:hAnsi="Calibri" w:cs="Calibri"/>
+          <w:sz w:val="20"/>
+          <w:szCs w:val="20"/>
+        </w:rPr>
+      </w:pPr>
+      <w:r>
+        <w:rPr>
+          <w:rFonts w:ascii="Calibri" w:eastAsia="Times New Roman" w:hAnsi="Calibri" w:cs="Calibri"/>
+          <w:sz w:val="20"/>
+          <w:szCs w:val="20"/>
+        </w:rPr>
+        <w:tab/>
+        <w:t>To begin Confidentiality allows data to be sent and seen by only those who are on a need to know basis. Only those who are meant</w:t>
+      </w:r>
+      <w:r>
+        <w:rPr>
+          <w:rFonts w:ascii="Calibri" w:eastAsia="Times New Roman" w:hAnsi="Calibri" w:cs="Calibri"/>
+          <w:sz w:val="20"/>
+          <w:szCs w:val="20"/>
+        </w:rPr>
+        <w:t xml:space="preserve"> to see the document or </w:t>
+      </w:r>
+      <w:r>
+        <w:rPr>
+          <w:rFonts w:ascii="Calibri" w:eastAsia="Times New Roman" w:hAnsi="Calibri" w:cs="Calibri"/>
+          <w:sz w:val="20"/>
+          <w:szCs w:val="20"/>
+        </w:rPr>
+        <w:t>data will have access to it.</w:t>
+      </w:r>
+      <w:r>
+        <w:rPr>
+          <w:rFonts w:ascii="Calibri" w:eastAsia="Times New Roman" w:hAnsi="Calibri" w:cs="Calibri"/>
+          <w:sz w:val="20"/>
+          <w:szCs w:val="20"/>
+        </w:rPr>
+        <w:t xml:space="preserve"> </w:t>
+      </w:r>
+      <w:r>
+        <w:rPr>
+          <w:rFonts w:ascii="Calibri" w:eastAsia="Times New Roman" w:hAnsi="Calibri" w:cs="Calibri"/>
+          <w:sz w:val="20"/>
+          <w:szCs w:val="20"/>
+        </w:rPr>
+        <w:t>You do not want unauthorized users to access your data.</w:t>
+      </w:r>
+      <w:r>
+        <w:rPr>
+          <w:rFonts w:ascii="Calibri" w:eastAsia="Times New Roman" w:hAnsi="Calibri" w:cs="Calibri"/>
+          <w:sz w:val="20"/>
+          <w:szCs w:val="20"/>
+        </w:rPr>
+        <w:t xml:space="preserve"> Some practical ways to enforce confidentiality are </w:t>
+      </w:r>
+      <w:proofErr w:type="gramStart"/>
+      <w:r>
+        <w:rPr>
+          <w:rFonts w:ascii="Calibri" w:eastAsia="Times New Roman" w:hAnsi="Calibri" w:cs="Calibri"/>
+          <w:sz w:val="20"/>
+          <w:szCs w:val="20"/>
+        </w:rPr>
+        <w:t>Unix</w:t>
+      </w:r>
+      <w:proofErr w:type="gramEnd"/>
+      <w:r>
+        <w:rPr>
+          <w:rFonts w:ascii="Calibri" w:eastAsia="Times New Roman" w:hAnsi="Calibri" w:cs="Calibri"/>
+          <w:sz w:val="20"/>
+          <w:szCs w:val="20"/>
+        </w:rPr>
+        <w:t xml:space="preserve"> file permissions. (Such as </w:t>
+      </w:r>
+      <w:proofErr w:type="spellStart"/>
+      <w:r>
+        <w:rPr>
+          <w:rFonts w:ascii="Calibri" w:eastAsia="Times New Roman" w:hAnsi="Calibri" w:cs="Calibri"/>
+          <w:sz w:val="20"/>
+          <w:szCs w:val="20"/>
+        </w:rPr>
+        <w:t>chmod</w:t>
+      </w:r>
+      <w:proofErr w:type="spellEnd"/>
+      <w:r>
+        <w:rPr>
+          <w:rFonts w:ascii="Calibri" w:eastAsia="Times New Roman" w:hAnsi="Calibri" w:cs="Calibri"/>
+          <w:sz w:val="20"/>
+          <w:szCs w:val="20"/>
+        </w:rPr>
+        <w:t>/</w:t>
+      </w:r>
+      <w:proofErr w:type="spellStart"/>
+      <w:r>
+        <w:rPr>
+          <w:rFonts w:ascii="Calibri" w:eastAsia="Times New Roman" w:hAnsi="Calibri" w:cs="Calibri"/>
+          <w:sz w:val="20"/>
+          <w:szCs w:val="20"/>
+        </w:rPr>
+        <w:t>chown</w:t>
+      </w:r>
+      <w:proofErr w:type="spellEnd"/>
+      <w:r>
+        <w:rPr>
+          <w:rFonts w:ascii="Calibri" w:eastAsia="Times New Roman" w:hAnsi="Calibri" w:cs="Calibri"/>
+          <w:sz w:val="20"/>
+          <w:szCs w:val="20"/>
+        </w:rPr>
+        <w:t>) and Access Control Lists to limit users permissions.</w:t>
+      </w:r>
+    </w:p>
+    <w:p>
+      <w:pPr>
+        <w:rPr>
+          <w:rFonts w:ascii="Calibri" w:eastAsia="Times New Roman" w:hAnsi="Calibri" w:cs="Calibri"/>
+          <w:sz w:val="20"/>
+          <w:szCs w:val="20"/>
+        </w:rPr>
+      </w:pPr>
+      <w:r>
+        <w:rPr>
+          <w:rFonts w:ascii="Calibri" w:eastAsia="Times New Roman" w:hAnsi="Calibri" w:cs="Calibri"/>
+          <w:sz w:val="20"/>
+          <w:szCs w:val="20"/>
+        </w:rPr>
+        <w:tab/>
+        <w:t>Integrity is more of a guarantee that your information / data is correct without being  tampered with and if it has been changed then a digital footprint is established for accounting.</w:t>
+      </w:r>
+    </w:p>
+    <w:p>
+      <w:pPr>
+        <w:rPr>
+          <w:rFonts w:ascii="Calibri" w:eastAsia="Times New Roman" w:hAnsi="Calibri" w:cs="Calibri"/>
+          <w:sz w:val="20"/>
+          <w:szCs w:val="20"/>
+        </w:rPr>
+      </w:pPr>
+      <w:r>
+        <w:rPr>
+          <w:rFonts w:ascii="Calibri" w:eastAsia="Times New Roman" w:hAnsi="Calibri" w:cs="Calibri"/>
+          <w:sz w:val="20"/>
+          <w:szCs w:val="20"/>
+        </w:rPr>
+        <w:t>A better example would be if two doctors looked up the cure for a disease on the central online library and both search results produced a different set of instructions for the cure. Which would be the correct answer? Integrity can provide confidence that a result set has not been changed by using hashing algorithms. You can use a hashing algorithm (Such as Sha-1 or md5sum) to establish a digital fingerprint so that if you run the exact copy of the file/data through the same algorithm you will get that same digital fingerprint. Even as much as adding few spaces or periods will provide a completely different outcome.</w:t>
+      </w:r>
+    </w:p>
+    <w:p>
+      <w:pPr>
+        <w:rPr>
+          <w:rFonts w:ascii="Calibri" w:eastAsia="Times New Roman" w:hAnsi="Calibri" w:cs="Calibri"/>
+          <w:sz w:val="20"/>
+          <w:szCs w:val="20"/>
+        </w:rPr>
+      </w:pPr>
+      <w:r>
+        <w:rPr>
+          <w:rFonts w:ascii="Calibri" w:eastAsia="Times New Roman" w:hAnsi="Calibri" w:cs="Calibri"/>
+          <w:sz w:val="20"/>
+          <w:szCs w:val="20"/>
+        </w:rPr>
+        <w:tab/>
+        <w:t>Availability brings to question data redundancy along with how many permissions will affect the efficiency of the environment. If something goes wrong can members still access the data a second way? If you set to many permission controls work starts to get redundant and inefficient for the everyday worker. How can we keep things efficient and stream line</w:t>
+      </w:r>
+      <w:r>
+        <w:rPr>
+          <w:rFonts w:ascii="Calibri" w:eastAsia="Times New Roman" w:hAnsi="Calibri" w:cs="Calibri"/>
+          <w:sz w:val="20"/>
+          <w:szCs w:val="20"/>
+        </w:rPr>
+        <w:t xml:space="preserve"> while maintaining a well-balanced security posture</w:t>
+      </w:r>
+      <w:r>
+        <w:rPr>
+          <w:rFonts w:ascii="Calibri" w:eastAsia="Times New Roman" w:hAnsi="Calibri" w:cs="Calibri"/>
+          <w:sz w:val="20"/>
+          <w:szCs w:val="20"/>
+        </w:rPr>
+        <w:t>? That is what availability brings into question.</w:t>
+      </w:r>
+      <w:r>
+        <w:rPr>
+          <w:rFonts w:ascii="Calibri" w:eastAsia="Times New Roman" w:hAnsi="Calibri" w:cs="Calibri"/>
+          <w:sz w:val="20"/>
+          <w:szCs w:val="20"/>
+        </w:rPr>
+        <w:tab/>
+      </w:r>
+    </w:p>
+    <w:p>
+      <w:pPr>
+        <w:rPr>
+          <w:rFonts w:ascii="Calibri" w:eastAsia="Times New Roman" w:hAnsi="Calibri" w:cs="Calibri"/>
+          <w:sz w:val="20"/>
+          <w:szCs w:val="20"/>
+        </w:rPr>
+      </w:pPr>
+      <w:r>
+        <w:rPr>
+          <w:rFonts w:ascii="Calibri" w:eastAsia="Times New Roman" w:hAnsi="Calibri" w:cs="Calibri"/>
+          <w:sz w:val="20"/>
+          <w:szCs w:val="20"/>
+        </w:rPr>
+        <w:tab/>
+        <w:t xml:space="preserve">From this we can see how </w:t>
+      </w:r>
+      <w:r>
+        <w:rPr>
+          <w:rFonts w:ascii="Calibri" w:eastAsia="Times New Roman" w:hAnsi="Calibri" w:cs="Calibri"/>
+          <w:sz w:val="20"/>
+          <w:szCs w:val="20"/>
+        </w:rPr>
+        <w:t>confidentiality,</w:t>
+      </w:r>
+      <w:r>
+        <w:rPr>
+          <w:rFonts w:ascii="Calibri" w:eastAsia="Times New Roman" w:hAnsi="Calibri" w:cs="Calibri"/>
+          <w:sz w:val="20"/>
+          <w:szCs w:val="20"/>
+        </w:rPr>
+        <w:t xml:space="preserve"> </w:t>
+      </w:r>
+      <w:proofErr w:type="gramStart"/>
+      <w:r>
+        <w:rPr>
+          <w:rFonts w:ascii="Calibri" w:eastAsia="Times New Roman" w:hAnsi="Calibri" w:cs="Calibri"/>
+          <w:sz w:val="20"/>
+          <w:szCs w:val="20"/>
+        </w:rPr>
+        <w:t>integrity ,</w:t>
+      </w:r>
+      <w:proofErr w:type="gramEnd"/>
+      <w:r>
+        <w:rPr>
+          <w:rFonts w:ascii="Calibri" w:eastAsia="Times New Roman" w:hAnsi="Calibri" w:cs="Calibri"/>
+          <w:sz w:val="20"/>
+          <w:szCs w:val="20"/>
+        </w:rPr>
+        <w:t xml:space="preserve"> and availability make up the  CIA triad in their own </w:t>
+      </w:r>
+      <w:r>
+        <w:rPr>
+          <w:rFonts w:ascii="Calibri" w:eastAsia="Times New Roman" w:hAnsi="Calibri" w:cs="Calibri"/>
+          <w:sz w:val="20"/>
+          <w:szCs w:val="20"/>
+        </w:rPr>
+        <w:t>way to contribute to</w:t>
+      </w:r>
+      <w:r>
+        <w:rPr>
+          <w:rFonts w:ascii="Calibri" w:eastAsia="Times New Roman" w:hAnsi="Calibri" w:cs="Calibri"/>
+          <w:sz w:val="20"/>
+          <w:szCs w:val="20"/>
+        </w:rPr>
+        <w:t xml:space="preserve"> overall system</w:t>
+      </w:r>
+      <w:r>
+        <w:rPr>
+          <w:rFonts w:ascii="Calibri" w:eastAsia="Times New Roman" w:hAnsi="Calibri" w:cs="Calibri"/>
+          <w:sz w:val="20"/>
+          <w:szCs w:val="20"/>
+        </w:rPr>
+        <w:t xml:space="preserve"> security.</w:t>
+      </w:r>
+    </w:p>
+    <w:p>
+      <w:pPr>
+        <w:rPr>
+          <w:rFonts w:ascii="Calibri" w:eastAsia="Times New Roman" w:hAnsi="Calibri" w:cs="Calibri"/>
+          <w:sz w:val="20"/>
+          <w:szCs w:val="20"/>
+        </w:rPr>
+      </w:pPr>
+    </w:p>
+    <w:p>
+      <w:pPr>
+        <w:rPr>
+          <w:rFonts w:ascii="Calibri" w:eastAsia="Times New Roman" w:hAnsi="Calibri" w:cs="Calibri"/>
+          <w:sz w:val="20"/>
+          <w:szCs w:val="20"/>
         </w:rPr>
         <w:sectPr>
           <w:headerReference w:type="default" r:id="rId15"/>
@@ -1496,6 +1919,34 @@
           <w:docGrid w:linePitch="360"/>
         </w:sectPr>
       </w:pPr>
+    </w:p>
+    <w:p>
+      <w:pPr>
+        <w:ind w:firstLine="720"/>
+        <w:rPr>
+          <w:rFonts w:ascii="Calibri" w:eastAsia="Times New Roman" w:hAnsi="Calibri" w:cs="Calibri"/>
+          <w:sz w:val="24"/>
+          <w:szCs w:val="24"/>
+        </w:rPr>
+      </w:pPr>
+      <w:r>
+        <w:rPr>
+          <w:rFonts w:ascii="Calibri" w:eastAsia="Times New Roman" w:hAnsi="Calibri" w:cs="Calibri"/>
+          <w:sz w:val="24"/>
+          <w:szCs w:val="24"/>
+        </w:rPr>
+        <w:lastRenderedPageBreak/>
+        <w:t>In this section we will go into detail on how the CIA triad allows for the development of security mechanisms that can implement desired security policies in organizations</w:t>
+      </w:r>
+    </w:p>
+    <w:p>
+      <w:pPr>
+        <w:rPr>
+          <w:rFonts w:ascii="Calibri" w:eastAsia="Times New Roman" w:hAnsi="Calibri" w:cs="Calibri"/>
+          <w:sz w:val="24"/>
+          <w:szCs w:val="24"/>
+        </w:rPr>
+      </w:pPr>
       <w:r>
         <w:rPr>
           <w:rFonts w:ascii="Calibri" w:eastAsia="Times New Roman" w:hAnsi="Calibri" w:cs="Calibri"/>
@@ -1503,58 +1954,89 @@
           <w:szCs w:val="24"/>
         </w:rPr>
         <w:tab/>
-      </w:r>
-    </w:p>
-    <w:p>
-      <w:pPr>
-        <w:tabs>
-          <w:tab w:val="left" w:pos="1129"/>
-        </w:tabs>
-        <w:rPr>
-          <w:rFonts w:ascii="Calibri" w:eastAsia="Times New Roman" w:hAnsi="Calibri" w:cs="Calibri"/>
-          <w:sz w:val="24"/>
-          <w:szCs w:val="24"/>
-        </w:rPr>
-      </w:pPr>
-      <w:r>
-        <w:rPr>
-          <w:rFonts w:ascii="Calibri" w:eastAsia="Times New Roman" w:hAnsi="Calibri" w:cs="Calibri"/>
-          <w:b/>
-          <w:bCs/>
-          <w:sz w:val="24"/>
-          <w:szCs w:val="24"/>
-          <w:highlight w:val="yellow"/>
-        </w:rPr>
-        <w:lastRenderedPageBreak/>
-        <w:t>:</w:t>
-      </w:r>
-      <w:r>
-        <w:rPr>
-          <w:rFonts w:ascii="Calibri" w:eastAsia="Times New Roman" w:hAnsi="Calibri" w:cs="Calibri"/>
-          <w:sz w:val="24"/>
-          <w:szCs w:val="24"/>
-          <w:highlight w:val="yellow"/>
-        </w:rPr>
-        <w:t> In your own words (no quotes, but use references), provide a conclusion that summarises the whole paper.</w:t>
-      </w:r>
-    </w:p>
-    <w:p>
-      <w:pPr>
-        <w:tabs>
-          <w:tab w:val="left" w:pos="1129"/>
-        </w:tabs>
-        <w:rPr>
-          <w:rFonts w:ascii="Calibri" w:eastAsia="Times New Roman" w:hAnsi="Calibri" w:cs="Calibri"/>
-          <w:sz w:val="24"/>
-          <w:szCs w:val="24"/>
-        </w:rPr>
-      </w:pPr>
-    </w:p>
-    <w:p>
-      <w:pPr>
-        <w:tabs>
-          <w:tab w:val="left" w:pos="1129"/>
-        </w:tabs>
+        <w:t xml:space="preserve">For Confidentiality we typically have the case that hackers are always trying to get access to what is intended to be classified data. Because of this organizations typically have good implementation of security policies involving access control lists and other policies to better enforce data on a need to know basis. </w:t>
+      </w:r>
+    </w:p>
+    <w:p>
+      <w:pPr>
+        <w:rPr>
+          <w:rFonts w:ascii="Calibri" w:eastAsia="Times New Roman" w:hAnsi="Calibri" w:cs="Calibri"/>
+          <w:sz w:val="24"/>
+          <w:szCs w:val="24"/>
+        </w:rPr>
+      </w:pPr>
+      <w:r>
+        <w:rPr>
+          <w:rFonts w:ascii="Calibri" w:eastAsia="Times New Roman" w:hAnsi="Calibri" w:cs="Calibri"/>
+          <w:sz w:val="24"/>
+          <w:szCs w:val="24"/>
+        </w:rPr>
+        <w:tab/>
+        <w:t xml:space="preserve">Integrity is important because you want to make sure your data does not contain any malicious content or has been changed for nefarious reasons. Because of this hashing has been developed to verify data hasn’t been altered. Such policies like creating digital signatures before a restore or when first recovering data from a crime scene have been implemented. </w:t>
+      </w:r>
+    </w:p>
+    <w:p>
+      <w:pPr>
+        <w:rPr>
+          <w:rFonts w:ascii="Calibri" w:eastAsia="Times New Roman" w:hAnsi="Calibri" w:cs="Calibri"/>
+          <w:sz w:val="24"/>
+          <w:szCs w:val="24"/>
+        </w:rPr>
+      </w:pPr>
+      <w:r>
+        <w:rPr>
+          <w:rFonts w:ascii="Calibri" w:eastAsia="Times New Roman" w:hAnsi="Calibri" w:cs="Calibri"/>
+          <w:sz w:val="24"/>
+          <w:szCs w:val="24"/>
+        </w:rPr>
+        <w:tab/>
+        <w:t xml:space="preserve">In the case of importance on </w:t>
+      </w:r>
+      <w:r>
+        <w:rPr>
+          <w:rFonts w:ascii="Calibri" w:eastAsia="Times New Roman" w:hAnsi="Calibri" w:cs="Calibri"/>
+          <w:sz w:val="24"/>
+          <w:szCs w:val="24"/>
+        </w:rPr>
+        <w:t>availability,</w:t>
+      </w:r>
+      <w:r>
+        <w:rPr>
+          <w:rFonts w:ascii="Calibri" w:eastAsia="Times New Roman" w:hAnsi="Calibri" w:cs="Calibri"/>
+          <w:sz w:val="24"/>
+          <w:szCs w:val="24"/>
+        </w:rPr>
+        <w:t xml:space="preserve"> we need data to be redundant but also secure.</w:t>
+      </w:r>
+    </w:p>
+    <w:p>
+      <w:pPr>
+        <w:rPr>
+          <w:rFonts w:ascii="Calibri" w:eastAsia="Times New Roman" w:hAnsi="Calibri" w:cs="Calibri"/>
+          <w:sz w:val="24"/>
+          <w:szCs w:val="24"/>
+        </w:rPr>
+      </w:pPr>
+      <w:r>
+        <w:rPr>
+          <w:rFonts w:ascii="Calibri" w:eastAsia="Times New Roman" w:hAnsi="Calibri" w:cs="Calibri"/>
+          <w:sz w:val="24"/>
+          <w:szCs w:val="24"/>
+        </w:rPr>
+        <w:t>Because of this organizations might implement policies about disaster recovery plans and data redundancy fail safes.</w:t>
+      </w:r>
+    </w:p>
+    <w:p>
+      <w:pPr>
+        <w:rPr>
+          <w:rFonts w:ascii="Calibri" w:eastAsia="Times New Roman" w:hAnsi="Calibri" w:cs="Calibri"/>
+          <w:sz w:val="24"/>
+          <w:szCs w:val="24"/>
+        </w:rPr>
+      </w:pPr>
+    </w:p>
+    <w:p>
+      <w:pPr>
         <w:rPr>
           <w:rFonts w:ascii="Calibri" w:eastAsia="Times New Roman" w:hAnsi="Calibri" w:cs="Calibri"/>
           <w:sz w:val="24"/>
@@ -1568,6 +2050,146 @@
           <w:docGrid w:linePitch="360"/>
         </w:sectPr>
       </w:pPr>
+      <w:r>
+        <w:rPr>
+          <w:rFonts w:ascii="Calibri" w:eastAsia="Times New Roman" w:hAnsi="Calibri" w:cs="Calibri"/>
+          <w:sz w:val="24"/>
+          <w:szCs w:val="24"/>
+        </w:rPr>
+        <w:tab/>
+        <w:t>From this we can see how the CIA triad aids to security has help develop concepts that lead to secure implementation of security policies.</w:t>
+      </w:r>
+      <w:r>
+        <w:rPr>
+          <w:rFonts w:ascii="Calibri" w:eastAsia="Times New Roman" w:hAnsi="Calibri" w:cs="Calibri"/>
+          <w:sz w:val="24"/>
+          <w:szCs w:val="24"/>
+        </w:rPr>
+        <w:tab/>
+      </w:r>
+    </w:p>
+    <w:p>
+      <w:pPr>
+        <w:tabs>
+          <w:tab w:val="left" w:pos="1129"/>
+        </w:tabs>
+        <w:rPr>
+          <w:rFonts w:ascii="Calibri" w:eastAsia="Times New Roman" w:hAnsi="Calibri" w:cs="Calibri"/>
+          <w:sz w:val="24"/>
+          <w:szCs w:val="24"/>
+        </w:rPr>
+      </w:pPr>
+      <w:bookmarkStart w:id="0" w:name="_GoBack"/>
+      <w:bookmarkEnd w:id="0"/>
+      <w:r>
+        <w:rPr>
+          <w:rFonts w:ascii="Calibri" w:eastAsia="Times New Roman" w:hAnsi="Calibri" w:cs="Calibri"/>
+          <w:sz w:val="24"/>
+          <w:szCs w:val="24"/>
+        </w:rPr>
+        <w:lastRenderedPageBreak/>
+        <w:tab/>
+        <w:t>As you can see this document focused on the definitions of cybersecurity along with the CIA triad.From this we now can grasp that cybersecurity is the concept of keeping your digital assets secure electronically and physically from malicious intent.</w:t>
+      </w:r>
+    </w:p>
+    <w:p>
+      <w:pPr>
+        <w:tabs>
+          <w:tab w:val="left" w:pos="1129"/>
+        </w:tabs>
+        <w:rPr>
+          <w:rFonts w:ascii="Calibri" w:eastAsia="Times New Roman" w:hAnsi="Calibri" w:cs="Calibri"/>
+          <w:sz w:val="24"/>
+          <w:szCs w:val="24"/>
+        </w:rPr>
+      </w:pPr>
+      <w:r>
+        <w:rPr>
+          <w:rFonts w:ascii="Calibri" w:eastAsia="Times New Roman" w:hAnsi="Calibri" w:cs="Calibri"/>
+          <w:sz w:val="24"/>
+          <w:szCs w:val="24"/>
+        </w:rPr>
+        <w:t>We now know</w:t>
+      </w:r>
+      <w:r>
+        <w:rPr>
+          <w:rFonts w:ascii="Calibri" w:eastAsia="Times New Roman" w:hAnsi="Calibri" w:cs="Calibri"/>
+          <w:sz w:val="24"/>
+          <w:szCs w:val="24"/>
+        </w:rPr>
+        <w:t xml:space="preserve"> the </w:t>
+      </w:r>
+      <w:r>
+        <w:rPr>
+          <w:rFonts w:ascii="Calibri" w:eastAsia="Times New Roman" w:hAnsi="Calibri" w:cs="Calibri"/>
+          <w:sz w:val="24"/>
+          <w:szCs w:val="24"/>
+        </w:rPr>
+        <w:t>definitions</w:t>
+      </w:r>
+      <w:r>
+        <w:rPr>
+          <w:rFonts w:ascii="Calibri" w:eastAsia="Times New Roman" w:hAnsi="Calibri" w:cs="Calibri"/>
+          <w:sz w:val="24"/>
+          <w:szCs w:val="24"/>
+        </w:rPr>
+        <w:t xml:space="preserve"> of Confidentiality, Integrity, and Availability</w:t>
+      </w:r>
+      <w:r>
+        <w:rPr>
+          <w:rFonts w:ascii="Calibri" w:eastAsia="Times New Roman" w:hAnsi="Calibri" w:cs="Calibri"/>
+          <w:sz w:val="24"/>
+          <w:szCs w:val="24"/>
+        </w:rPr>
+        <w:t xml:space="preserve">. </w:t>
+      </w:r>
+    </w:p>
+    <w:p>
+      <w:pPr>
+        <w:tabs>
+          <w:tab w:val="left" w:pos="1129"/>
+        </w:tabs>
+        <w:rPr>
+          <w:rFonts w:ascii="Calibri" w:eastAsia="Times New Roman" w:hAnsi="Calibri" w:cs="Calibri"/>
+          <w:sz w:val="24"/>
+          <w:szCs w:val="24"/>
+        </w:rPr>
+      </w:pPr>
+      <w:r>
+        <w:rPr>
+          <w:rFonts w:ascii="Calibri" w:eastAsia="Times New Roman" w:hAnsi="Calibri" w:cs="Calibri"/>
+          <w:sz w:val="24"/>
+          <w:szCs w:val="24"/>
+        </w:rPr>
+        <w:t>We also know how the provide overall security along with how these concepts have led to the development of more strategic security policies.</w:t>
+      </w:r>
+    </w:p>
+    <w:p>
+      <w:pPr>
+        <w:tabs>
+          <w:tab w:val="left" w:pos="1129"/>
+        </w:tabs>
+        <w:rPr>
+          <w:rFonts w:ascii="Calibri" w:eastAsia="Times New Roman" w:hAnsi="Calibri" w:cs="Calibri"/>
+          <w:sz w:val="24"/>
+          <w:szCs w:val="24"/>
+        </w:rPr>
+        <w:sectPr>
+          <w:headerReference w:type="default" r:id="rId17"/>
+          <w:pgSz w:w="12240" w:h="15840"/>
+          <w:pgMar w:top="1440" w:right="1440" w:bottom="1440" w:left="1440" w:header="720" w:footer="720" w:gutter="0"/>
+          <w:cols w:space="720"/>
+          <w:docGrid w:linePitch="360"/>
+        </w:sectPr>
+      </w:pPr>
+      <w:r>
+        <w:rPr>
+          <w:rFonts w:ascii="Calibri" w:eastAsia="Times New Roman" w:hAnsi="Calibri" w:cs="Calibri"/>
+          <w:sz w:val="24"/>
+          <w:szCs w:val="24"/>
+        </w:rPr>
+        <w:t xml:space="preserve"> </w:t>
+      </w:r>
     </w:p>
     <w:p>
       <w:pPr>
@@ -1623,14 +2245,31 @@
           <w:iCs/>
           <w:color w:val="333333"/>
         </w:rPr>
-        <w:t>PRINCIPLES OF CYBERSECURITY</w:t>
+        <w:t xml:space="preserve">PRINCIPLES OF </w:t>
+      </w:r>
+      <w:proofErr w:type="gramStart"/>
+      <w:r>
+        <w:rPr>
+          <w:i/>
+          <w:iCs/>
+          <w:color w:val="333333"/>
+        </w:rPr>
+        <w:t>CYBERSECURITY</w:t>
       </w:r>
       <w:r>
         <w:rPr>
           <w:color w:val="333333"/>
           <w:shd w:val="clear" w:color="auto" w:fill="FFFFFF"/>
         </w:rPr>
-        <w:t>[1st]. Retrieved May 19, 2019, from https://www.g-wonlinetextbooks.com/principles-of-cybersecurity-2020/47</w:t>
+        <w:t>[</w:t>
+      </w:r>
+      <w:proofErr w:type="gramEnd"/>
+      <w:r>
+        <w:rPr>
+          <w:color w:val="333333"/>
+          <w:shd w:val="clear" w:color="auto" w:fill="FFFFFF"/>
+        </w:rPr>
+        <w:t>1st]. Retrieved May 19, 2019, from https://www.g-wonlinetextbooks.com/principles-of-cybersecurity-2020/47</w:t>
       </w:r>
     </w:p>
     <w:p>
@@ -1659,7 +2298,23 @@
           <w:color w:val="333333"/>
           <w:shd w:val="clear" w:color="auto" w:fill="FFFFFF"/>
         </w:rPr>
-        <w:t>Staff, T. (2017, May 19). The 7 Basic Principles of IT Security. Retrieved May 19, 2019, from https://www.techopedia.com/2/27825/security/the-basic-principles-of-it-security</w:t>
+        <w:t xml:space="preserve">Staff, T. (2017, May 19). The 7 Basic Principles of </w:t>
+      </w:r>
+      <w:proofErr w:type="gramStart"/>
+      <w:r>
+        <w:rPr>
+          <w:color w:val="333333"/>
+          <w:shd w:val="clear" w:color="auto" w:fill="FFFFFF"/>
+        </w:rPr>
+        <w:t>IT</w:t>
+      </w:r>
+      <w:proofErr w:type="gramEnd"/>
+      <w:r>
+        <w:rPr>
+          <w:color w:val="333333"/>
+          <w:shd w:val="clear" w:color="auto" w:fill="FFFFFF"/>
+        </w:rPr>
+        <w:t xml:space="preserve"> Security. Retrieved May 19, 2019, from https://www.techopedia.com/2/27825/security/the-basic-principles-of-it-security</w:t>
       </w:r>
     </w:p>
     <w:p>
@@ -1690,9 +2345,29 @@
           <w:sz w:val="24"/>
           <w:szCs w:val="24"/>
         </w:rPr>
-        <w:t xml:space="preserve">Niccs Glossary. (n.d.). Retrieved May 19, 2019, from </w:t>
-      </w:r>
-      <w:hyperlink r:id="rId17" w:anchor="C" w:history="1">
+        <w:t>Niccs Glossary. (</w:t>
+      </w:r>
+      <w:proofErr w:type="spellStart"/>
+      <w:r>
+        <w:rPr>
+          <w:rFonts w:ascii="Times New Roman" w:eastAsia="Times New Roman" w:hAnsi="Times New Roman" w:cs="Times New Roman"/>
+          <w:color w:val="333333"/>
+          <w:sz w:val="24"/>
+          <w:szCs w:val="24"/>
+        </w:rPr>
+        <w:t>n.d.</w:t>
+      </w:r>
+      <w:proofErr w:type="spellEnd"/>
+      <w:r>
+        <w:rPr>
+          <w:rFonts w:ascii="Times New Roman" w:eastAsia="Times New Roman" w:hAnsi="Times New Roman" w:cs="Times New Roman"/>
+          <w:color w:val="333333"/>
+          <w:sz w:val="24"/>
+          <w:szCs w:val="24"/>
+        </w:rPr>
+        <w:t xml:space="preserve">). Retrieved May 19, 2019, from </w:t>
+      </w:r>
+      <w:hyperlink r:id="rId18" w:anchor="C" w:history="1">
         <w:r>
           <w:rPr>
             <w:rStyle w:val="Hyperlink"/>
@@ -1740,9 +2415,25 @@
           <w:color w:val="333333"/>
           <w:shd w:val="clear" w:color="auto" w:fill="FFFFFF"/>
         </w:rPr>
-        <w:t xml:space="preserve">WHAT IS CYBERSECURITY? (n.d.). Retrieved May 19, 2019, from </w:t>
-      </w:r>
-      <w:hyperlink r:id="rId18" w:history="1">
+        <w:t>WHAT IS CYBERSECURITY? (</w:t>
+      </w:r>
+      <w:proofErr w:type="spellStart"/>
+      <w:r>
+        <w:rPr>
+          <w:color w:val="333333"/>
+          <w:shd w:val="clear" w:color="auto" w:fill="FFFFFF"/>
+        </w:rPr>
+        <w:t>n.d.</w:t>
+      </w:r>
+      <w:proofErr w:type="spellEnd"/>
+      <w:r>
+        <w:rPr>
+          <w:color w:val="333333"/>
+          <w:shd w:val="clear" w:color="auto" w:fill="FFFFFF"/>
+        </w:rPr>
+        <w:t xml:space="preserve">). Retrieved May 19, 2019, from </w:t>
+      </w:r>
+      <w:hyperlink r:id="rId19" w:history="1">
         <w:r>
           <w:rPr>
             <w:rStyle w:val="Hyperlink"/>
@@ -1772,172 +2463,218 @@
           <w:spacing w:val="4"/>
           <w:shd w:val="clear" w:color="auto" w:fill="FFFFFF"/>
         </w:rPr>
-      </w:pPr>
-      <w:r>
-        <w:rPr>
-          <w:color w:val="333333"/>
-          <w:shd w:val="clear" w:color="auto" w:fill="FFFFFF"/>
-        </w:rPr>
-        <w:t>What is Cyber Security? (n.d.). Retrieved May 19, 2019, from https://www.itgovernance.co.uk/what-is-cybersecurity</w:t>
-      </w:r>
-    </w:p>
-    <w:p>
-      <w:pPr>
-        <w:rPr>
-          <w:rFonts w:ascii="Calibri" w:eastAsia="Times New Roman" w:hAnsi="Calibri" w:cs="Calibri"/>
-          <w:sz w:val="24"/>
-          <w:szCs w:val="24"/>
-        </w:rPr>
         <w:sectPr>
-          <w:headerReference w:type="default" r:id="rId19"/>
+          <w:headerReference w:type="default" r:id="rId20"/>
           <w:pgSz w:w="12240" w:h="15840"/>
           <w:pgMar w:top="1440" w:right="1440" w:bottom="1440" w:left="1440" w:header="720" w:footer="720" w:gutter="0"/>
           <w:cols w:space="720"/>
           <w:docGrid w:linePitch="360"/>
         </w:sectPr>
       </w:pPr>
-    </w:p>
-    <w:p>
-      <w:pPr>
-        <w:rPr>
-          <w:rFonts w:ascii="Calibri" w:eastAsia="Times New Roman" w:hAnsi="Calibri" w:cs="Calibri"/>
-          <w:sz w:val="24"/>
-          <w:szCs w:val="24"/>
-        </w:rPr>
-      </w:pPr>
-    </w:p>
-    <w:p>
-      <w:pPr>
-        <w:rPr>
-          <w:rFonts w:ascii="Calibri" w:eastAsia="Times New Roman" w:hAnsi="Calibri" w:cs="Calibri"/>
-          <w:sz w:val="24"/>
-          <w:szCs w:val="24"/>
-        </w:rPr>
-      </w:pPr>
-    </w:p>
-    <w:p>
-      <w:pPr>
-        <w:rPr>
-          <w:rFonts w:ascii="Calibri" w:eastAsia="Times New Roman" w:hAnsi="Calibri" w:cs="Calibri"/>
-          <w:sz w:val="24"/>
-          <w:szCs w:val="24"/>
-        </w:rPr>
-      </w:pPr>
-    </w:p>
-    <w:p>
-      <w:pPr>
-        <w:rPr>
-          <w:rFonts w:ascii="Calibri" w:eastAsia="Times New Roman" w:hAnsi="Calibri" w:cs="Calibri"/>
-          <w:sz w:val="24"/>
-          <w:szCs w:val="24"/>
-        </w:rPr>
-      </w:pPr>
-    </w:p>
-    <w:p>
-      <w:pPr>
-        <w:rPr>
-          <w:rFonts w:ascii="Calibri" w:eastAsia="Times New Roman" w:hAnsi="Calibri" w:cs="Calibri"/>
-          <w:sz w:val="24"/>
-          <w:szCs w:val="24"/>
+      <w:r>
+        <w:rPr>
+          <w:color w:val="333333"/>
+          <w:shd w:val="clear" w:color="auto" w:fill="FFFFFF"/>
+        </w:rPr>
+        <w:t>What is Cyber Security? (</w:t>
+      </w:r>
+      <w:proofErr w:type="spellStart"/>
+      <w:r>
+        <w:rPr>
+          <w:color w:val="333333"/>
+          <w:shd w:val="clear" w:color="auto" w:fill="FFFFFF"/>
+        </w:rPr>
+        <w:t>n.d.</w:t>
+      </w:r>
+      <w:proofErr w:type="spellEnd"/>
+      <w:r>
+        <w:rPr>
+          <w:color w:val="333333"/>
+          <w:shd w:val="clear" w:color="auto" w:fill="FFFFFF"/>
+        </w:rPr>
+        <w:t>). Retrieved May 19, 2019, from https://www.itgovernance.co.uk/what-is-cybersecurity</w:t>
+      </w:r>
+    </w:p>
+    <w:p>
+      <w:pPr>
+        <w:rPr>
+          <w:b/>
+          <w:bCs/>
+        </w:rPr>
+      </w:pPr>
+    </w:p>
+    <w:p>
+      <w:pPr>
+        <w:jc w:val="center"/>
+        <w:rPr>
+          <w:b/>
+          <w:bCs/>
+        </w:rPr>
+      </w:pPr>
+      <w:r>
+        <w:rPr>
+          <w:noProof/>
+        </w:rPr>
+        <w:drawing>
+          <wp:inline distT="0" distB="0" distL="0" distR="0">
+            <wp:extent cx="3039110" cy="532765"/>
+            <wp:effectExtent l="0" t="0" r="8890" b="635"/>
+            <wp:docPr id="1" name="Picture 1" descr="https://nsu.widencollective.com/thumbnail/fa2313e5-2fff-49bc-9b45-65dff3645c27/av/2048px/NSUFlorida-CEC-Horizontal-Blue.png?t=1534944530136&amp;s=21063a04061e67adeed61db861001108dba58906"/>
+            <wp:cNvGraphicFramePr>
+              <a:graphicFrameLocks xmlns:a="http://schemas.openxmlformats.org/drawingml/2006/main" noChangeAspect="1"/>
+            </wp:cNvGraphicFramePr>
+            <a:graphic xmlns:a="http://schemas.openxmlformats.org/drawingml/2006/main">
+              <a:graphicData uri="http://schemas.openxmlformats.org/drawingml/2006/picture">
+                <pic:pic xmlns:pic="http://schemas.openxmlformats.org/drawingml/2006/picture">
+                  <pic:nvPicPr>
+                    <pic:cNvPr id="0" name="Picture 1" descr="https://nsu.widencollective.com/thumbnail/fa2313e5-2fff-49bc-9b45-65dff3645c27/av/2048px/NSUFlorida-CEC-Horizontal-Blue.png?t=1534944530136&amp;s=21063a04061e67adeed61db861001108dba58906"/>
+                    <pic:cNvPicPr>
+                      <a:picLocks noChangeAspect="1" noChangeArrowheads="1"/>
+                    </pic:cNvPicPr>
+                  </pic:nvPicPr>
+                  <pic:blipFill>
+                    <a:blip r:embed="rId21" cstate="print">
+                      <a:extLst>
+                        <a:ext uri="{28A0092B-C50C-407E-A947-70E740481C1C}">
+                          <a14:useLocalDpi xmlns:a14="http://schemas.microsoft.com/office/drawing/2010/main" val="0"/>
+                        </a:ext>
+                      </a:extLst>
+                    </a:blip>
+                    <a:srcRect/>
+                    <a:stretch>
+                      <a:fillRect/>
+                    </a:stretch>
+                  </pic:blipFill>
+                  <pic:spPr bwMode="auto">
+                    <a:xfrm>
+                      <a:off x="0" y="0"/>
+                      <a:ext cx="3039110" cy="532765"/>
+                    </a:xfrm>
+                    <a:prstGeom prst="rect">
+                      <a:avLst/>
+                    </a:prstGeom>
+                    <a:noFill/>
+                    <a:ln>
+                      <a:noFill/>
+                    </a:ln>
+                  </pic:spPr>
+                </pic:pic>
+              </a:graphicData>
+            </a:graphic>
+          </wp:inline>
+        </w:drawing>
+      </w:r>
+    </w:p>
+    <w:p>
+      <w:pPr>
+        <w:jc w:val="center"/>
+        <w:rPr>
+          <w:b/>
+        </w:rPr>
+      </w:pPr>
+    </w:p>
+    <w:p>
+      <w:pPr>
+        <w:rPr>
+          <w:b/>
         </w:rPr>
       </w:pPr>
     </w:p>
     <w:p>
       <w:pPr>
         <w:tabs>
-          <w:tab w:val="left" w:pos="3035"/>
+          <w:tab w:val="left" w:pos="3420"/>
         </w:tabs>
-        <w:rPr>
-          <w:rFonts w:ascii="Calibri" w:eastAsia="Times New Roman" w:hAnsi="Calibri" w:cs="Calibri"/>
-          <w:sz w:val="24"/>
-          <w:szCs w:val="24"/>
-        </w:rPr>
-      </w:pPr>
-      <w:r>
-        <w:rPr>
-          <w:rFonts w:ascii="Calibri" w:eastAsia="Times New Roman" w:hAnsi="Calibri" w:cs="Calibri"/>
-          <w:sz w:val="24"/>
-          <w:szCs w:val="24"/>
-        </w:rPr>
+        <w:jc w:val="center"/>
+        <w:outlineLvl w:val="0"/>
+        <w:rPr>
+          <w:b/>
+        </w:rPr>
+      </w:pPr>
+      <w:r>
+        <w:rPr>
+          <w:b/>
+        </w:rPr>
+        <w:t>Certification of Authorship of Assignment</w:t>
+      </w:r>
+      <w:r>
+        <w:rPr>
+          <w:bCs/>
+        </w:rPr>
+        <w:fldChar w:fldCharType="begin"/>
+      </w:r>
+      <w:r>
+        <w:rPr>
+          <w:bCs/>
+        </w:rPr>
+        <w:instrText xml:space="preserve"> XE"Sample Pages and Formats:Certification of Authorship" </w:instrText>
+      </w:r>
+      <w:r>
+        <w:rPr>
+          <w:bCs/>
+        </w:rPr>
+        <w:fldChar w:fldCharType="end"/>
+      </w:r>
+    </w:p>
+    <w:p/>
+    <w:p>
+      <w:r>
+        <w:t>Submitted to: Professor Yair Levy.</w:t>
+      </w:r>
+    </w:p>
+    <w:p>
+      <w:r>
+        <w:t xml:space="preserve">Student’s Name: </w:t>
+      </w:r>
+      <w:r>
+        <w:t xml:space="preserve"> Eric Webb</w:t>
+      </w:r>
+    </w:p>
+    <w:p>
+      <w:r>
+        <w:t>Date of Assignment:</w:t>
+      </w:r>
+      <w:r>
+        <w:t xml:space="preserve">  6/2/2019</w:t>
+      </w:r>
+    </w:p>
+    <w:p>
+      <w:r>
+        <w:t>Title of Assignment:</w:t>
+      </w:r>
+      <w:r>
+        <w:t xml:space="preserve"> </w:t>
+      </w:r>
+      <w:r>
+        <w:t xml:space="preserve"> </w:t>
+      </w:r>
+      <w:r>
+        <w:t>Assignment 1 - Cybersecurity Principles</w:t>
+      </w:r>
+    </w:p>
+    <w:p>
+      <w:r>
+        <w:t>Certification of Authorship:</w:t>
+      </w:r>
+      <w:r>
         <w:tab/>
-      </w:r>
-    </w:p>
-    <w:p>
-      <w:pPr>
-        <w:rPr>
-          <w:rFonts w:ascii="Calibri" w:eastAsia="Times New Roman" w:hAnsi="Calibri" w:cs="Calibri"/>
-          <w:sz w:val="24"/>
-          <w:szCs w:val="24"/>
-        </w:rPr>
-      </w:pPr>
-    </w:p>
-    <w:p>
-      <w:pPr>
-        <w:rPr>
-          <w:rFonts w:ascii="Calibri" w:eastAsia="Times New Roman" w:hAnsi="Calibri" w:cs="Calibri"/>
-          <w:sz w:val="24"/>
-          <w:szCs w:val="24"/>
-        </w:rPr>
-      </w:pPr>
-    </w:p>
-    <w:p>
-      <w:pPr>
-        <w:rPr>
-          <w:rFonts w:ascii="Calibri" w:eastAsia="Times New Roman" w:hAnsi="Calibri" w:cs="Calibri"/>
-          <w:sz w:val="24"/>
-          <w:szCs w:val="24"/>
-        </w:rPr>
-      </w:pPr>
-    </w:p>
-    <w:p>
-      <w:pPr>
-        <w:rPr>
-          <w:rFonts w:ascii="Calibri" w:eastAsia="Times New Roman" w:hAnsi="Calibri" w:cs="Calibri"/>
-          <w:sz w:val="24"/>
-          <w:szCs w:val="24"/>
-        </w:rPr>
-      </w:pPr>
-    </w:p>
-    <w:p>
-      <w:pPr>
-        <w:rPr>
-          <w:rFonts w:ascii="Calibri" w:eastAsia="Times New Roman" w:hAnsi="Calibri" w:cs="Calibri"/>
-          <w:sz w:val="24"/>
-          <w:szCs w:val="24"/>
-        </w:rPr>
-      </w:pPr>
-    </w:p>
-    <w:p>
-      <w:pPr>
-        <w:rPr>
-          <w:rFonts w:ascii="Calibri" w:eastAsia="Times New Roman" w:hAnsi="Calibri" w:cs="Calibri"/>
-          <w:sz w:val="24"/>
-          <w:szCs w:val="24"/>
-        </w:rPr>
-      </w:pPr>
-    </w:p>
-    <w:p>
-      <w:pPr>
-        <w:tabs>
-          <w:tab w:val="left" w:pos="2279"/>
-        </w:tabs>
-        <w:rPr>
-          <w:rFonts w:ascii="Calibri" w:eastAsia="Times New Roman" w:hAnsi="Calibri" w:cs="Calibri"/>
-          <w:sz w:val="24"/>
-          <w:szCs w:val="24"/>
-        </w:rPr>
-      </w:pPr>
-      <w:r>
-        <w:rPr>
-          <w:rFonts w:ascii="Calibri" w:eastAsia="Times New Roman" w:hAnsi="Calibri" w:cs="Calibri"/>
-          <w:sz w:val="24"/>
-          <w:szCs w:val="24"/>
-        </w:rPr>
-        <w:tab/>
+        <w:t>I hereby certify that I am the author of this document and that any assistance I received in its preparation is fully acknowledged and disclosed in the document. I have also cited all sources from which I obtained data, ideas, or words that are copied directly or paraphrased in the document. Sources are properly credited according to accepted standards for professional publications. I also certify that this paper was prepared by me for this course.</w:t>
+      </w:r>
+    </w:p>
+    <w:p/>
+    <w:p>
+      <w:pPr>
+        <w:outlineLvl w:val="0"/>
+        <w:rPr>
+          <w:sz w:val="24"/>
+        </w:rPr>
+      </w:pPr>
+      <w:r>
+        <w:t>Student's Signature: ERIC WEBB</w:t>
       </w:r>
     </w:p>
     <w:sectPr>
-      <w:headerReference w:type="default" r:id="rId20"/>
+      <w:headerReference w:type="default" r:id="rId22"/>
       <w:pgSz w:w="12240" w:h="15840"/>
       <w:pgMar w:top="1440" w:right="1440" w:bottom="1440" w:left="1440" w:header="720" w:footer="720" w:gutter="0"/>
       <w:cols w:space="720"/>
@@ -1970,6 +2707,60 @@
     </w:p>
   </w:endnote>
 </w:endnotes>
+</file>
+
+<file path=word/footer1.xml><?xml version="1.0" encoding="utf-8"?>
+<w:ftr xmlns:wpc="http://schemas.microsoft.com/office/word/2010/wordprocessingCanvas" xmlns:mc="http://schemas.openxmlformats.org/markup-compatibility/2006" xmlns:o="urn:schemas-microsoft-com:office:office" xmlns:r="http://schemas.openxmlformats.org/officeDocument/2006/relationships" xmlns:m="http://schemas.openxmlformats.org/officeDocument/2006/math" xmlns:v="urn:schemas-microsoft-com:vml" xmlns:wp14="http://schemas.microsoft.com/office/word/2010/wordprocessingDrawing" xmlns:wp="http://schemas.openxmlformats.org/drawingml/2006/wordprocessingDrawing" xmlns:w10="urn:schemas-microsoft-com:office:word" xmlns:w="http://schemas.openxmlformats.org/wordprocessingml/2006/main" xmlns:w14="http://schemas.microsoft.com/office/word/2010/wordml" xmlns:w15="http://schemas.microsoft.com/office/word/2012/wordml" xmlns:wpg="http://schemas.microsoft.com/office/word/2010/wordprocessingGroup" xmlns:wpi="http://schemas.microsoft.com/office/word/2010/wordprocessingInk" xmlns:wne="http://schemas.microsoft.com/office/word/2006/wordml" xmlns:wps="http://schemas.microsoft.com/office/word/2010/wordprocessingShape" mc:Ignorable="w14 w15 wp14">
+  <w:sdt>
+    <w:sdtPr>
+      <w:id w:val="1396237408"/>
+      <w:docPartObj>
+        <w:docPartGallery w:val="Page Numbers (Bottom of Page)"/>
+        <w:docPartUnique/>
+      </w:docPartObj>
+    </w:sdtPr>
+    <w:sdtContent>
+      <w:p>
+        <w:pPr>
+          <w:pStyle w:val="Footer"/>
+          <w:jc w:val="right"/>
+        </w:pPr>
+        <w:r>
+          <w:t xml:space="preserve">Page | </w:t>
+        </w:r>
+        <w:r>
+          <w:fldChar w:fldCharType="begin"/>
+        </w:r>
+        <w:r>
+          <w:instrText xml:space="preserve"> PAGE   \* MERGEFORMAT </w:instrText>
+        </w:r>
+        <w:r>
+          <w:fldChar w:fldCharType="separate"/>
+        </w:r>
+        <w:r>
+          <w:rPr>
+            <w:noProof/>
+          </w:rPr>
+          <w:t>9</w:t>
+        </w:r>
+        <w:r>
+          <w:rPr>
+            <w:noProof/>
+          </w:rPr>
+          <w:fldChar w:fldCharType="end"/>
+        </w:r>
+        <w:r>
+          <w:t xml:space="preserve"> </w:t>
+        </w:r>
+      </w:p>
+    </w:sdtContent>
+  </w:sdt>
+  <w:p>
+    <w:pPr>
+      <w:pStyle w:val="Footer"/>
+    </w:pPr>
+  </w:p>
+</w:ftr>
 </file>
 
 <file path=word/footnotes.xml><?xml version="1.0" encoding="utf-8"?>
@@ -2605,7 +3396,7 @@
     <w:lsdException w:name="Normal Indent" w:semiHidden="1" w:unhideWhenUsed="1"/>
     <w:lsdException w:name="footnote text" w:semiHidden="1" w:unhideWhenUsed="1"/>
     <w:lsdException w:name="annotation text" w:semiHidden="1" w:unhideWhenUsed="1"/>
-    <w:lsdException w:name="header" w:semiHidden="1" w:unhideWhenUsed="1"/>
+    <w:lsdException w:name="header" w:semiHidden="1" w:uiPriority="0" w:unhideWhenUsed="1"/>
     <w:lsdException w:name="footer" w:semiHidden="1" w:unhideWhenUsed="1"/>
     <w:lsdException w:name="index heading" w:semiHidden="1" w:unhideWhenUsed="1"/>
     <w:lsdException w:name="caption" w:semiHidden="1" w:uiPriority="35" w:unhideWhenUsed="1" w:qFormat="1"/>
@@ -2953,7 +3744,6 @@
   <w:style w:type="character" w:default="1" w:styleId="DefaultParagraphFont">
     <w:name w:val="Default Paragraph Font"/>
     <w:uiPriority w:val="1"/>
-    <w:semiHidden/>
     <w:unhideWhenUsed/>
   </w:style>
   <w:style w:type="table" w:default="1" w:styleId="TableNormal">
@@ -3015,7 +3805,6 @@
     <w:name w:val="header"/>
     <w:basedOn w:val="Normal"/>
     <w:link w:val="HeaderChar"/>
-    <w:uiPriority w:val="99"/>
     <w:unhideWhenUsed/>
     <w:rsid w:val="00AB1F5D"/>
     <w:pPr>
@@ -3030,7 +3819,6 @@
     <w:name w:val="Header Char"/>
     <w:basedOn w:val="DefaultParagraphFont"/>
     <w:link w:val="Header"/>
-    <w:uiPriority w:val="99"/>
     <w:rsid w:val="00AB1F5D"/>
   </w:style>
   <w:style w:type="paragraph" w:styleId="Footer">
@@ -3366,7 +4154,7 @@
 </file>
 
 <file path=customXml/itemProps1.xml><?xml version="1.0" encoding="utf-8"?>
-<ds:datastoreItem xmlns:ds="http://schemas.openxmlformats.org/officeDocument/2006/customXml" ds:itemID="{044BEBA3-CD00-4106-9CE1-B85222396AF3}">
+<ds:datastoreItem xmlns:ds="http://schemas.openxmlformats.org/officeDocument/2006/customXml" ds:itemID="{2159F0C9-9C8E-43CD-B0F7-26D2C6D5938C}">
   <ds:schemaRefs>
     <ds:schemaRef ds:uri="http://schemas.openxmlformats.org/officeDocument/2006/bibliography"/>
   </ds:schemaRefs>

</xml_diff>

<commit_message>
sec class assignment 1 done. added citatiions and references.
</commit_message>
<xml_diff>
--- a/ISEC615_FUND_SC/Assignment1/Webb_Assignment1.docx
+++ b/ISEC615_FUND_SC/Assignment1/Webb_Assignment1.docx
@@ -390,7 +390,10 @@
         <w:textAlignment w:val="baseline"/>
       </w:pPr>
       <w:r>
-        <w:t>Secured Operations</w:t>
+        <w:t>Assured</w:t>
+      </w:r>
+      <w:r>
+        <w:t xml:space="preserve"> Operations</w:t>
       </w:r>
       <w:r>
         <w:t>…………………………………………………………</w:t>
@@ -677,7 +680,39 @@
           <w:sz w:val="24"/>
           <w:szCs w:val="24"/>
         </w:rPr>
-        <w:t xml:space="preserve">2019). Cybersecurity is a pretty unanimous term across all regions and are neighbors to the east in the United Kingdom define Cybersecurity as </w:t>
+        <w:t>2019). Cybersecurity is a pretty unanimous term across all regions</w:t>
+      </w:r>
+      <w:r>
+        <w:rPr>
+          <w:rFonts w:ascii="Times New Roman" w:eastAsia="Times New Roman" w:hAnsi="Times New Roman" w:cs="Times New Roman"/>
+          <w:sz w:val="24"/>
+          <w:szCs w:val="24"/>
+        </w:rPr>
+        <w:t>,</w:t>
+      </w:r>
+      <w:r>
+        <w:rPr>
+          <w:rFonts w:ascii="Times New Roman" w:eastAsia="Times New Roman" w:hAnsi="Times New Roman" w:cs="Times New Roman"/>
+          <w:sz w:val="24"/>
+          <w:szCs w:val="24"/>
+        </w:rPr>
+        <w:t xml:space="preserve"> </w:t>
+      </w:r>
+      <w:r>
+        <w:rPr>
+          <w:rFonts w:ascii="Times New Roman" w:eastAsia="Times New Roman" w:hAnsi="Times New Roman" w:cs="Times New Roman"/>
+          <w:sz w:val="24"/>
+          <w:szCs w:val="24"/>
+        </w:rPr>
+        <w:t>this is such that even</w:t>
+      </w:r>
+      <w:r>
+        <w:rPr>
+          <w:rFonts w:ascii="Times New Roman" w:eastAsia="Times New Roman" w:hAnsi="Times New Roman" w:cs="Times New Roman"/>
+          <w:sz w:val="24"/>
+          <w:szCs w:val="24"/>
+        </w:rPr>
+        <w:t xml:space="preserve"> are neighbors in the United Kingdom define Cybersecurity as </w:t>
       </w:r>
       <w:r>
         <w:rPr>
@@ -726,7 +761,7 @@
           <w:szCs w:val="24"/>
           <w:shd w:val="clear" w:color="auto" w:fill="FFFFFF"/>
         </w:rPr>
-        <w:t>, the term cybersecurity also has it commercial def</w:t>
+        <w:t>, the term cybersecurity</w:t>
       </w:r>
       <w:r>
         <w:rPr>
@@ -736,7 +771,7 @@
           <w:szCs w:val="24"/>
           <w:shd w:val="clear" w:color="auto" w:fill="FFFFFF"/>
         </w:rPr>
-        <w:t>initions on what cybersecurity needs to be</w:t>
+        <w:t xml:space="preserve"> has it</w:t>
       </w:r>
       <w:r>
         <w:rPr>
@@ -746,7 +781,77 @@
           <w:szCs w:val="24"/>
           <w:shd w:val="clear" w:color="auto" w:fill="FFFFFF"/>
         </w:rPr>
-        <w:t xml:space="preserve">. Paloalto networks defines cybersecurity as </w:t>
+        <w:t xml:space="preserve">s role.A </w:t>
+      </w:r>
+      <w:r>
+        <w:rPr>
+          <w:rFonts w:ascii="Times New Roman" w:hAnsi="Times New Roman" w:cs="Times New Roman"/>
+          <w:spacing w:val="4"/>
+          <w:sz w:val="24"/>
+          <w:szCs w:val="24"/>
+          <w:shd w:val="clear" w:color="auto" w:fill="FFFFFF"/>
+        </w:rPr>
+        <w:t>commercial def</w:t>
+      </w:r>
+      <w:r>
+        <w:rPr>
+          <w:rFonts w:ascii="Times New Roman" w:hAnsi="Times New Roman" w:cs="Times New Roman"/>
+          <w:spacing w:val="4"/>
+          <w:sz w:val="24"/>
+          <w:szCs w:val="24"/>
+          <w:shd w:val="clear" w:color="auto" w:fill="FFFFFF"/>
+        </w:rPr>
+        <w:t>inition</w:t>
+      </w:r>
+      <w:r>
+        <w:rPr>
+          <w:rFonts w:ascii="Times New Roman" w:hAnsi="Times New Roman" w:cs="Times New Roman"/>
+          <w:spacing w:val="4"/>
+          <w:sz w:val="24"/>
+          <w:szCs w:val="24"/>
+          <w:shd w:val="clear" w:color="auto" w:fill="FFFFFF"/>
+        </w:rPr>
+        <w:t xml:space="preserve"> </w:t>
+      </w:r>
+      <w:r>
+        <w:rPr>
+          <w:rFonts w:ascii="Times New Roman" w:hAnsi="Times New Roman" w:cs="Times New Roman"/>
+          <w:spacing w:val="4"/>
+          <w:sz w:val="24"/>
+          <w:szCs w:val="24"/>
+          <w:shd w:val="clear" w:color="auto" w:fill="FFFFFF"/>
+        </w:rPr>
+        <w:t xml:space="preserve">comes from </w:t>
+      </w:r>
+      <w:r>
+        <w:rPr>
+          <w:rFonts w:ascii="Times New Roman" w:hAnsi="Times New Roman" w:cs="Times New Roman"/>
+          <w:spacing w:val="4"/>
+          <w:sz w:val="24"/>
+          <w:szCs w:val="24"/>
+          <w:shd w:val="clear" w:color="auto" w:fill="FFFFFF"/>
+        </w:rPr>
+        <w:t xml:space="preserve">Paloalto networks </w:t>
+      </w:r>
+      <w:r>
+        <w:rPr>
+          <w:rFonts w:ascii="Times New Roman" w:hAnsi="Times New Roman" w:cs="Times New Roman"/>
+          <w:spacing w:val="4"/>
+          <w:sz w:val="24"/>
+          <w:szCs w:val="24"/>
+          <w:shd w:val="clear" w:color="auto" w:fill="FFFFFF"/>
+        </w:rPr>
+        <w:t xml:space="preserve">who </w:t>
+      </w:r>
+      <w:r>
+        <w:rPr>
+          <w:rFonts w:ascii="Times New Roman" w:hAnsi="Times New Roman" w:cs="Times New Roman"/>
+          <w:spacing w:val="4"/>
+          <w:sz w:val="24"/>
+          <w:szCs w:val="24"/>
+          <w:shd w:val="clear" w:color="auto" w:fill="FFFFFF"/>
+        </w:rPr>
+        <w:t xml:space="preserve">defines cybersecurity as </w:t>
       </w:r>
       <w:r>
         <w:rPr>
@@ -797,17 +902,7 @@
           <w:szCs w:val="24"/>
           <w:shd w:val="clear" w:color="auto" w:fill="FFFFFF"/>
         </w:rPr>
-        <w:t xml:space="preserve">? </w:t>
-      </w:r>
-      <w:r>
-        <w:rPr>
-          <w:rFonts w:ascii="Times New Roman" w:hAnsi="Times New Roman" w:cs="Times New Roman"/>
-          <w:spacing w:val="4"/>
-          <w:sz w:val="24"/>
-          <w:szCs w:val="24"/>
-          <w:shd w:val="clear" w:color="auto" w:fill="FFFFFF"/>
-        </w:rPr>
-        <w:t>,</w:t>
+        <w:t>?</w:t>
       </w:r>
       <w:r>
         <w:rPr>
@@ -998,96 +1093,7 @@
           <w:sz w:val="24"/>
           <w:szCs w:val="24"/>
         </w:rPr>
-        <w:t xml:space="preserve"> should be able to see what they have no business in. That brings us to the concept of integrity, IT education platform Techopedia states that integrity is “</w:t>
-      </w:r>
-      <w:r>
-        <w:rPr>
-          <w:rFonts w:ascii="Times New Roman" w:hAnsi="Times New Roman" w:cs="Times New Roman"/>
-          <w:sz w:val="24"/>
-          <w:szCs w:val="24"/>
-          <w:shd w:val="clear" w:color="auto" w:fill="FFFFFF"/>
-        </w:rPr>
-        <w:t>This means that any changes to the information by an unauthorized user are impossible (or at least detected), and changes by authorized users are tracked.</w:t>
-      </w:r>
-      <w:r>
-        <w:rPr>
-          <w:rFonts w:ascii="Times New Roman" w:eastAsia="Times New Roman" w:hAnsi="Times New Roman" w:cs="Times New Roman"/>
-          <w:sz w:val="24"/>
-          <w:szCs w:val="24"/>
-        </w:rPr>
-        <w:t xml:space="preserve">” (Staff, T. </w:t>
-      </w:r>
-      <w:r>
-        <w:rPr>
-          <w:rFonts w:ascii="Times New Roman" w:eastAsia="Times New Roman" w:hAnsi="Times New Roman" w:cs="Times New Roman"/>
-          <w:sz w:val="24"/>
-          <w:szCs w:val="24"/>
-        </w:rPr>
-        <w:t xml:space="preserve">2017.) For example if you and a colleague both request the same document from an internal resource, but both get back different documents. How would you know which is the correct document? Integrity solves this issue. Lastly this brings us to availability, </w:t>
-      </w:r>
-      <w:r>
-        <w:rPr>
-          <w:rFonts w:ascii="Times New Roman" w:eastAsia="Times New Roman" w:hAnsi="Times New Roman" w:cs="Times New Roman"/>
-          <w:sz w:val="24"/>
-          <w:szCs w:val="24"/>
-        </w:rPr>
-        <w:t>it</w:t>
-      </w:r>
-      <w:r>
-        <w:rPr>
-          <w:rFonts w:ascii="Times New Roman" w:eastAsia="Times New Roman" w:hAnsi="Times New Roman" w:cs="Times New Roman"/>
-          <w:sz w:val="24"/>
-          <w:szCs w:val="24"/>
-        </w:rPr>
-        <w:t xml:space="preserve"> has been said that availability is “data that can be accessed when needed. A problem such as a hardware failure or a hacking attack might prevent access to data. Security professionals must have solutions to ensure data can be accessed when a problem such as one of these occurs. </w:t>
-      </w:r>
-      <w:r>
-        <w:rPr>
-          <w:rFonts w:ascii="Times New Roman" w:eastAsia="Times New Roman" w:hAnsi="Times New Roman" w:cs="Times New Roman"/>
-          <w:sz w:val="24"/>
-          <w:szCs w:val="24"/>
-        </w:rPr>
-        <w:t>” (Lavendaer, L.</w:t>
-      </w:r>
-      <w:r>
-        <w:rPr>
-          <w:rFonts w:ascii="Times New Roman" w:eastAsia="Times New Roman" w:hAnsi="Times New Roman" w:cs="Times New Roman"/>
-          <w:sz w:val="24"/>
-          <w:szCs w:val="24"/>
-        </w:rPr>
-        <w:t xml:space="preserve"> </w:t>
-      </w:r>
-      <w:r>
-        <w:rPr>
-          <w:rFonts w:ascii="Times New Roman" w:eastAsia="Times New Roman" w:hAnsi="Times New Roman" w:cs="Times New Roman"/>
-          <w:sz w:val="24"/>
-          <w:szCs w:val="24"/>
-        </w:rPr>
-        <w:t xml:space="preserve">2019 pg47) </w:t>
-      </w:r>
-      <w:r>
-        <w:rPr>
-          <w:rFonts w:ascii="Times New Roman" w:eastAsia="Times New Roman" w:hAnsi="Times New Roman" w:cs="Times New Roman"/>
-          <w:sz w:val="24"/>
-          <w:szCs w:val="24"/>
-        </w:rPr>
-        <w:t xml:space="preserve">. For instance, if you have access to important data through a server and that server goes down how else would that important data be </w:t>
-      </w:r>
-      <w:r>
-        <w:rPr>
-          <w:rFonts w:ascii="Times New Roman" w:eastAsia="Times New Roman" w:hAnsi="Times New Roman" w:cs="Times New Roman"/>
-          <w:sz w:val="24"/>
-          <w:szCs w:val="24"/>
-        </w:rPr>
-        <w:t>available</w:t>
-      </w:r>
-      <w:r>
-        <w:rPr>
-          <w:rFonts w:ascii="Times New Roman" w:eastAsia="Times New Roman" w:hAnsi="Times New Roman" w:cs="Times New Roman"/>
-          <w:sz w:val="24"/>
-          <w:szCs w:val="24"/>
-        </w:rPr>
-        <w:t>? That is why you need to take into account how available information can be.</w:t>
+        <w:t xml:space="preserve"> should be able to see what they have no business in.</w:t>
       </w:r>
     </w:p>
     <w:p>
@@ -1106,7 +1112,142 @@
           <w:sz w:val="24"/>
           <w:szCs w:val="24"/>
         </w:rPr>
-        <w:t>As you can see all three definitions of the security triad CIA have their own respective components to each forming the whole triad. Confidentiality, keep things on a need to know basis. Integrity, makes sure information has not been changed incorrectly. While Availability brings to the question, how can you access this and what ways?</w:t>
+        <w:t xml:space="preserve"> That brings us to the concept of integrity, IT education platform Techopedia states that integrity is “</w:t>
+      </w:r>
+      <w:r>
+        <w:rPr>
+          <w:rFonts w:ascii="Times New Roman" w:eastAsia="Times New Roman" w:hAnsi="Times New Roman" w:cs="Times New Roman"/>
+          <w:sz w:val="24"/>
+          <w:szCs w:val="24"/>
+        </w:rPr>
+        <w:t>A</w:t>
+      </w:r>
+      <w:r>
+        <w:rPr>
+          <w:rFonts w:ascii="Times New Roman" w:hAnsi="Times New Roman" w:cs="Times New Roman"/>
+          <w:sz w:val="24"/>
+          <w:szCs w:val="24"/>
+          <w:shd w:val="clear" w:color="auto" w:fill="FFFFFF"/>
+        </w:rPr>
+        <w:t>ny changes to the information by an unauthorized user are impossible (or at least detected), and changes by authorized users are tracked.</w:t>
+      </w:r>
+      <w:r>
+        <w:rPr>
+          <w:rFonts w:ascii="Times New Roman" w:eastAsia="Times New Roman" w:hAnsi="Times New Roman" w:cs="Times New Roman"/>
+          <w:sz w:val="24"/>
+          <w:szCs w:val="24"/>
+        </w:rPr>
+        <w:t xml:space="preserve">” (Staff, T. </w:t>
+      </w:r>
+      <w:r>
+        <w:rPr>
+          <w:rFonts w:ascii="Times New Roman" w:eastAsia="Times New Roman" w:hAnsi="Times New Roman" w:cs="Times New Roman"/>
+          <w:sz w:val="24"/>
+          <w:szCs w:val="24"/>
+        </w:rPr>
+        <w:t>2017.) For example if you and a colleague both request the same document from an internal resource, but both get back different documents. How would you know which is the correct document? Integrity solves this issue.</w:t>
+      </w:r>
+    </w:p>
+    <w:p>
+      <w:pPr>
+        <w:spacing w:after="0"/>
+        <w:ind w:firstLine="720"/>
+        <w:rPr>
+          <w:rFonts w:ascii="Times New Roman" w:eastAsia="Times New Roman" w:hAnsi="Times New Roman" w:cs="Times New Roman"/>
+          <w:sz w:val="24"/>
+          <w:szCs w:val="24"/>
+        </w:rPr>
+      </w:pPr>
+      <w:r>
+        <w:rPr>
+          <w:rFonts w:ascii="Times New Roman" w:eastAsia="Times New Roman" w:hAnsi="Times New Roman" w:cs="Times New Roman"/>
+          <w:sz w:val="24"/>
+          <w:szCs w:val="24"/>
+        </w:rPr>
+        <w:t xml:space="preserve"> Lastly this brings us to availability, </w:t>
+      </w:r>
+      <w:r>
+        <w:rPr>
+          <w:rFonts w:ascii="Times New Roman" w:eastAsia="Times New Roman" w:hAnsi="Times New Roman" w:cs="Times New Roman"/>
+          <w:sz w:val="24"/>
+          <w:szCs w:val="24"/>
+        </w:rPr>
+        <w:t>it</w:t>
+      </w:r>
+      <w:r>
+        <w:rPr>
+          <w:rFonts w:ascii="Times New Roman" w:eastAsia="Times New Roman" w:hAnsi="Times New Roman" w:cs="Times New Roman"/>
+          <w:sz w:val="24"/>
+          <w:szCs w:val="24"/>
+        </w:rPr>
+        <w:t xml:space="preserve"> has been said that availability is “data that can be accessed when needed. A problem such as a hardware failure or a hacking attack might prevent access to data. Security professionals must have solutions to ensure data can be accessed when a problem such as one of these occurs. </w:t>
+      </w:r>
+      <w:r>
+        <w:rPr>
+          <w:rFonts w:ascii="Times New Roman" w:eastAsia="Times New Roman" w:hAnsi="Times New Roman" w:cs="Times New Roman"/>
+          <w:sz w:val="24"/>
+          <w:szCs w:val="24"/>
+        </w:rPr>
+        <w:t>” (Lavendaer, L.</w:t>
+      </w:r>
+      <w:r>
+        <w:rPr>
+          <w:rFonts w:ascii="Times New Roman" w:eastAsia="Times New Roman" w:hAnsi="Times New Roman" w:cs="Times New Roman"/>
+          <w:sz w:val="24"/>
+          <w:szCs w:val="24"/>
+        </w:rPr>
+        <w:t xml:space="preserve"> </w:t>
+      </w:r>
+      <w:r>
+        <w:rPr>
+          <w:rFonts w:ascii="Times New Roman" w:eastAsia="Times New Roman" w:hAnsi="Times New Roman" w:cs="Times New Roman"/>
+          <w:sz w:val="24"/>
+          <w:szCs w:val="24"/>
+        </w:rPr>
+        <w:t>2019 pg47)</w:t>
+      </w:r>
+      <w:r>
+        <w:rPr>
+          <w:rFonts w:ascii="Times New Roman" w:eastAsia="Times New Roman" w:hAnsi="Times New Roman" w:cs="Times New Roman"/>
+          <w:sz w:val="24"/>
+          <w:szCs w:val="24"/>
+        </w:rPr>
+        <w:t xml:space="preserve">. For instance, if you have access to important data through a server and that server goes down how else would that important data be </w:t>
+      </w:r>
+      <w:r>
+        <w:rPr>
+          <w:rFonts w:ascii="Times New Roman" w:eastAsia="Times New Roman" w:hAnsi="Times New Roman" w:cs="Times New Roman"/>
+          <w:sz w:val="24"/>
+          <w:szCs w:val="24"/>
+        </w:rPr>
+        <w:t>available</w:t>
+      </w:r>
+      <w:r>
+        <w:rPr>
+          <w:rFonts w:ascii="Times New Roman" w:eastAsia="Times New Roman" w:hAnsi="Times New Roman" w:cs="Times New Roman"/>
+          <w:sz w:val="24"/>
+          <w:szCs w:val="24"/>
+        </w:rPr>
+        <w:t>? That is why you need to take into account how available information can be.</w:t>
+      </w:r>
+    </w:p>
+    <w:p>
+      <w:pPr>
+        <w:spacing w:after="0"/>
+        <w:ind w:firstLine="720"/>
+        <w:rPr>
+          <w:rFonts w:ascii="Times New Roman" w:eastAsia="Times New Roman" w:hAnsi="Times New Roman" w:cs="Times New Roman"/>
+          <w:sz w:val="24"/>
+          <w:szCs w:val="24"/>
+        </w:rPr>
+      </w:pPr>
+      <w:r>
+        <w:rPr>
+          <w:rFonts w:ascii="Times New Roman" w:eastAsia="Times New Roman" w:hAnsi="Times New Roman" w:cs="Times New Roman"/>
+          <w:sz w:val="24"/>
+          <w:szCs w:val="24"/>
+        </w:rPr>
+        <w:t xml:space="preserve">As you can see all three definitions of the security triad CIA have their own respective components to each forming the whole triad. </w:t>
       </w:r>
     </w:p>
     <w:p>
@@ -1130,30 +1271,19 @@
     </w:p>
     <w:p>
       <w:pPr>
-        <w:tabs>
-          <w:tab w:val="left" w:pos="984"/>
-        </w:tabs>
-        <w:rPr>
-          <w:rFonts w:ascii="Times New Roman" w:eastAsia="Times New Roman" w:hAnsi="Times New Roman" w:cs="Times New Roman"/>
-          <w:sz w:val="24"/>
-          <w:szCs w:val="24"/>
-        </w:rPr>
-      </w:pPr>
-    </w:p>
-    <w:p>
-      <w:pPr>
-        <w:rPr>
-          <w:rFonts w:ascii="Times New Roman" w:eastAsia="Times New Roman" w:hAnsi="Times New Roman" w:cs="Times New Roman"/>
-          <w:sz w:val="24"/>
-          <w:szCs w:val="24"/>
-        </w:rPr>
-      </w:pPr>
-      <w:r>
-        <w:rPr>
-          <w:rFonts w:ascii="Times New Roman" w:eastAsia="Times New Roman" w:hAnsi="Times New Roman" w:cs="Times New Roman"/>
-          <w:sz w:val="24"/>
-          <w:szCs w:val="24"/>
-        </w:rPr>
+        <w:rPr>
+          <w:rFonts w:ascii="Times New Roman" w:eastAsia="Times New Roman" w:hAnsi="Times New Roman" w:cs="Times New Roman"/>
+          <w:sz w:val="24"/>
+          <w:szCs w:val="24"/>
+        </w:rPr>
+      </w:pPr>
+      <w:r>
+        <w:rPr>
+          <w:rFonts w:ascii="Times New Roman" w:eastAsia="Times New Roman" w:hAnsi="Times New Roman" w:cs="Times New Roman"/>
+          <w:sz w:val="24"/>
+          <w:szCs w:val="24"/>
+        </w:rPr>
+        <w:lastRenderedPageBreak/>
         <w:tab/>
         <w:t xml:space="preserve">Earlier we discussed the text book definitions of CIA, but now </w:t>
       </w:r>
@@ -1253,7 +1383,23 @@
           <w:sz w:val="24"/>
           <w:szCs w:val="24"/>
         </w:rPr>
-        <w:t xml:space="preserve"> You can also use encryption to hide data that has been compromised an</w:t>
+        <w:t xml:space="preserve"> </w:t>
+      </w:r>
+      <w:r>
+        <w:rPr>
+          <w:rFonts w:ascii="Times New Roman" w:eastAsia="Times New Roman" w:hAnsi="Times New Roman" w:cs="Times New Roman"/>
+          <w:sz w:val="24"/>
+          <w:szCs w:val="24"/>
+        </w:rPr>
+        <w:t xml:space="preserve">(How to Set File Permissions Using `chmod', 2010) </w:t>
+      </w:r>
+      <w:r>
+        <w:rPr>
+          <w:rFonts w:ascii="Times New Roman" w:eastAsia="Times New Roman" w:hAnsi="Times New Roman" w:cs="Times New Roman"/>
+          <w:sz w:val="24"/>
+          <w:szCs w:val="24"/>
+        </w:rPr>
+        <w:t>You can also use encryption to hide data that has been compromised an</w:t>
       </w:r>
       <w:r>
         <w:rPr>
@@ -1279,233 +1425,31 @@
           <w:szCs w:val="24"/>
         </w:rPr>
         <w:tab/>
-        <w:t>Integrity is more of a guarantee that your information / data is correct without being  tampered with and if it has been changed then a digital footprint is established for accounting.</w:t>
-      </w:r>
-      <w:r>
-        <w:rPr>
-          <w:rFonts w:ascii="Times New Roman" w:eastAsia="Times New Roman" w:hAnsi="Times New Roman" w:cs="Times New Roman"/>
-          <w:sz w:val="24"/>
-          <w:szCs w:val="24"/>
-        </w:rPr>
-        <w:t xml:space="preserve"> </w:t>
-      </w:r>
-      <w:r>
-        <w:rPr>
-          <w:rFonts w:ascii="Times New Roman" w:eastAsia="Times New Roman" w:hAnsi="Times New Roman" w:cs="Times New Roman"/>
-          <w:sz w:val="24"/>
-          <w:szCs w:val="24"/>
-        </w:rPr>
-        <w:t>A better example would be if two doctors looked up the cure for a disease on the central online library and both search results produced a different set of instructions for the cure. Which would be the correct answer? Integrity can provide confidence that a result set has not been changed by using hashing algorithms. You can use a hashing algorithm (Such as Sha-1 or md5sum) to establish a digital fingerprint so that if you run the exact copy of the file/data through the same algorithm you will get that same digital fingerprint. Even as much as adding few spaces or periods will provide a completely different outcome.</w:t>
-      </w:r>
-    </w:p>
-    <w:p>
-      <w:pPr>
-        <w:rPr>
-          <w:rFonts w:ascii="Times New Roman" w:eastAsia="Times New Roman" w:hAnsi="Times New Roman" w:cs="Times New Roman"/>
-          <w:sz w:val="24"/>
-          <w:szCs w:val="24"/>
-        </w:rPr>
-      </w:pPr>
-      <w:r>
-        <w:rPr>
-          <w:rFonts w:ascii="Times New Roman" w:eastAsia="Times New Roman" w:hAnsi="Times New Roman" w:cs="Times New Roman"/>
-          <w:sz w:val="24"/>
-          <w:szCs w:val="24"/>
-        </w:rPr>
-        <w:tab/>
-        <w:t>Availability brings to question</w:t>
-      </w:r>
-      <w:r>
-        <w:rPr>
-          <w:rFonts w:ascii="Times New Roman" w:eastAsia="Times New Roman" w:hAnsi="Times New Roman" w:cs="Times New Roman"/>
-          <w:sz w:val="24"/>
-          <w:szCs w:val="24"/>
-        </w:rPr>
-        <w:t xml:space="preserve"> data redundancy along with how </w:t>
-      </w:r>
-      <w:r>
-        <w:rPr>
-          <w:rFonts w:ascii="Times New Roman" w:eastAsia="Times New Roman" w:hAnsi="Times New Roman" w:cs="Times New Roman"/>
-          <w:sz w:val="24"/>
-          <w:szCs w:val="24"/>
-        </w:rPr>
-        <w:t>permissions will affect the efficiency of the environment. If something goes wrong can members still access the data a second way? If you set to many permission controls</w:t>
-      </w:r>
-      <w:r>
-        <w:rPr>
-          <w:rFonts w:ascii="Times New Roman" w:eastAsia="Times New Roman" w:hAnsi="Times New Roman" w:cs="Times New Roman"/>
-          <w:sz w:val="24"/>
-          <w:szCs w:val="24"/>
-        </w:rPr>
-        <w:t>,</w:t>
-      </w:r>
-      <w:r>
-        <w:rPr>
-          <w:rFonts w:ascii="Times New Roman" w:eastAsia="Times New Roman" w:hAnsi="Times New Roman" w:cs="Times New Roman"/>
-          <w:sz w:val="24"/>
-          <w:szCs w:val="24"/>
-        </w:rPr>
-        <w:t xml:space="preserve"> work starts to get redundant and inefficient </w:t>
-      </w:r>
-      <w:r>
-        <w:rPr>
-          <w:rFonts w:ascii="Times New Roman" w:eastAsia="Times New Roman" w:hAnsi="Times New Roman" w:cs="Times New Roman"/>
-          <w:sz w:val="24"/>
-          <w:szCs w:val="24"/>
-        </w:rPr>
-        <w:lastRenderedPageBreak/>
-        <w:t>for the everyday worker. How can we keep things efficient and stream line</w:t>
-      </w:r>
-      <w:r>
-        <w:rPr>
-          <w:rFonts w:ascii="Times New Roman" w:eastAsia="Times New Roman" w:hAnsi="Times New Roman" w:cs="Times New Roman"/>
-          <w:sz w:val="24"/>
-          <w:szCs w:val="24"/>
-        </w:rPr>
-        <w:t xml:space="preserve"> while maintaining a well-balanced security posture</w:t>
-      </w:r>
-      <w:r>
-        <w:rPr>
-          <w:rFonts w:ascii="Times New Roman" w:eastAsia="Times New Roman" w:hAnsi="Times New Roman" w:cs="Times New Roman"/>
-          <w:sz w:val="24"/>
-          <w:szCs w:val="24"/>
-        </w:rPr>
-        <w:t>? That is what availability brings into question.</w:t>
-      </w:r>
-      <w:r>
-        <w:rPr>
-          <w:rFonts w:ascii="Times New Roman" w:eastAsia="Times New Roman" w:hAnsi="Times New Roman" w:cs="Times New Roman"/>
-          <w:sz w:val="24"/>
-          <w:szCs w:val="24"/>
-        </w:rPr>
-        <w:tab/>
-      </w:r>
-    </w:p>
-    <w:p>
-      <w:pPr>
-        <w:rPr>
-          <w:rFonts w:ascii="Times New Roman" w:eastAsia="Times New Roman" w:hAnsi="Times New Roman" w:cs="Times New Roman"/>
-          <w:sz w:val="24"/>
-          <w:szCs w:val="24"/>
-        </w:rPr>
-      </w:pPr>
-      <w:r>
-        <w:rPr>
-          <w:rFonts w:ascii="Times New Roman" w:eastAsia="Times New Roman" w:hAnsi="Times New Roman" w:cs="Times New Roman"/>
-          <w:sz w:val="24"/>
-          <w:szCs w:val="24"/>
-        </w:rPr>
-        <w:tab/>
-      </w:r>
-      <w:r>
-        <w:rPr>
-          <w:rFonts w:ascii="Times New Roman" w:eastAsia="Times New Roman" w:hAnsi="Times New Roman" w:cs="Times New Roman"/>
-          <w:sz w:val="24"/>
-          <w:szCs w:val="24"/>
-        </w:rPr>
-        <w:t>In this section we will go into detail on how the CIA triad allows for the development of security mechanisms that can implement desired security policies in organizations</w:t>
-      </w:r>
-    </w:p>
-    <w:p>
-      <w:pPr>
-        <w:rPr>
-          <w:rFonts w:ascii="Times New Roman" w:eastAsia="Times New Roman" w:hAnsi="Times New Roman" w:cs="Times New Roman"/>
-          <w:sz w:val="24"/>
-          <w:szCs w:val="24"/>
-        </w:rPr>
-      </w:pPr>
-      <w:r>
-        <w:rPr>
-          <w:rFonts w:ascii="Times New Roman" w:eastAsia="Times New Roman" w:hAnsi="Times New Roman" w:cs="Times New Roman"/>
-          <w:sz w:val="24"/>
-          <w:szCs w:val="24"/>
-        </w:rPr>
-        <w:tab/>
-        <w:t xml:space="preserve">For Confidentiality we typically have the case that hackers are always trying to get access to what is intended to be classified data. Because of this organizations typically have good implementation of security policies involving access control lists and other policies to better enforce data on a need to know basis. </w:t>
-      </w:r>
-    </w:p>
-    <w:p>
-      <w:pPr>
-        <w:rPr>
-          <w:rFonts w:ascii="Times New Roman" w:eastAsia="Times New Roman" w:hAnsi="Times New Roman" w:cs="Times New Roman"/>
-          <w:sz w:val="24"/>
-          <w:szCs w:val="24"/>
-        </w:rPr>
-      </w:pPr>
-      <w:r>
-        <w:rPr>
-          <w:rFonts w:ascii="Times New Roman" w:eastAsia="Times New Roman" w:hAnsi="Times New Roman" w:cs="Times New Roman"/>
-          <w:sz w:val="24"/>
-          <w:szCs w:val="24"/>
-        </w:rPr>
-        <w:tab/>
-        <w:t xml:space="preserve">Integrity is important because you want to make sure your data does not contain any malicious content or has been changed for nefarious reasons. Because of this hashing has been developed to verify data hasn’t been altered. Such policies like creating digital signatures before a restore or when first recovering data from a crime scene have been implemented. </w:t>
-      </w:r>
-    </w:p>
-    <w:p>
-      <w:pPr>
-        <w:rPr>
-          <w:rFonts w:ascii="Times New Roman" w:eastAsia="Times New Roman" w:hAnsi="Times New Roman" w:cs="Times New Roman"/>
-          <w:sz w:val="24"/>
-          <w:szCs w:val="24"/>
-        </w:rPr>
-      </w:pPr>
-      <w:r>
-        <w:rPr>
-          <w:rFonts w:ascii="Times New Roman" w:eastAsia="Times New Roman" w:hAnsi="Times New Roman" w:cs="Times New Roman"/>
-          <w:sz w:val="24"/>
-          <w:szCs w:val="24"/>
-        </w:rPr>
-        <w:tab/>
-        <w:t xml:space="preserve">In the case of importance on </w:t>
-      </w:r>
-      <w:r>
-        <w:rPr>
-          <w:rFonts w:ascii="Times New Roman" w:eastAsia="Times New Roman" w:hAnsi="Times New Roman" w:cs="Times New Roman"/>
-          <w:sz w:val="24"/>
-          <w:szCs w:val="24"/>
-        </w:rPr>
-        <w:t>availability,</w:t>
-      </w:r>
-      <w:r>
-        <w:rPr>
-          <w:rFonts w:ascii="Times New Roman" w:eastAsia="Times New Roman" w:hAnsi="Times New Roman" w:cs="Times New Roman"/>
-          <w:sz w:val="24"/>
-          <w:szCs w:val="24"/>
-        </w:rPr>
-        <w:t xml:space="preserve"> we need data to be redundant but also secure.</w:t>
-      </w:r>
-      <w:r>
-        <w:rPr>
-          <w:rFonts w:ascii="Times New Roman" w:eastAsia="Times New Roman" w:hAnsi="Times New Roman" w:cs="Times New Roman"/>
-          <w:sz w:val="24"/>
-          <w:szCs w:val="24"/>
-        </w:rPr>
-        <w:t xml:space="preserve"> </w:t>
-      </w:r>
-      <w:r>
-        <w:rPr>
-          <w:rFonts w:ascii="Times New Roman" w:eastAsia="Times New Roman" w:hAnsi="Times New Roman" w:cs="Times New Roman"/>
-          <w:sz w:val="24"/>
-          <w:szCs w:val="24"/>
-        </w:rPr>
-        <w:t>Because of this</w:t>
-      </w:r>
-      <w:r>
-        <w:rPr>
-          <w:rFonts w:ascii="Times New Roman" w:eastAsia="Times New Roman" w:hAnsi="Times New Roman" w:cs="Times New Roman"/>
-          <w:sz w:val="24"/>
-          <w:szCs w:val="24"/>
-        </w:rPr>
-        <w:t>,</w:t>
-      </w:r>
-      <w:r>
-        <w:rPr>
-          <w:rFonts w:ascii="Times New Roman" w:eastAsia="Times New Roman" w:hAnsi="Times New Roman" w:cs="Times New Roman"/>
-          <w:sz w:val="24"/>
-          <w:szCs w:val="24"/>
-        </w:rPr>
-        <w:t xml:space="preserve"> organizations might implement policies about disaster recovery plans and data redundancy fail safes.</w:t>
+        <w:t xml:space="preserve">Integrity is more of a guarantee that your </w:t>
+      </w:r>
+      <w:r>
+        <w:rPr>
+          <w:rFonts w:ascii="Times New Roman" w:eastAsia="Times New Roman" w:hAnsi="Times New Roman" w:cs="Times New Roman"/>
+          <w:sz w:val="24"/>
+          <w:szCs w:val="24"/>
+        </w:rPr>
+        <w:t xml:space="preserve">data is correct without being </w:t>
+      </w:r>
+      <w:r>
+        <w:rPr>
+          <w:rFonts w:ascii="Times New Roman" w:eastAsia="Times New Roman" w:hAnsi="Times New Roman" w:cs="Times New Roman"/>
+          <w:sz w:val="24"/>
+          <w:szCs w:val="24"/>
+        </w:rPr>
+        <w:t>tampered with and if it has been changed then a digital footprint is established for accounting. Integrity can provide confidence that a result set has not been changed by using hashing algorithms. You can use a hashing algorithm (Such as Sha-1 or md5sum) to establish a digital fingerprint so that if you run the exact copy of the file/data through the same algorithm you will get that same digital fingerprint. Even as much as adding few spaces or periods will provide a completely different outcome.</w:t>
+      </w:r>
+      <w:r>
+        <w:rPr>
+          <w:rFonts w:ascii="Times New Roman" w:eastAsia="Times New Roman" w:hAnsi="Times New Roman" w:cs="Times New Roman"/>
+          <w:sz w:val="24"/>
+          <w:szCs w:val="24"/>
+        </w:rPr>
+        <w:t xml:space="preserve"> (Mairaw, 2019)</w:t>
       </w:r>
     </w:p>
     <w:p>
@@ -1530,39 +1474,55 @@
           <w:szCs w:val="24"/>
         </w:rPr>
         <w:tab/>
-        <w:t>From this we can see how the CIA triad aids to security</w:t>
-      </w:r>
-      <w:r>
-        <w:rPr>
-          <w:rFonts w:ascii="Times New Roman" w:eastAsia="Times New Roman" w:hAnsi="Times New Roman" w:cs="Times New Roman"/>
-          <w:sz w:val="24"/>
-          <w:szCs w:val="24"/>
-        </w:rPr>
-        <w:t xml:space="preserve"> and</w:t>
-      </w:r>
-      <w:r>
-        <w:rPr>
-          <w:rFonts w:ascii="Times New Roman" w:eastAsia="Times New Roman" w:hAnsi="Times New Roman" w:cs="Times New Roman"/>
-          <w:sz w:val="24"/>
-          <w:szCs w:val="24"/>
-        </w:rPr>
-        <w:t xml:space="preserve"> has help</w:t>
-      </w:r>
-      <w:r>
-        <w:rPr>
-          <w:rFonts w:ascii="Times New Roman" w:eastAsia="Times New Roman" w:hAnsi="Times New Roman" w:cs="Times New Roman"/>
-          <w:sz w:val="24"/>
-          <w:szCs w:val="24"/>
-        </w:rPr>
-        <w:t>ed develop concepts that lead to stronger</w:t>
-      </w:r>
-      <w:r>
-        <w:rPr>
-          <w:rFonts w:ascii="Times New Roman" w:eastAsia="Times New Roman" w:hAnsi="Times New Roman" w:cs="Times New Roman"/>
-          <w:sz w:val="24"/>
-          <w:szCs w:val="24"/>
-        </w:rPr>
-        <w:t xml:space="preserve"> implementation of security policies.</w:t>
+        <w:t>Availability brings to question</w:t>
+      </w:r>
+      <w:r>
+        <w:rPr>
+          <w:rFonts w:ascii="Times New Roman" w:eastAsia="Times New Roman" w:hAnsi="Times New Roman" w:cs="Times New Roman"/>
+          <w:sz w:val="24"/>
+          <w:szCs w:val="24"/>
+        </w:rPr>
+        <w:t xml:space="preserve"> data redundancy along with how </w:t>
+      </w:r>
+      <w:r>
+        <w:rPr>
+          <w:rFonts w:ascii="Times New Roman" w:eastAsia="Times New Roman" w:hAnsi="Times New Roman" w:cs="Times New Roman"/>
+          <w:sz w:val="24"/>
+          <w:szCs w:val="24"/>
+        </w:rPr>
+        <w:t>permissions will affect the efficiency of the environment. If something goes wrong can members still access the data a second way? If you set to many permission controls</w:t>
+      </w:r>
+      <w:r>
+        <w:rPr>
+          <w:rFonts w:ascii="Times New Roman" w:eastAsia="Times New Roman" w:hAnsi="Times New Roman" w:cs="Times New Roman"/>
+          <w:sz w:val="24"/>
+          <w:szCs w:val="24"/>
+        </w:rPr>
+        <w:t>,</w:t>
+      </w:r>
+      <w:r>
+        <w:rPr>
+          <w:rFonts w:ascii="Times New Roman" w:eastAsia="Times New Roman" w:hAnsi="Times New Roman" w:cs="Times New Roman"/>
+          <w:sz w:val="24"/>
+          <w:szCs w:val="24"/>
+        </w:rPr>
+        <w:t xml:space="preserve"> work starts to get redundant and inefficient for the everyday worker. How can we keep things efficient and stream line</w:t>
+      </w:r>
+      <w:r>
+        <w:rPr>
+          <w:rFonts w:ascii="Times New Roman" w:eastAsia="Times New Roman" w:hAnsi="Times New Roman" w:cs="Times New Roman"/>
+          <w:sz w:val="24"/>
+          <w:szCs w:val="24"/>
+        </w:rPr>
+        <w:t xml:space="preserve"> while maintaining a well-balanced security posture</w:t>
+      </w:r>
+      <w:r>
+        <w:rPr>
+          <w:rFonts w:ascii="Times New Roman" w:eastAsia="Times New Roman" w:hAnsi="Times New Roman" w:cs="Times New Roman"/>
+          <w:sz w:val="24"/>
+          <w:szCs w:val="24"/>
+        </w:rPr>
+        <w:t>? That is what availability brings into question.</w:t>
       </w:r>
       <w:r>
         <w:rPr>
@@ -1575,154 +1535,269 @@
     </w:p>
     <w:p>
       <w:pPr>
-        <w:tabs>
-          <w:tab w:val="left" w:pos="1129"/>
-        </w:tabs>
-        <w:rPr>
-          <w:rFonts w:ascii="Times New Roman" w:eastAsia="Times New Roman" w:hAnsi="Times New Roman" w:cs="Times New Roman"/>
-          <w:sz w:val="24"/>
-          <w:szCs w:val="24"/>
-        </w:rPr>
-      </w:pPr>
-      <w:r>
-        <w:rPr>
-          <w:rFonts w:ascii="Times New Roman" w:eastAsia="Times New Roman" w:hAnsi="Times New Roman" w:cs="Times New Roman"/>
-          <w:sz w:val="24"/>
-          <w:szCs w:val="24"/>
-        </w:rPr>
-        <w:lastRenderedPageBreak/>
-        <w:tab/>
-        <w:t>As you can see this document focused on the definitions of cybersecurity along with the CIA triad.From this we now can grasp that cybersecurity is the concept of keeping your digital assets secure electronically and physically from malicious intent.</w:t>
-      </w:r>
-    </w:p>
-    <w:p>
-      <w:pPr>
-        <w:tabs>
-          <w:tab w:val="left" w:pos="1129"/>
-        </w:tabs>
-        <w:rPr>
-          <w:rFonts w:ascii="Times New Roman" w:eastAsia="Times New Roman" w:hAnsi="Times New Roman" w:cs="Times New Roman"/>
-          <w:sz w:val="24"/>
-          <w:szCs w:val="24"/>
-        </w:rPr>
-      </w:pPr>
-      <w:r>
-        <w:rPr>
-          <w:rFonts w:ascii="Times New Roman" w:eastAsia="Times New Roman" w:hAnsi="Times New Roman" w:cs="Times New Roman"/>
-          <w:sz w:val="24"/>
-          <w:szCs w:val="24"/>
-        </w:rPr>
-        <w:t>We now know</w:t>
-      </w:r>
-      <w:r>
-        <w:rPr>
-          <w:rFonts w:ascii="Times New Roman" w:eastAsia="Times New Roman" w:hAnsi="Times New Roman" w:cs="Times New Roman"/>
-          <w:sz w:val="24"/>
-          <w:szCs w:val="24"/>
-        </w:rPr>
-        <w:t xml:space="preserve"> the </w:t>
-      </w:r>
-      <w:r>
-        <w:rPr>
-          <w:rFonts w:ascii="Times New Roman" w:eastAsia="Times New Roman" w:hAnsi="Times New Roman" w:cs="Times New Roman"/>
-          <w:sz w:val="24"/>
-          <w:szCs w:val="24"/>
-        </w:rPr>
-        <w:t>definitions</w:t>
-      </w:r>
-      <w:r>
-        <w:rPr>
-          <w:rFonts w:ascii="Times New Roman" w:eastAsia="Times New Roman" w:hAnsi="Times New Roman" w:cs="Times New Roman"/>
-          <w:sz w:val="24"/>
-          <w:szCs w:val="24"/>
-        </w:rPr>
-        <w:t xml:space="preserve"> of Confidentiality, Integrity, and Availability</w:t>
-      </w:r>
-      <w:r>
-        <w:rPr>
-          <w:rFonts w:ascii="Times New Roman" w:eastAsia="Times New Roman" w:hAnsi="Times New Roman" w:cs="Times New Roman"/>
-          <w:sz w:val="24"/>
-          <w:szCs w:val="24"/>
-        </w:rPr>
-        <w:t xml:space="preserve">. </w:t>
-      </w:r>
-    </w:p>
-    <w:p>
-      <w:pPr>
-        <w:tabs>
-          <w:tab w:val="left" w:pos="1129"/>
-        </w:tabs>
-        <w:rPr>
-          <w:rFonts w:ascii="Times New Roman" w:eastAsia="Times New Roman" w:hAnsi="Times New Roman" w:cs="Times New Roman"/>
-          <w:sz w:val="24"/>
-          <w:szCs w:val="24"/>
-        </w:rPr>
-      </w:pPr>
-      <w:r>
-        <w:rPr>
-          <w:rFonts w:ascii="Times New Roman" w:eastAsia="Times New Roman" w:hAnsi="Times New Roman" w:cs="Times New Roman"/>
-          <w:sz w:val="24"/>
-          <w:szCs w:val="24"/>
-        </w:rPr>
-        <w:t>We also know how the</w:t>
-      </w:r>
-      <w:r>
-        <w:rPr>
-          <w:rFonts w:ascii="Times New Roman" w:eastAsia="Times New Roman" w:hAnsi="Times New Roman" w:cs="Times New Roman"/>
-          <w:sz w:val="24"/>
-          <w:szCs w:val="24"/>
-        </w:rPr>
-        <w:t>y</w:t>
-      </w:r>
-      <w:r>
-        <w:rPr>
-          <w:rFonts w:ascii="Times New Roman" w:eastAsia="Times New Roman" w:hAnsi="Times New Roman" w:cs="Times New Roman"/>
-          <w:sz w:val="24"/>
-          <w:szCs w:val="24"/>
-        </w:rPr>
-        <w:t xml:space="preserve"> provide overall security along with how these concepts have led to the development of more strategic security policies.</w:t>
-      </w:r>
-    </w:p>
-    <w:p>
-      <w:pPr>
-        <w:tabs>
-          <w:tab w:val="left" w:pos="1129"/>
-        </w:tabs>
-        <w:rPr>
-          <w:rFonts w:ascii="Times New Roman" w:eastAsia="Times New Roman" w:hAnsi="Times New Roman" w:cs="Times New Roman"/>
-          <w:sz w:val="24"/>
-          <w:szCs w:val="24"/>
-        </w:rPr>
-      </w:pPr>
-      <w:r>
-        <w:rPr>
-          <w:rFonts w:ascii="Times New Roman" w:eastAsia="Times New Roman" w:hAnsi="Times New Roman" w:cs="Times New Roman"/>
-          <w:sz w:val="24"/>
-          <w:szCs w:val="24"/>
-        </w:rPr>
-        <w:tab/>
-        <w:t xml:space="preserve">To conclude, Cybersecurity and the CIA triad are very important terms and concepts that have deep impacts on security. It is important to remember the role of all these in maintaining a strong security posture. </w:t>
-      </w:r>
+        <w:ind w:firstLine="720"/>
+        <w:rPr>
+          <w:rFonts w:ascii="Times New Roman" w:eastAsia="Times New Roman" w:hAnsi="Times New Roman" w:cs="Times New Roman"/>
+          <w:sz w:val="24"/>
+          <w:szCs w:val="24"/>
+        </w:rPr>
+      </w:pPr>
       <w:bookmarkStart w:id="0" w:name="_GoBack"/>
       <w:bookmarkEnd w:id="0"/>
-    </w:p>
-    <w:p>
-      <w:pPr>
-        <w:tabs>
-          <w:tab w:val="left" w:pos="1129"/>
-        </w:tabs>
-        <w:rPr>
-          <w:rFonts w:ascii="Times New Roman" w:eastAsia="Times New Roman" w:hAnsi="Times New Roman" w:cs="Times New Roman"/>
-          <w:sz w:val="24"/>
-          <w:szCs w:val="24"/>
-        </w:rPr>
-      </w:pPr>
-    </w:p>
-    <w:p>
-      <w:pPr>
-        <w:tabs>
-          <w:tab w:val="left" w:pos="1129"/>
-        </w:tabs>
+      <w:r>
+        <w:rPr>
+          <w:rFonts w:ascii="Times New Roman" w:eastAsia="Times New Roman" w:hAnsi="Times New Roman" w:cs="Times New Roman"/>
+          <w:sz w:val="24"/>
+          <w:szCs w:val="24"/>
+        </w:rPr>
+        <w:lastRenderedPageBreak/>
+        <w:t>In this section we will go into detail on how the CIA triad allows for the development of security mechanisms that can implement desired security policies in organizations</w:t>
+      </w:r>
+    </w:p>
+    <w:p>
+      <w:pPr>
+        <w:rPr>
+          <w:rFonts w:ascii="Times New Roman" w:eastAsia="Times New Roman" w:hAnsi="Times New Roman" w:cs="Times New Roman"/>
+          <w:sz w:val="24"/>
+          <w:szCs w:val="24"/>
+        </w:rPr>
+      </w:pPr>
+      <w:r>
+        <w:rPr>
+          <w:rFonts w:ascii="Times New Roman" w:eastAsia="Times New Roman" w:hAnsi="Times New Roman" w:cs="Times New Roman"/>
+          <w:sz w:val="24"/>
+          <w:szCs w:val="24"/>
+        </w:rPr>
+        <w:tab/>
+        <w:t xml:space="preserve">For Confidentiality we typically have the case that hackers are always trying to get access to what is intended to be classified data. Because of this organizations typically have good implementation of security policies involving access control lists and other policies to better enforce data on a need to know basis. </w:t>
+      </w:r>
+      <w:r>
+        <w:rPr>
+          <w:rFonts w:ascii="Times New Roman" w:eastAsia="Times New Roman" w:hAnsi="Times New Roman" w:cs="Times New Roman"/>
+          <w:sz w:val="24"/>
+          <w:szCs w:val="24"/>
+        </w:rPr>
+        <w:t>(</w:t>
+      </w:r>
+      <w:r>
+        <w:rPr>
+          <w:rFonts w:ascii="Times New Roman" w:hAnsi="Times New Roman" w:cs="Times New Roman"/>
+          <w:color w:val="333333"/>
+          <w:sz w:val="24"/>
+          <w:szCs w:val="24"/>
+          <w:shd w:val="clear" w:color="auto" w:fill="FFFFFF"/>
+        </w:rPr>
+        <w:t>Confidentiality Agreement and Security Policy</w:t>
+      </w:r>
+      <w:r>
+        <w:rPr>
+          <w:rFonts w:ascii="Times New Roman" w:hAnsi="Times New Roman" w:cs="Times New Roman"/>
+          <w:color w:val="333333"/>
+          <w:sz w:val="24"/>
+          <w:szCs w:val="24"/>
+          <w:shd w:val="clear" w:color="auto" w:fill="FFFFFF"/>
+        </w:rPr>
+        <w:t>, 2019.)</w:t>
+      </w:r>
+    </w:p>
+    <w:p>
+      <w:pPr>
+        <w:rPr>
+          <w:rFonts w:ascii="Times New Roman" w:eastAsia="Times New Roman" w:hAnsi="Times New Roman" w:cs="Times New Roman"/>
+          <w:sz w:val="24"/>
+          <w:szCs w:val="24"/>
+        </w:rPr>
+      </w:pPr>
+      <w:r>
+        <w:rPr>
+          <w:rFonts w:ascii="Times New Roman" w:eastAsia="Times New Roman" w:hAnsi="Times New Roman" w:cs="Times New Roman"/>
+          <w:sz w:val="24"/>
+          <w:szCs w:val="24"/>
+        </w:rPr>
+        <w:tab/>
+        <w:t>Integrity is important because you want to make sure your data does not contain any malicious content or has been changed for nefarious reasons. Because of this</w:t>
+      </w:r>
+      <w:r>
+        <w:rPr>
+          <w:rFonts w:ascii="Times New Roman" w:eastAsia="Times New Roman" w:hAnsi="Times New Roman" w:cs="Times New Roman"/>
+          <w:sz w:val="24"/>
+          <w:szCs w:val="24"/>
+        </w:rPr>
+        <w:t>,</w:t>
+      </w:r>
+      <w:r>
+        <w:rPr>
+          <w:rFonts w:ascii="Times New Roman" w:eastAsia="Times New Roman" w:hAnsi="Times New Roman" w:cs="Times New Roman"/>
+          <w:sz w:val="24"/>
+          <w:szCs w:val="24"/>
+        </w:rPr>
+        <w:t xml:space="preserve"> hashing has been developed to verify data hasn’t been altered. </w:t>
+      </w:r>
+      <w:r>
+        <w:rPr>
+          <w:rFonts w:ascii="Times New Roman" w:eastAsia="Times New Roman" w:hAnsi="Times New Roman" w:cs="Times New Roman"/>
+          <w:sz w:val="24"/>
+          <w:szCs w:val="24"/>
+        </w:rPr>
+        <w:t>P</w:t>
+      </w:r>
+      <w:r>
+        <w:rPr>
+          <w:rFonts w:ascii="Times New Roman" w:eastAsia="Times New Roman" w:hAnsi="Times New Roman" w:cs="Times New Roman"/>
+          <w:sz w:val="24"/>
+          <w:szCs w:val="24"/>
+        </w:rPr>
+        <w:t xml:space="preserve">olicies </w:t>
+      </w:r>
+      <w:r>
+        <w:rPr>
+          <w:rFonts w:ascii="Times New Roman" w:eastAsia="Times New Roman" w:hAnsi="Times New Roman" w:cs="Times New Roman"/>
+          <w:sz w:val="24"/>
+          <w:szCs w:val="24"/>
+        </w:rPr>
+        <w:t>such as</w:t>
+      </w:r>
+      <w:r>
+        <w:rPr>
+          <w:rFonts w:ascii="Times New Roman" w:eastAsia="Times New Roman" w:hAnsi="Times New Roman" w:cs="Times New Roman"/>
+          <w:sz w:val="24"/>
+          <w:szCs w:val="24"/>
+        </w:rPr>
+        <w:t xml:space="preserve"> creating digital signatures before a restore or when first recovering data from a cri</w:t>
+      </w:r>
+      <w:r>
+        <w:rPr>
+          <w:rFonts w:ascii="Times New Roman" w:eastAsia="Times New Roman" w:hAnsi="Times New Roman" w:cs="Times New Roman"/>
+          <w:sz w:val="24"/>
+          <w:szCs w:val="24"/>
+        </w:rPr>
+        <w:t>me scene have been implemented</w:t>
+      </w:r>
+      <w:r>
+        <w:rPr>
+          <w:rFonts w:ascii="Times New Roman" w:eastAsia="Times New Roman" w:hAnsi="Times New Roman" w:cs="Times New Roman"/>
+          <w:sz w:val="24"/>
+          <w:szCs w:val="24"/>
+        </w:rPr>
+        <w:t xml:space="preserve"> to help secure integrity</w:t>
+      </w:r>
+      <w:r>
+        <w:rPr>
+          <w:rFonts w:ascii="Times New Roman" w:eastAsia="Times New Roman" w:hAnsi="Times New Roman" w:cs="Times New Roman"/>
+          <w:sz w:val="24"/>
+          <w:szCs w:val="24"/>
+        </w:rPr>
+        <w:t>.</w:t>
+      </w:r>
+      <w:r>
+        <w:rPr>
+          <w:rFonts w:ascii="Times New Roman" w:eastAsia="Times New Roman" w:hAnsi="Times New Roman" w:cs="Times New Roman"/>
+          <w:sz w:val="24"/>
+          <w:szCs w:val="24"/>
+        </w:rPr>
+        <w:t xml:space="preserve"> </w:t>
+      </w:r>
+      <w:r>
+        <w:rPr>
+          <w:rFonts w:ascii="Times New Roman" w:eastAsia="Times New Roman" w:hAnsi="Times New Roman" w:cs="Times New Roman"/>
+          <w:sz w:val="24"/>
+          <w:szCs w:val="24"/>
+        </w:rPr>
+        <w:t>(Maira</w:t>
+      </w:r>
+      <w:r>
+        <w:rPr>
+          <w:rFonts w:ascii="Times New Roman" w:eastAsia="Times New Roman" w:hAnsi="Times New Roman" w:cs="Times New Roman"/>
+          <w:sz w:val="24"/>
+          <w:szCs w:val="24"/>
+        </w:rPr>
+        <w:t>w,</w:t>
+      </w:r>
+      <w:r>
+        <w:rPr>
+          <w:rFonts w:ascii="Times New Roman" w:eastAsia="Times New Roman" w:hAnsi="Times New Roman" w:cs="Times New Roman"/>
+          <w:sz w:val="24"/>
+          <w:szCs w:val="24"/>
+        </w:rPr>
+        <w:t xml:space="preserve"> </w:t>
+      </w:r>
+      <w:r>
+        <w:rPr>
+          <w:rFonts w:ascii="Times New Roman" w:eastAsia="Times New Roman" w:hAnsi="Times New Roman" w:cs="Times New Roman"/>
+          <w:sz w:val="24"/>
+          <w:szCs w:val="24"/>
+        </w:rPr>
+        <w:t>2019)</w:t>
+      </w:r>
+    </w:p>
+    <w:p>
+      <w:pPr>
+        <w:rPr>
+          <w:rFonts w:ascii="Times New Roman" w:eastAsia="Times New Roman" w:hAnsi="Times New Roman" w:cs="Times New Roman"/>
+          <w:sz w:val="24"/>
+          <w:szCs w:val="24"/>
+        </w:rPr>
+      </w:pPr>
+      <w:r>
+        <w:rPr>
+          <w:rFonts w:ascii="Times New Roman" w:eastAsia="Times New Roman" w:hAnsi="Times New Roman" w:cs="Times New Roman"/>
+          <w:sz w:val="24"/>
+          <w:szCs w:val="24"/>
+        </w:rPr>
+        <w:tab/>
+        <w:t xml:space="preserve">In the case of importance on </w:t>
+      </w:r>
+      <w:r>
+        <w:rPr>
+          <w:rFonts w:ascii="Times New Roman" w:eastAsia="Times New Roman" w:hAnsi="Times New Roman" w:cs="Times New Roman"/>
+          <w:sz w:val="24"/>
+          <w:szCs w:val="24"/>
+        </w:rPr>
+        <w:t>availability,</w:t>
+      </w:r>
+      <w:r>
+        <w:rPr>
+          <w:rFonts w:ascii="Times New Roman" w:eastAsia="Times New Roman" w:hAnsi="Times New Roman" w:cs="Times New Roman"/>
+          <w:sz w:val="24"/>
+          <w:szCs w:val="24"/>
+        </w:rPr>
+        <w:t xml:space="preserve"> we need data to be redundant but also secure.</w:t>
+      </w:r>
+      <w:r>
+        <w:rPr>
+          <w:rFonts w:ascii="Times New Roman" w:eastAsia="Times New Roman" w:hAnsi="Times New Roman" w:cs="Times New Roman"/>
+          <w:sz w:val="24"/>
+          <w:szCs w:val="24"/>
+        </w:rPr>
+        <w:t xml:space="preserve"> </w:t>
+      </w:r>
+      <w:r>
+        <w:rPr>
+          <w:rFonts w:ascii="Times New Roman" w:eastAsia="Times New Roman" w:hAnsi="Times New Roman" w:cs="Times New Roman"/>
+          <w:sz w:val="24"/>
+          <w:szCs w:val="24"/>
+        </w:rPr>
+        <w:t>Because of this</w:t>
+      </w:r>
+      <w:r>
+        <w:rPr>
+          <w:rFonts w:ascii="Times New Roman" w:eastAsia="Times New Roman" w:hAnsi="Times New Roman" w:cs="Times New Roman"/>
+          <w:sz w:val="24"/>
+          <w:szCs w:val="24"/>
+        </w:rPr>
+        <w:t>,</w:t>
+      </w:r>
+      <w:r>
+        <w:rPr>
+          <w:rFonts w:ascii="Times New Roman" w:eastAsia="Times New Roman" w:hAnsi="Times New Roman" w:cs="Times New Roman"/>
+          <w:sz w:val="24"/>
+          <w:szCs w:val="24"/>
+        </w:rPr>
+        <w:t xml:space="preserve"> organizations might implement policies about disaster recovery plans and data redundancy fail safes.</w:t>
+      </w:r>
+    </w:p>
+    <w:p>
+      <w:pPr>
         <w:rPr>
           <w:rFonts w:ascii="Times New Roman" w:eastAsia="Times New Roman" w:hAnsi="Times New Roman" w:cs="Times New Roman"/>
           <w:sz w:val="24"/>
@@ -1742,6 +1817,267 @@
           <w:sz w:val="24"/>
           <w:szCs w:val="24"/>
         </w:rPr>
+        <w:tab/>
+        <w:t>From this we can see how the CIA triad aids to security</w:t>
+      </w:r>
+      <w:r>
+        <w:rPr>
+          <w:rFonts w:ascii="Times New Roman" w:eastAsia="Times New Roman" w:hAnsi="Times New Roman" w:cs="Times New Roman"/>
+          <w:sz w:val="24"/>
+          <w:szCs w:val="24"/>
+        </w:rPr>
+        <w:t xml:space="preserve"> and</w:t>
+      </w:r>
+      <w:r>
+        <w:rPr>
+          <w:rFonts w:ascii="Times New Roman" w:eastAsia="Times New Roman" w:hAnsi="Times New Roman" w:cs="Times New Roman"/>
+          <w:sz w:val="24"/>
+          <w:szCs w:val="24"/>
+        </w:rPr>
+        <w:t xml:space="preserve"> has help</w:t>
+      </w:r>
+      <w:r>
+        <w:rPr>
+          <w:rFonts w:ascii="Times New Roman" w:eastAsia="Times New Roman" w:hAnsi="Times New Roman" w:cs="Times New Roman"/>
+          <w:sz w:val="24"/>
+          <w:szCs w:val="24"/>
+        </w:rPr>
+        <w:t>ed develop concepts that lead to stronger</w:t>
+      </w:r>
+      <w:r>
+        <w:rPr>
+          <w:rFonts w:ascii="Times New Roman" w:eastAsia="Times New Roman" w:hAnsi="Times New Roman" w:cs="Times New Roman"/>
+          <w:sz w:val="24"/>
+          <w:szCs w:val="24"/>
+        </w:rPr>
+        <w:t xml:space="preserve"> implementation of security policies.</w:t>
+      </w:r>
+      <w:r>
+        <w:rPr>
+          <w:rFonts w:ascii="Times New Roman" w:eastAsia="Times New Roman" w:hAnsi="Times New Roman" w:cs="Times New Roman"/>
+          <w:sz w:val="24"/>
+          <w:szCs w:val="24"/>
+        </w:rPr>
+        <w:tab/>
+      </w:r>
+    </w:p>
+    <w:p>
+      <w:pPr>
+        <w:tabs>
+          <w:tab w:val="left" w:pos="1129"/>
+        </w:tabs>
+        <w:rPr>
+          <w:rFonts w:ascii="Times New Roman" w:eastAsia="Times New Roman" w:hAnsi="Times New Roman" w:cs="Times New Roman"/>
+          <w:sz w:val="24"/>
+          <w:szCs w:val="24"/>
+        </w:rPr>
+      </w:pPr>
+      <w:r>
+        <w:rPr>
+          <w:rFonts w:ascii="Times New Roman" w:eastAsia="Times New Roman" w:hAnsi="Times New Roman" w:cs="Times New Roman"/>
+          <w:sz w:val="24"/>
+          <w:szCs w:val="24"/>
+        </w:rPr>
+        <w:lastRenderedPageBreak/>
+        <w:tab/>
+        <w:t>As you can see this document focused on the definitions of cybersecurity along with the CIA triad.</w:t>
+      </w:r>
+      <w:r>
+        <w:rPr>
+          <w:rFonts w:ascii="Times New Roman" w:eastAsia="Times New Roman" w:hAnsi="Times New Roman" w:cs="Times New Roman"/>
+          <w:sz w:val="24"/>
+          <w:szCs w:val="24"/>
+        </w:rPr>
+        <w:t xml:space="preserve"> </w:t>
+      </w:r>
+      <w:r>
+        <w:rPr>
+          <w:rFonts w:ascii="Times New Roman" w:eastAsia="Times New Roman" w:hAnsi="Times New Roman" w:cs="Times New Roman"/>
+          <w:sz w:val="24"/>
+          <w:szCs w:val="24"/>
+        </w:rPr>
+        <w:t>From this we now can grasp that cybersecurity is the concept of keeping your digital assets secure electronically and physically from malicious intent.</w:t>
+      </w:r>
+      <w:r>
+        <w:rPr>
+          <w:rFonts w:ascii="Times New Roman" w:hAnsi="Times New Roman" w:cs="Times New Roman"/>
+          <w:sz w:val="24"/>
+          <w:szCs w:val="24"/>
+          <w:shd w:val="clear" w:color="auto" w:fill="FFFFFF"/>
+        </w:rPr>
+        <w:t xml:space="preserve"> </w:t>
+      </w:r>
+      <w:r>
+        <w:rPr>
+          <w:rFonts w:ascii="Times New Roman" w:hAnsi="Times New Roman" w:cs="Times New Roman"/>
+          <w:sz w:val="24"/>
+          <w:szCs w:val="24"/>
+          <w:shd w:val="clear" w:color="auto" w:fill="FFFFFF"/>
+        </w:rPr>
+        <w:t>(</w:t>
+      </w:r>
+      <w:r>
+        <w:rPr>
+          <w:rFonts w:ascii="Times New Roman" w:eastAsia="Times New Roman" w:hAnsi="Times New Roman" w:cs="Times New Roman"/>
+          <w:sz w:val="24"/>
+          <w:szCs w:val="24"/>
+        </w:rPr>
+        <w:t>Niccs Glossary, 2019).</w:t>
+      </w:r>
+    </w:p>
+    <w:p>
+      <w:pPr>
+        <w:tabs>
+          <w:tab w:val="left" w:pos="1129"/>
+        </w:tabs>
+        <w:rPr>
+          <w:rFonts w:ascii="Times New Roman" w:eastAsia="Times New Roman" w:hAnsi="Times New Roman" w:cs="Times New Roman"/>
+          <w:sz w:val="24"/>
+          <w:szCs w:val="24"/>
+        </w:rPr>
+      </w:pPr>
+      <w:r>
+        <w:rPr>
+          <w:rFonts w:ascii="Times New Roman" w:eastAsia="Times New Roman" w:hAnsi="Times New Roman" w:cs="Times New Roman"/>
+          <w:sz w:val="24"/>
+          <w:szCs w:val="24"/>
+        </w:rPr>
+        <w:t>We now know</w:t>
+      </w:r>
+      <w:r>
+        <w:rPr>
+          <w:rFonts w:ascii="Times New Roman" w:eastAsia="Times New Roman" w:hAnsi="Times New Roman" w:cs="Times New Roman"/>
+          <w:sz w:val="24"/>
+          <w:szCs w:val="24"/>
+        </w:rPr>
+        <w:t xml:space="preserve"> the </w:t>
+      </w:r>
+      <w:r>
+        <w:rPr>
+          <w:rFonts w:ascii="Times New Roman" w:eastAsia="Times New Roman" w:hAnsi="Times New Roman" w:cs="Times New Roman"/>
+          <w:sz w:val="24"/>
+          <w:szCs w:val="24"/>
+        </w:rPr>
+        <w:t>definitions</w:t>
+      </w:r>
+      <w:r>
+        <w:rPr>
+          <w:rFonts w:ascii="Times New Roman" w:eastAsia="Times New Roman" w:hAnsi="Times New Roman" w:cs="Times New Roman"/>
+          <w:sz w:val="24"/>
+          <w:szCs w:val="24"/>
+        </w:rPr>
+        <w:t xml:space="preserve"> of Confidentiality, Integrity, and Availability</w:t>
+      </w:r>
+      <w:r>
+        <w:rPr>
+          <w:rFonts w:ascii="Times New Roman" w:eastAsia="Times New Roman" w:hAnsi="Times New Roman" w:cs="Times New Roman"/>
+          <w:sz w:val="24"/>
+          <w:szCs w:val="24"/>
+        </w:rPr>
+        <w:t xml:space="preserve">. </w:t>
+      </w:r>
+      <w:r>
+        <w:rPr>
+          <w:rFonts w:ascii="Times New Roman" w:eastAsia="Times New Roman" w:hAnsi="Times New Roman" w:cs="Times New Roman"/>
+          <w:sz w:val="24"/>
+          <w:szCs w:val="24"/>
+        </w:rPr>
+        <w:t>(Lavendaer, L. 2019 pg47).</w:t>
+      </w:r>
+    </w:p>
+    <w:p>
+      <w:pPr>
+        <w:tabs>
+          <w:tab w:val="left" w:pos="1129"/>
+        </w:tabs>
+        <w:rPr>
+          <w:rFonts w:ascii="Times New Roman" w:eastAsia="Times New Roman" w:hAnsi="Times New Roman" w:cs="Times New Roman"/>
+          <w:sz w:val="24"/>
+          <w:szCs w:val="24"/>
+        </w:rPr>
+      </w:pPr>
+      <w:r>
+        <w:rPr>
+          <w:rFonts w:ascii="Times New Roman" w:eastAsia="Times New Roman" w:hAnsi="Times New Roman" w:cs="Times New Roman"/>
+          <w:sz w:val="24"/>
+          <w:szCs w:val="24"/>
+        </w:rPr>
+        <w:t>We also know how the</w:t>
+      </w:r>
+      <w:r>
+        <w:rPr>
+          <w:rFonts w:ascii="Times New Roman" w:eastAsia="Times New Roman" w:hAnsi="Times New Roman" w:cs="Times New Roman"/>
+          <w:sz w:val="24"/>
+          <w:szCs w:val="24"/>
+        </w:rPr>
+        <w:t>y</w:t>
+      </w:r>
+      <w:r>
+        <w:rPr>
+          <w:rFonts w:ascii="Times New Roman" w:eastAsia="Times New Roman" w:hAnsi="Times New Roman" w:cs="Times New Roman"/>
+          <w:sz w:val="24"/>
+          <w:szCs w:val="24"/>
+        </w:rPr>
+        <w:t xml:space="preserve"> provide overall security along with how these concepts have led to the development of more strategic security policies.</w:t>
+      </w:r>
+    </w:p>
+    <w:p>
+      <w:pPr>
+        <w:tabs>
+          <w:tab w:val="left" w:pos="1129"/>
+        </w:tabs>
+        <w:rPr>
+          <w:rFonts w:ascii="Times New Roman" w:eastAsia="Times New Roman" w:hAnsi="Times New Roman" w:cs="Times New Roman"/>
+          <w:sz w:val="24"/>
+          <w:szCs w:val="24"/>
+        </w:rPr>
+      </w:pPr>
+      <w:r>
+        <w:rPr>
+          <w:rFonts w:ascii="Times New Roman" w:eastAsia="Times New Roman" w:hAnsi="Times New Roman" w:cs="Times New Roman"/>
+          <w:sz w:val="24"/>
+          <w:szCs w:val="24"/>
+        </w:rPr>
+        <w:tab/>
+        <w:t xml:space="preserve">To conclude, Cybersecurity and the CIA triad are very important terms and concepts that have deep impacts on security. It is important to remember the role of all these in maintaining a strong security posture. </w:t>
+      </w:r>
+    </w:p>
+    <w:p>
+      <w:pPr>
+        <w:tabs>
+          <w:tab w:val="left" w:pos="1129"/>
+        </w:tabs>
+        <w:rPr>
+          <w:rFonts w:ascii="Times New Roman" w:eastAsia="Times New Roman" w:hAnsi="Times New Roman" w:cs="Times New Roman"/>
+          <w:sz w:val="24"/>
+          <w:szCs w:val="24"/>
+        </w:rPr>
+      </w:pPr>
+    </w:p>
+    <w:p>
+      <w:pPr>
+        <w:tabs>
+          <w:tab w:val="left" w:pos="1129"/>
+        </w:tabs>
+        <w:rPr>
+          <w:rFonts w:ascii="Times New Roman" w:eastAsia="Times New Roman" w:hAnsi="Times New Roman" w:cs="Times New Roman"/>
+          <w:sz w:val="24"/>
+          <w:szCs w:val="24"/>
+        </w:rPr>
+        <w:sectPr>
+          <w:headerReference w:type="default" r:id="rId17"/>
+          <w:pgSz w:w="12240" w:h="15840"/>
+          <w:pgMar w:top="1440" w:right="1440" w:bottom="1440" w:left="1440" w:header="720" w:footer="720" w:gutter="0"/>
+          <w:cols w:space="720"/>
+          <w:docGrid w:linePitch="360"/>
+        </w:sectPr>
+      </w:pPr>
+      <w:r>
+        <w:rPr>
+          <w:rFonts w:ascii="Times New Roman" w:eastAsia="Times New Roman" w:hAnsi="Times New Roman" w:cs="Times New Roman"/>
+          <w:sz w:val="24"/>
+          <w:szCs w:val="24"/>
+        </w:rPr>
         <w:t xml:space="preserve"> </w:t>
       </w:r>
     </w:p>
@@ -1757,17 +2093,66 @@
           <w:shd w:val="clear" w:color="auto" w:fill="FFFFFF"/>
         </w:rPr>
       </w:pPr>
-      <w:r>
-        <w:rPr>
-          <w:rFonts w:ascii="Times New Roman" w:hAnsi="Times New Roman" w:cs="Times New Roman"/>
-          <w:sz w:val="24"/>
-          <w:szCs w:val="24"/>
-          <w:shd w:val="clear" w:color="auto" w:fill="FFFFFF"/>
-        </w:rPr>
-        <w:lastRenderedPageBreak/>
+    </w:p>
+    <w:p>
+      <w:pPr>
+        <w:tabs>
+          <w:tab w:val="center" w:pos="4680"/>
+        </w:tabs>
+        <w:rPr>
+          <w:rFonts w:ascii="Times New Roman" w:hAnsi="Times New Roman" w:cs="Times New Roman"/>
+          <w:color w:val="333333"/>
+          <w:sz w:val="24"/>
+          <w:szCs w:val="24"/>
+          <w:shd w:val="clear" w:color="auto" w:fill="FFFFFF"/>
+        </w:rPr>
+      </w:pPr>
+      <w:r>
+        <w:rPr>
+          <w:rFonts w:ascii="Times New Roman" w:hAnsi="Times New Roman" w:cs="Times New Roman"/>
+          <w:color w:val="333333"/>
+          <w:sz w:val="24"/>
+          <w:szCs w:val="24"/>
+          <w:shd w:val="clear" w:color="auto" w:fill="FFFFFF"/>
+        </w:rPr>
+        <w:t xml:space="preserve">Confidentiality Agreement and Security Policy. (n.d.). Retrieved May 29, 2019, from </w:t>
+      </w:r>
+      <w:hyperlink r:id="rId18" w:history="1">
+        <w:r>
+          <w:rPr>
+            <w:rStyle w:val="Hyperlink"/>
+            <w:rFonts w:ascii="Times New Roman" w:hAnsi="Times New Roman" w:cs="Times New Roman"/>
+            <w:sz w:val="24"/>
+            <w:szCs w:val="24"/>
+            <w:shd w:val="clear" w:color="auto" w:fill="FFFFFF"/>
+          </w:rPr>
+          <w:t>http://isweb.fdu.edu/policies/confidentiality_agreement_policy.htm</w:t>
+        </w:r>
+      </w:hyperlink>
+    </w:p>
+    <w:p>
+      <w:pPr>
+        <w:tabs>
+          <w:tab w:val="center" w:pos="4680"/>
+        </w:tabs>
+        <w:rPr>
+          <w:rStyle w:val="Hyperlink"/>
+          <w:rFonts w:ascii="Times New Roman" w:hAnsi="Times New Roman" w:cs="Times New Roman"/>
+          <w:sz w:val="24"/>
+          <w:szCs w:val="24"/>
+          <w:shd w:val="clear" w:color="auto" w:fill="FFFFFF"/>
+        </w:rPr>
+      </w:pPr>
+      <w:r>
+        <w:rPr>
+          <w:rFonts w:ascii="Times New Roman" w:hAnsi="Times New Roman" w:cs="Times New Roman"/>
+          <w:sz w:val="24"/>
+          <w:szCs w:val="24"/>
+          <w:shd w:val="clear" w:color="auto" w:fill="FFFFFF"/>
+        </w:rPr>
         <w:t xml:space="preserve">EdonNov, P. (2015, November 30). The Three Principles of a Secure System. Retrieved May 19, 2019, from </w:t>
       </w:r>
-      <w:hyperlink r:id="rId17" w:history="1">
+      <w:hyperlink r:id="rId19" w:history="1">
         <w:r>
           <w:rPr>
             <w:rStyle w:val="Hyperlink"/>
@@ -1787,11 +2172,34 @@
         </w:tabs>
         <w:rPr>
           <w:rFonts w:ascii="Times New Roman" w:hAnsi="Times New Roman" w:cs="Times New Roman"/>
-          <w:sz w:val="24"/>
-          <w:szCs w:val="24"/>
-          <w:shd w:val="clear" w:color="auto" w:fill="FFFFFF"/>
-        </w:rPr>
-      </w:pPr>
+          <w:color w:val="333333"/>
+          <w:sz w:val="24"/>
+          <w:szCs w:val="24"/>
+          <w:shd w:val="clear" w:color="auto" w:fill="FFFFFF"/>
+        </w:rPr>
+      </w:pPr>
+      <w:r>
+        <w:rPr>
+          <w:rFonts w:ascii="Times New Roman" w:hAnsi="Times New Roman" w:cs="Times New Roman"/>
+          <w:color w:val="333333"/>
+          <w:sz w:val="24"/>
+          <w:szCs w:val="24"/>
+          <w:shd w:val="clear" w:color="auto" w:fill="FFFFFF"/>
+        </w:rPr>
+        <w:t xml:space="preserve">How to Set File Permissions Using `chmod'. (2010, May 6). Retrieved from </w:t>
+      </w:r>
+      <w:hyperlink r:id="rId20" w:history="1">
+        <w:r>
+          <w:rPr>
+            <w:rStyle w:val="Hyperlink"/>
+            <w:rFonts w:ascii="Times New Roman" w:hAnsi="Times New Roman" w:cs="Times New Roman"/>
+            <w:sz w:val="24"/>
+            <w:szCs w:val="24"/>
+            <w:shd w:val="clear" w:color="auto" w:fill="FFFFFF"/>
+          </w:rPr>
+          <w:t>https://www.washington.edu/computing/unix/permissions.html</w:t>
+        </w:r>
+      </w:hyperlink>
     </w:p>
     <w:p>
       <w:pPr>
@@ -1822,7 +2230,7 @@
         </w:rPr>
         <w:t xml:space="preserve"> (n.d.). Retrieved May 19, 2019, from </w:t>
       </w:r>
-      <w:hyperlink r:id="rId18" w:history="1">
+      <w:hyperlink r:id="rId21" w:history="1">
         <w:r>
           <w:rPr>
             <w:rStyle w:val="Hyperlink"/>
@@ -1837,21 +2245,9 @@
     </w:p>
     <w:p>
       <w:pPr>
-        <w:tabs>
-          <w:tab w:val="center" w:pos="4680"/>
-        </w:tabs>
-        <w:rPr>
-          <w:rFonts w:ascii="Times New Roman" w:hAnsi="Times New Roman" w:cs="Times New Roman"/>
-          <w:sz w:val="24"/>
-          <w:szCs w:val="24"/>
-          <w:shd w:val="clear" w:color="auto" w:fill="FFFFFF"/>
-        </w:rPr>
-      </w:pPr>
-    </w:p>
-    <w:p>
-      <w:pPr>
         <w:spacing w:after="0"/>
         <w:rPr>
+          <w:rStyle w:val="Hyperlink"/>
           <w:rFonts w:ascii="Times New Roman" w:hAnsi="Times New Roman" w:cs="Times New Roman"/>
           <w:sz w:val="24"/>
           <w:szCs w:val="24"/>
@@ -1886,7 +2282,7 @@
         </w:rPr>
         <w:t xml:space="preserve">[1st]. Retrieved May 19, 2019, from </w:t>
       </w:r>
-      <w:hyperlink r:id="rId19" w:history="1">
+      <w:hyperlink r:id="rId22" w:history="1">
         <w:r>
           <w:rPr>
             <w:rStyle w:val="Hyperlink"/>
@@ -1904,20 +2300,42 @@
         <w:spacing w:after="0"/>
         <w:rPr>
           <w:rFonts w:ascii="Times New Roman" w:hAnsi="Times New Roman" w:cs="Times New Roman"/>
-          <w:sz w:val="24"/>
-          <w:szCs w:val="24"/>
-          <w:shd w:val="clear" w:color="auto" w:fill="FFFFFF"/>
-        </w:rPr>
-      </w:pPr>
-    </w:p>
-    <w:p>
-      <w:pPr>
-        <w:rPr>
-          <w:rStyle w:val="Hyperlink"/>
-          <w:rFonts w:ascii="Times New Roman" w:eastAsia="Times New Roman" w:hAnsi="Times New Roman" w:cs="Times New Roman"/>
-          <w:color w:val="auto"/>
-          <w:sz w:val="24"/>
-          <w:szCs w:val="24"/>
+          <w:color w:val="333333"/>
+          <w:sz w:val="24"/>
+          <w:szCs w:val="24"/>
+          <w:shd w:val="clear" w:color="auto" w:fill="FFFFFF"/>
+        </w:rPr>
+      </w:pPr>
+      <w:r>
+        <w:rPr>
+          <w:rFonts w:ascii="Times New Roman" w:hAnsi="Times New Roman" w:cs="Times New Roman"/>
+          <w:color w:val="333333"/>
+          <w:sz w:val="24"/>
+          <w:szCs w:val="24"/>
+          <w:shd w:val="clear" w:color="auto" w:fill="FFFFFF"/>
+        </w:rPr>
+        <w:t xml:space="preserve">Mairaw. (n.d.). Ensuring Data Integrity with Hash Codes. Retrieved May 29, 2019, from </w:t>
+      </w:r>
+      <w:hyperlink r:id="rId23" w:history="1">
+        <w:r>
+          <w:rPr>
+            <w:rStyle w:val="Hyperlink"/>
+            <w:rFonts w:ascii="Times New Roman" w:hAnsi="Times New Roman" w:cs="Times New Roman"/>
+            <w:sz w:val="24"/>
+            <w:szCs w:val="24"/>
+            <w:shd w:val="clear" w:color="auto" w:fill="FFFFFF"/>
+          </w:rPr>
+          <w:t>https://docs.microsoft.com/en-us/dotnet/standard/security/ensuring-data-integrity-with-hash-codes</w:t>
+        </w:r>
+      </w:hyperlink>
+    </w:p>
+    <w:p>
+      <w:pPr>
+        <w:rPr>
+          <w:rFonts w:ascii="Times New Roman" w:eastAsia="Times New Roman" w:hAnsi="Times New Roman" w:cs="Times New Roman"/>
+          <w:sz w:val="24"/>
+          <w:szCs w:val="24"/>
+          <w:u w:val="single"/>
         </w:rPr>
       </w:pPr>
       <w:r>
@@ -1928,7 +2346,7 @@
         </w:rPr>
         <w:t xml:space="preserve">Niccs Glossary. (n.d.). Retrieved May 19, 2019, from </w:t>
       </w:r>
-      <w:hyperlink r:id="rId20" w:history="1">
+      <w:hyperlink r:id="rId24" w:anchor="C" w:history="1">
         <w:r>
           <w:rPr>
             <w:rStyle w:val="Hyperlink"/>
@@ -1942,16 +2360,6 @@
     </w:p>
     <w:p>
       <w:pPr>
-        <w:rPr>
-          <w:rFonts w:ascii="Times New Roman" w:eastAsia="Times New Roman" w:hAnsi="Times New Roman" w:cs="Times New Roman"/>
-          <w:sz w:val="24"/>
-          <w:szCs w:val="24"/>
-          <w:u w:val="single"/>
-        </w:rPr>
-      </w:pPr>
-    </w:p>
-    <w:p>
-      <w:pPr>
         <w:spacing w:after="0"/>
         <w:rPr>
           <w:rFonts w:ascii="Times New Roman" w:hAnsi="Times New Roman" w:cs="Times New Roman"/>
@@ -1969,7 +2377,7 @@
         </w:rPr>
         <w:t xml:space="preserve">Staff, T. (2017, May 19). The 7 Basic Principles of IT Security. Retrieved May 19, 2019, from </w:t>
       </w:r>
-      <w:hyperlink r:id="rId21" w:history="1">
+      <w:hyperlink r:id="rId25" w:history="1">
         <w:r>
           <w:rPr>
             <w:rStyle w:val="Hyperlink"/>
@@ -1986,16 +2394,6 @@
       <w:pPr>
         <w:spacing w:after="0"/>
         <w:rPr>
-          <w:rFonts w:ascii="Times New Roman" w:eastAsia="Times New Roman" w:hAnsi="Times New Roman" w:cs="Times New Roman"/>
-          <w:sz w:val="24"/>
-          <w:szCs w:val="24"/>
-        </w:rPr>
-      </w:pPr>
-    </w:p>
-    <w:p>
-      <w:pPr>
-        <w:spacing w:after="0"/>
-        <w:rPr>
           <w:rFonts w:ascii="Times New Roman" w:hAnsi="Times New Roman" w:cs="Times New Roman"/>
           <w:sz w:val="24"/>
           <w:szCs w:val="24"/>
@@ -2003,7 +2401,7 @@
           <w:shd w:val="clear" w:color="auto" w:fill="FFFFFF"/>
         </w:rPr>
         <w:sectPr>
-          <w:headerReference w:type="default" r:id="rId22"/>
+          <w:headerReference w:type="default" r:id="rId26"/>
           <w:pgSz w:w="12240" w:h="15840"/>
           <w:pgMar w:top="1440" w:right="1440" w:bottom="1440" w:left="1440" w:header="720" w:footer="720" w:gutter="0"/>
           <w:cols w:space="720"/>
@@ -2037,7 +2435,7 @@
         </w:rPr>
         <w:t xml:space="preserve"> (n.d.). Retrieved May 19, 2019, from </w:t>
       </w:r>
-      <w:hyperlink r:id="rId23" w:history="1">
+      <w:hyperlink r:id="rId27" w:history="1">
         <w:r>
           <w:rPr>
             <w:rStyle w:val="Hyperlink"/>
@@ -2095,7 +2493,7 @@
                     </pic:cNvPicPr>
                   </pic:nvPicPr>
                   <pic:blipFill>
-                    <a:blip r:embed="rId24" cstate="print">
+                    <a:blip r:embed="rId28" cstate="print">
                       <a:extLst>
                         <a:ext uri="{28A0092B-C50C-407E-A947-70E740481C1C}">
                           <a14:useLocalDpi xmlns:a14="http://schemas.microsoft.com/office/drawing/2010/main" val="0"/>
@@ -2235,65 +2633,41 @@
           <w:sz w:val="24"/>
           <w:szCs w:val="24"/>
         </w:rPr>
-        <w:t xml:space="preserve">Student’s Name: </w:t>
-      </w:r>
-      <w:r>
-        <w:rPr>
-          <w:rFonts w:ascii="Times New Roman" w:hAnsi="Times New Roman" w:cs="Times New Roman"/>
-          <w:sz w:val="24"/>
-          <w:szCs w:val="24"/>
-        </w:rPr>
-        <w:t xml:space="preserve"> Eric Webb</w:t>
-      </w:r>
-    </w:p>
-    <w:p>
-      <w:pPr>
-        <w:rPr>
-          <w:rFonts w:ascii="Times New Roman" w:hAnsi="Times New Roman" w:cs="Times New Roman"/>
-          <w:sz w:val="24"/>
-          <w:szCs w:val="24"/>
-        </w:rPr>
-      </w:pPr>
-      <w:r>
-        <w:rPr>
-          <w:rFonts w:ascii="Times New Roman" w:hAnsi="Times New Roman" w:cs="Times New Roman"/>
-          <w:sz w:val="24"/>
-          <w:szCs w:val="24"/>
-        </w:rPr>
-        <w:t>Date of Assignment:</w:t>
-      </w:r>
-      <w:r>
-        <w:rPr>
-          <w:rFonts w:ascii="Times New Roman" w:hAnsi="Times New Roman" w:cs="Times New Roman"/>
-          <w:sz w:val="24"/>
-          <w:szCs w:val="24"/>
-        </w:rPr>
-        <w:t xml:space="preserve">  6/2/2019</w:t>
-      </w:r>
-    </w:p>
-    <w:p>
-      <w:pPr>
-        <w:rPr>
-          <w:rFonts w:ascii="Times New Roman" w:hAnsi="Times New Roman" w:cs="Times New Roman"/>
-          <w:sz w:val="24"/>
-          <w:szCs w:val="24"/>
-        </w:rPr>
-      </w:pPr>
-      <w:r>
-        <w:rPr>
-          <w:rFonts w:ascii="Times New Roman" w:hAnsi="Times New Roman" w:cs="Times New Roman"/>
-          <w:sz w:val="24"/>
-          <w:szCs w:val="24"/>
-        </w:rPr>
-        <w:t>Title of Assignment:</w:t>
-      </w:r>
-      <w:r>
-        <w:rPr>
-          <w:rFonts w:ascii="Times New Roman" w:hAnsi="Times New Roman" w:cs="Times New Roman"/>
-          <w:sz w:val="24"/>
-          <w:szCs w:val="24"/>
-        </w:rPr>
-        <w:t xml:space="preserve">  Assignment 1 - Cybersecurity Principles</w:t>
+        <w:t>Student’s Name:  Eric Webb</w:t>
+      </w:r>
+    </w:p>
+    <w:p>
+      <w:pPr>
+        <w:rPr>
+          <w:rFonts w:ascii="Times New Roman" w:hAnsi="Times New Roman" w:cs="Times New Roman"/>
+          <w:sz w:val="24"/>
+          <w:szCs w:val="24"/>
+        </w:rPr>
+      </w:pPr>
+      <w:r>
+        <w:rPr>
+          <w:rFonts w:ascii="Times New Roman" w:hAnsi="Times New Roman" w:cs="Times New Roman"/>
+          <w:sz w:val="24"/>
+          <w:szCs w:val="24"/>
+        </w:rPr>
+        <w:t>Date of Assignment:  6/2/2019</w:t>
+      </w:r>
+    </w:p>
+    <w:p>
+      <w:pPr>
+        <w:rPr>
+          <w:rFonts w:ascii="Times New Roman" w:hAnsi="Times New Roman" w:cs="Times New Roman"/>
+          <w:sz w:val="24"/>
+          <w:szCs w:val="24"/>
+        </w:rPr>
+      </w:pPr>
+      <w:r>
+        <w:rPr>
+          <w:rFonts w:ascii="Times New Roman" w:hAnsi="Times New Roman" w:cs="Times New Roman"/>
+          <w:sz w:val="24"/>
+          <w:szCs w:val="24"/>
+        </w:rPr>
+        <w:t>Title of Assignment:  Assignment 1 - Cybersecurity Principles</w:t>
       </w:r>
     </w:p>
     <w:p>
@@ -2350,7 +2724,7 @@
       </w:r>
     </w:p>
     <w:sectPr>
-      <w:headerReference w:type="default" r:id="rId25"/>
+      <w:headerReference w:type="default" r:id="rId29"/>
       <w:pgSz w:w="12240" w:h="15840"/>
       <w:pgMar w:top="1440" w:right="1440" w:bottom="1440" w:left="1440" w:header="720" w:footer="720" w:gutter="0"/>
       <w:cols w:space="720"/>
@@ -2389,12 +2763,13 @@
 <w:ftr xmlns:wpc="http://schemas.microsoft.com/office/word/2010/wordprocessingCanvas" xmlns:mc="http://schemas.openxmlformats.org/markup-compatibility/2006" xmlns:o="urn:schemas-microsoft-com:office:office" xmlns:r="http://schemas.openxmlformats.org/officeDocument/2006/relationships" xmlns:m="http://schemas.openxmlformats.org/officeDocument/2006/math" xmlns:v="urn:schemas-microsoft-com:vml" xmlns:wp14="http://schemas.microsoft.com/office/word/2010/wordprocessingDrawing" xmlns:wp="http://schemas.openxmlformats.org/drawingml/2006/wordprocessingDrawing" xmlns:w10="urn:schemas-microsoft-com:office:word" xmlns:w="http://schemas.openxmlformats.org/wordprocessingml/2006/main" xmlns:w14="http://schemas.microsoft.com/office/word/2010/wordml" xmlns:w15="http://schemas.microsoft.com/office/word/2012/wordml" xmlns:wpg="http://schemas.microsoft.com/office/word/2010/wordprocessingGroup" xmlns:wpi="http://schemas.microsoft.com/office/word/2010/wordprocessingInk" xmlns:wne="http://schemas.microsoft.com/office/word/2006/wordml" xmlns:wps="http://schemas.microsoft.com/office/word/2010/wordprocessingShape" mc:Ignorable="w14 w15 wp14">
   <w:sdt>
     <w:sdtPr>
-      <w:id w:val="1396237408"/>
+      <w:id w:val="-2005425209"/>
       <w:docPartObj>
         <w:docPartGallery w:val="Page Numbers (Bottom of Page)"/>
         <w:docPartUnique/>
       </w:docPartObj>
     </w:sdtPr>
+    <w:sdtEndPr/>
     <w:sdtContent>
       <w:p>
         <w:pPr>
@@ -2601,17 +2976,7 @@
         <w:sz w:val="24"/>
         <w:szCs w:val="24"/>
       </w:rPr>
-      <w:t>Assured Operations</w:t>
-    </w:r>
-    <w:r>
-      <w:rPr>
-        <w:rFonts w:ascii="Calibri" w:eastAsia="Times New Roman" w:hAnsi="Calibri" w:cs="Calibri"/>
-        <w:b/>
-        <w:bCs/>
-        <w:sz w:val="24"/>
-        <w:szCs w:val="24"/>
-      </w:rPr>
-      <w:t>.</w:t>
+      <w:t>Overall Security.</w:t>
     </w:r>
   </w:p>
   <w:p>
@@ -2623,6 +2988,48 @@
 </file>
 
 <file path=word/header6.xml><?xml version="1.0" encoding="utf-8"?>
+<w:hdr xmlns:wpc="http://schemas.microsoft.com/office/word/2010/wordprocessingCanvas" xmlns:mc="http://schemas.openxmlformats.org/markup-compatibility/2006" xmlns:o="urn:schemas-microsoft-com:office:office" xmlns:r="http://schemas.openxmlformats.org/officeDocument/2006/relationships" xmlns:m="http://schemas.openxmlformats.org/officeDocument/2006/math" xmlns:v="urn:schemas-microsoft-com:vml" xmlns:wp14="http://schemas.microsoft.com/office/word/2010/wordprocessingDrawing" xmlns:wp="http://schemas.openxmlformats.org/drawingml/2006/wordprocessingDrawing" xmlns:w10="urn:schemas-microsoft-com:office:word" xmlns:w="http://schemas.openxmlformats.org/wordprocessingml/2006/main" xmlns:w14="http://schemas.microsoft.com/office/word/2010/wordml" xmlns:w15="http://schemas.microsoft.com/office/word/2012/wordml" xmlns:wpg="http://schemas.microsoft.com/office/word/2010/wordprocessingGroup" xmlns:wpi="http://schemas.microsoft.com/office/word/2010/wordprocessingInk" xmlns:wne="http://schemas.microsoft.com/office/word/2006/wordml" xmlns:wps="http://schemas.microsoft.com/office/word/2010/wordprocessingShape" mc:Ignorable="w14 w15 wp14">
+  <w:p>
+    <w:pPr>
+      <w:spacing w:after="0" w:line="240" w:lineRule="auto"/>
+      <w:rPr>
+        <w:rFonts w:ascii="Calibri" w:eastAsia="Times New Roman" w:hAnsi="Calibri" w:cs="Calibri"/>
+        <w:sz w:val="24"/>
+        <w:szCs w:val="24"/>
+        <w:highlight w:val="yellow"/>
+      </w:rPr>
+    </w:pPr>
+  </w:p>
+  <w:p>
+    <w:pPr>
+      <w:spacing w:after="0" w:line="240" w:lineRule="auto"/>
+      <w:jc w:val="center"/>
+      <w:rPr>
+        <w:rFonts w:ascii="Calibri" w:eastAsia="Times New Roman" w:hAnsi="Calibri" w:cs="Calibri"/>
+        <w:sz w:val="24"/>
+        <w:szCs w:val="24"/>
+      </w:rPr>
+    </w:pPr>
+    <w:r>
+      <w:rPr>
+        <w:rFonts w:ascii="Calibri" w:eastAsia="Times New Roman" w:hAnsi="Calibri" w:cs="Calibri"/>
+        <w:b/>
+        <w:bCs/>
+        <w:sz w:val="24"/>
+        <w:szCs w:val="24"/>
+      </w:rPr>
+      <w:t>Assured Operations.</w:t>
+    </w:r>
+  </w:p>
+  <w:p>
+    <w:pPr>
+      <w:pStyle w:val="Header"/>
+    </w:pPr>
+  </w:p>
+</w:hdr>
+</file>
+
+<file path=word/header7.xml><?xml version="1.0" encoding="utf-8"?>
 <w:hdr xmlns:wpc="http://schemas.microsoft.com/office/word/2010/wordprocessingCanvas" xmlns:mc="http://schemas.openxmlformats.org/markup-compatibility/2006" xmlns:o="urn:schemas-microsoft-com:office:office" xmlns:r="http://schemas.openxmlformats.org/officeDocument/2006/relationships" xmlns:m="http://schemas.openxmlformats.org/officeDocument/2006/math" xmlns:v="urn:schemas-microsoft-com:vml" xmlns:wp14="http://schemas.microsoft.com/office/word/2010/wordprocessingDrawing" xmlns:wp="http://schemas.openxmlformats.org/drawingml/2006/wordprocessingDrawing" xmlns:w10="urn:schemas-microsoft-com:office:word" xmlns:w="http://schemas.openxmlformats.org/wordprocessingml/2006/main" xmlns:w14="http://schemas.microsoft.com/office/word/2010/wordml" xmlns:w15="http://schemas.microsoft.com/office/word/2012/wordml" xmlns:wpg="http://schemas.microsoft.com/office/word/2010/wordprocessingGroup" xmlns:wpi="http://schemas.microsoft.com/office/word/2010/wordprocessingInk" xmlns:wne="http://schemas.microsoft.com/office/word/2006/wordml" xmlns:wps="http://schemas.microsoft.com/office/word/2010/wordprocessingShape" mc:Ignorable="w14 w15 wp14">
   <w:p>
     <w:pPr>
@@ -2674,7 +3081,7 @@
 </w:hdr>
 </file>
 
-<file path=word/header7.xml><?xml version="1.0" encoding="utf-8"?>
+<file path=word/header8.xml><?xml version="1.0" encoding="utf-8"?>
 <w:hdr xmlns:wpc="http://schemas.microsoft.com/office/word/2010/wordprocessingCanvas" xmlns:mc="http://schemas.openxmlformats.org/markup-compatibility/2006" xmlns:o="urn:schemas-microsoft-com:office:office" xmlns:r="http://schemas.openxmlformats.org/officeDocument/2006/relationships" xmlns:m="http://schemas.openxmlformats.org/officeDocument/2006/math" xmlns:v="urn:schemas-microsoft-com:vml" xmlns:wp14="http://schemas.microsoft.com/office/word/2010/wordprocessingDrawing" xmlns:wp="http://schemas.openxmlformats.org/drawingml/2006/wordprocessingDrawing" xmlns:w10="urn:schemas-microsoft-com:office:word" xmlns:w="http://schemas.openxmlformats.org/wordprocessingml/2006/main" xmlns:w14="http://schemas.microsoft.com/office/word/2010/wordml" xmlns:w15="http://schemas.microsoft.com/office/word/2012/wordml" xmlns:wpg="http://schemas.microsoft.com/office/word/2010/wordprocessingGroup" xmlns:wpi="http://schemas.microsoft.com/office/word/2010/wordprocessingInk" xmlns:wne="http://schemas.microsoft.com/office/word/2006/wordml" xmlns:wps="http://schemas.microsoft.com/office/word/2010/wordprocessingShape" mc:Ignorable="w14 w15 wp14">
   <w:p>
     <w:pPr>
@@ -2715,7 +3122,7 @@
 </w:hdr>
 </file>
 
-<file path=word/header8.xml><?xml version="1.0" encoding="utf-8"?>
+<file path=word/header9.xml><?xml version="1.0" encoding="utf-8"?>
 <w:hdr xmlns:wpc="http://schemas.microsoft.com/office/word/2010/wordprocessingCanvas" xmlns:mc="http://schemas.openxmlformats.org/markup-compatibility/2006" xmlns:o="urn:schemas-microsoft-com:office:office" xmlns:r="http://schemas.openxmlformats.org/officeDocument/2006/relationships" xmlns:m="http://schemas.openxmlformats.org/officeDocument/2006/math" xmlns:v="urn:schemas-microsoft-com:vml" xmlns:wp14="http://schemas.microsoft.com/office/word/2010/wordprocessingDrawing" xmlns:wp="http://schemas.openxmlformats.org/drawingml/2006/wordprocessingDrawing" xmlns:w10="urn:schemas-microsoft-com:office:word" xmlns:w="http://schemas.openxmlformats.org/wordprocessingml/2006/main" xmlns:w14="http://schemas.microsoft.com/office/word/2010/wordml" xmlns:w15="http://schemas.microsoft.com/office/word/2012/wordml" xmlns:wpg="http://schemas.microsoft.com/office/word/2010/wordprocessingGroup" xmlns:wpi="http://schemas.microsoft.com/office/word/2010/wordprocessingInk" xmlns:wne="http://schemas.microsoft.com/office/word/2006/wordml" xmlns:wps="http://schemas.microsoft.com/office/word/2010/wordprocessingShape" mc:Ignorable="w14 w15 wp14">
   <w:p>
     <w:pPr>
@@ -3811,7 +4218,7 @@
 </file>
 
 <file path=customXml/itemProps1.xml><?xml version="1.0" encoding="utf-8"?>
-<ds:datastoreItem xmlns:ds="http://schemas.openxmlformats.org/officeDocument/2006/customXml" ds:itemID="{4125ED62-AD81-4D2B-8A75-4D34D3B65C84}">
+<ds:datastoreItem xmlns:ds="http://schemas.openxmlformats.org/officeDocument/2006/customXml" ds:itemID="{277572BA-D4F8-4EAC-9E7F-1171BBC58A0D}">
   <ds:schemaRefs>
     <ds:schemaRef ds:uri="http://schemas.openxmlformats.org/officeDocument/2006/bibliography"/>
   </ds:schemaRefs>

</xml_diff>